<commit_message>
Recursos completos del autor
Falta terminar edición
</commit_message>
<xml_diff>
--- a/fuentes/contenidos/grado11/guion02/MA_11_02_CO_REC10.docx
+++ b/fuentes/contenidos/grado11/guion02/MA_11_02_CO_REC10.docx
@@ -1,6 +1,6 @@
 
 <file path=word/document.xml><?xml version="1.0" encoding="utf-8"?>
-<w:document xmlns:wpc="http://schemas.microsoft.com/office/word/2010/wordprocessingCanvas" xmlns:mo="http://schemas.microsoft.com/office/mac/office/2008/main" xmlns:mc="http://schemas.openxmlformats.org/markup-compatibility/2006" xmlns:mv="urn:schemas-microsoft-com:mac:vml" xmlns:o="urn:schemas-microsoft-com:office:office" xmlns:r="http://schemas.openxmlformats.org/officeDocument/2006/relationships" xmlns:m="http://schemas.openxmlformats.org/officeDocument/2006/math" xmlns:v="urn:schemas-microsoft-com:vml" xmlns:wp14="http://schemas.microsoft.com/office/word/2010/wordprocessingDrawing" xmlns:wp="http://schemas.openxmlformats.org/drawingml/2006/wordprocessingDrawing" xmlns:w10="urn:schemas-microsoft-com:office:word" xmlns:w="http://schemas.openxmlformats.org/wordprocessingml/2006/main" xmlns:w14="http://schemas.microsoft.com/office/word/2010/wordml" xmlns:wpg="http://schemas.microsoft.com/office/word/2010/wordprocessingGroup" xmlns:wpi="http://schemas.microsoft.com/office/word/2010/wordprocessingInk" xmlns:wne="http://schemas.microsoft.com/office/word/2006/wordml" xmlns:wps="http://schemas.microsoft.com/office/word/2010/wordprocessingShape" mc:Ignorable="w14 wp14">
+<w:document xmlns:wpc="http://schemas.microsoft.com/office/word/2010/wordprocessingCanvas" xmlns:mc="http://schemas.openxmlformats.org/markup-compatibility/2006" xmlns:o="urn:schemas-microsoft-com:office:office" xmlns:r="http://schemas.openxmlformats.org/officeDocument/2006/relationships" xmlns:m="http://schemas.openxmlformats.org/officeDocument/2006/math" xmlns:v="urn:schemas-microsoft-com:vml" xmlns:wp14="http://schemas.microsoft.com/office/word/2010/wordprocessingDrawing" xmlns:wp="http://schemas.openxmlformats.org/drawingml/2006/wordprocessingDrawing" xmlns:w10="urn:schemas-microsoft-com:office:word" xmlns:w="http://schemas.openxmlformats.org/wordprocessingml/2006/main" xmlns:w14="http://schemas.microsoft.com/office/word/2010/wordml" xmlns:w15="http://schemas.microsoft.com/office/word/2012/wordml" xmlns:wpg="http://schemas.microsoft.com/office/word/2010/wordprocessingGroup" xmlns:wpi="http://schemas.microsoft.com/office/word/2010/wordprocessingInk" xmlns:wne="http://schemas.microsoft.com/office/word/2006/wordml" xmlns:wps="http://schemas.microsoft.com/office/word/2010/wordprocessingShape" mc:Ignorable="w14 w15 wp14">
   <w:body>
     <w:p>
       <w:pPr>
@@ -10,7 +10,6 @@
           <w:b/>
         </w:rPr>
       </w:pPr>
-      <w:bookmarkStart w:id="0" w:name="_GoBack"/>
       <w:r>
         <w:rPr>
           <w:rFonts w:asciiTheme="majorHAnsi" w:hAnsiTheme="majorHAnsi"/>
@@ -213,15 +212,6 @@
         </w:rPr>
         <w:t xml:space="preserve"> caracteres máx.)</w:t>
       </w:r>
-    </w:p>
-    <w:p>
-      <w:pPr>
-        <w:rPr>
-          <w:rFonts w:ascii="Arial" w:hAnsi="Arial" w:cs="Arial"/>
-          <w:sz w:val="18"/>
-          <w:szCs w:val="18"/>
-        </w:rPr>
-      </w:pPr>
     </w:p>
     <w:p>
       <w:pPr>
@@ -236,17 +226,8 @@
           <w:rFonts w:ascii="Times New Roman" w:hAnsi="Times New Roman" w:cs="Times New Roman"/>
           <w:color w:val="000000"/>
         </w:rPr>
-        <w:t>Dominio y Rango de relaciones</w:t>
-      </w:r>
-    </w:p>
-    <w:p>
-      <w:pPr>
-        <w:rPr>
-          <w:rFonts w:ascii="Arial" w:hAnsi="Arial" w:cs="Arial"/>
-          <w:sz w:val="18"/>
-          <w:szCs w:val="18"/>
-        </w:rPr>
-      </w:pPr>
+        <w:t>Dominio y rango de relaciones</w:t>
+      </w:r>
     </w:p>
     <w:p>
       <w:pPr>
@@ -292,15 +273,6 @@
         </w:rPr>
         <w:t>recurso</w:t>
       </w:r>
-    </w:p>
-    <w:p>
-      <w:pPr>
-        <w:rPr>
-          <w:rFonts w:ascii="Arial" w:hAnsi="Arial" w:cs="Arial"/>
-          <w:sz w:val="18"/>
-          <w:szCs w:val="18"/>
-        </w:rPr>
-      </w:pPr>
     </w:p>
     <w:p>
       <w:pPr>
@@ -315,21 +287,7 @@
           <w:rFonts w:ascii="Times New Roman" w:hAnsi="Times New Roman" w:cs="Times New Roman"/>
           <w:color w:val="000000"/>
         </w:rPr>
-        <w:t xml:space="preserve">Actividad en la que el estudiante debe identificar en diferentes relaciones sus conjuntos de salida y llegada, así como dominios y </w:t>
-      </w:r>
-      <w:r>
-        <w:rPr>
-          <w:rFonts w:ascii="Times New Roman" w:hAnsi="Times New Roman" w:cs="Times New Roman"/>
-          <w:color w:val="000000"/>
-        </w:rPr>
-        <w:t>rangos</w:t>
-      </w:r>
-      <w:r>
-        <w:rPr>
-          <w:rFonts w:ascii="Times New Roman" w:hAnsi="Times New Roman" w:cs="Times New Roman"/>
-          <w:color w:val="000000"/>
-        </w:rPr>
-        <w:t>.</w:t>
+        <w:t>Actividad para identificar en diferentes relaciones sus conjuntos de salida y llegada; así como sus dominios y rangos.</w:t>
       </w:r>
     </w:p>
     <w:p>
@@ -418,7 +376,23 @@
           <w:sz w:val="18"/>
           <w:szCs w:val="18"/>
         </w:rPr>
-        <w:t>“Dominio”, “Rango”, “Relaciones”</w:t>
+        <w:t>“Dominio”, “Rango”, “Relación</w:t>
+      </w:r>
+      <w:r>
+        <w:rPr>
+          <w:rFonts w:ascii="Arial" w:hAnsi="Arial" w:cs="Arial"/>
+          <w:sz w:val="18"/>
+          <w:szCs w:val="18"/>
+        </w:rPr>
+        <w:t>”</w:t>
+      </w:r>
+      <w:r>
+        <w:rPr>
+          <w:rFonts w:ascii="Arial" w:hAnsi="Arial" w:cs="Arial"/>
+          <w:sz w:val="18"/>
+          <w:szCs w:val="18"/>
+        </w:rPr>
+        <w:t>, “conjunto de salida”, “conjunto de llegada”.</w:t>
       </w:r>
     </w:p>
     <w:p>
@@ -491,6 +465,14 @@
           <w:szCs w:val="18"/>
         </w:rPr>
         <w:t xml:space="preserve">10 </w:t>
+      </w:r>
+      <w:r>
+        <w:rPr>
+          <w:rFonts w:ascii="Arial" w:hAnsi="Arial" w:cs="Arial"/>
+          <w:sz w:val="18"/>
+          <w:szCs w:val="18"/>
+        </w:rPr>
+        <w:t>minutos</w:t>
       </w:r>
     </w:p>
     <w:p>
@@ -2417,6 +2399,14 @@
           <w:szCs w:val="18"/>
         </w:rPr>
       </w:pPr>
+      <w:r>
+        <w:rPr>
+          <w:rFonts w:ascii="Arial" w:hAnsi="Arial" w:cs="Arial"/>
+          <w:sz w:val="18"/>
+          <w:szCs w:val="18"/>
+        </w:rPr>
+        <w:t>N</w:t>
+      </w:r>
     </w:p>
     <w:p>
       <w:pPr>
@@ -2499,6 +2489,14 @@
           <w:szCs w:val="18"/>
         </w:rPr>
       </w:pPr>
+      <w:r>
+        <w:rPr>
+          <w:rFonts w:ascii="Arial" w:hAnsi="Arial" w:cs="Arial"/>
+          <w:sz w:val="18"/>
+          <w:szCs w:val="18"/>
+        </w:rPr>
+        <w:t>N</w:t>
+      </w:r>
     </w:p>
     <w:p>
       <w:pPr>
@@ -2559,54 +2557,62 @@
           <w:sz w:val="18"/>
           <w:szCs w:val="18"/>
         </w:rPr>
+        <w:t>N</w:t>
+      </w:r>
+    </w:p>
+    <w:p>
+      <w:pPr>
+        <w:rPr>
+          <w:rFonts w:ascii="Arial" w:hAnsi="Arial" w:cs="Arial"/>
+          <w:sz w:val="18"/>
+          <w:szCs w:val="18"/>
+        </w:rPr>
+      </w:pPr>
+    </w:p>
+    <w:p>
+      <w:pPr>
+        <w:rPr>
+          <w:rFonts w:ascii="Arial" w:hAnsi="Arial" w:cs="Arial"/>
+          <w:sz w:val="18"/>
+          <w:szCs w:val="18"/>
+        </w:rPr>
+      </w:pPr>
+    </w:p>
+    <w:p>
+      <w:pPr>
+        <w:rPr>
+          <w:rFonts w:ascii="Arial" w:hAnsi="Arial"/>
+          <w:sz w:val="18"/>
+          <w:szCs w:val="18"/>
+        </w:rPr>
+      </w:pPr>
+      <w:r>
+        <w:rPr>
+          <w:rFonts w:ascii="Arial" w:hAnsi="Arial"/>
+          <w:sz w:val="18"/>
+          <w:szCs w:val="18"/>
+          <w:highlight w:val="green"/>
+        </w:rPr>
         <w:lastRenderedPageBreak/>
+        <w:t>Mostrar calculadora (S/N)</w:t>
+      </w:r>
+    </w:p>
+    <w:p>
+      <w:pPr>
+        <w:rPr>
+          <w:rFonts w:ascii="Arial" w:hAnsi="Arial" w:cs="Arial"/>
+          <w:sz w:val="18"/>
+          <w:szCs w:val="18"/>
+        </w:rPr>
+      </w:pPr>
+      <w:r>
+        <w:rPr>
+          <w:rFonts w:ascii="Arial" w:hAnsi="Arial" w:cs="Arial"/>
+          <w:sz w:val="18"/>
+          <w:szCs w:val="18"/>
+        </w:rPr>
         <w:t>N</w:t>
       </w:r>
-    </w:p>
-    <w:p>
-      <w:pPr>
-        <w:rPr>
-          <w:rFonts w:ascii="Arial" w:hAnsi="Arial" w:cs="Arial"/>
-          <w:sz w:val="18"/>
-          <w:szCs w:val="18"/>
-        </w:rPr>
-      </w:pPr>
-    </w:p>
-    <w:p>
-      <w:pPr>
-        <w:rPr>
-          <w:rFonts w:ascii="Arial" w:hAnsi="Arial" w:cs="Arial"/>
-          <w:sz w:val="18"/>
-          <w:szCs w:val="18"/>
-        </w:rPr>
-      </w:pPr>
-    </w:p>
-    <w:p>
-      <w:pPr>
-        <w:rPr>
-          <w:rFonts w:ascii="Arial" w:hAnsi="Arial"/>
-          <w:sz w:val="18"/>
-          <w:szCs w:val="18"/>
-        </w:rPr>
-      </w:pPr>
-      <w:r>
-        <w:rPr>
-          <w:rFonts w:ascii="Arial" w:hAnsi="Arial"/>
-          <w:sz w:val="18"/>
-          <w:szCs w:val="18"/>
-          <w:highlight w:val="green"/>
-        </w:rPr>
-        <w:t>Mostrar calculadora (S/N)</w:t>
-      </w:r>
-    </w:p>
-    <w:p>
-      <w:pPr>
-        <w:rPr>
-          <w:rFonts w:ascii="Arial" w:hAnsi="Arial" w:cs="Arial"/>
-          <w:sz w:val="18"/>
-          <w:szCs w:val="18"/>
-        </w:rPr>
-      </w:pPr>
     </w:p>
     <w:p>
       <w:pPr>
@@ -3182,7 +3188,7 @@
         <w:rPr>
           <w:rFonts w:ascii="Helvetica" w:hAnsi="Helvetica" w:cs="Helvetica"/>
           <w:noProof/>
-          <w:lang w:val="es-ES" w:eastAsia="es-ES"/>
+          <w:lang w:val="es-CO" w:eastAsia="es-CO"/>
         </w:rPr>
         <w:drawing>
           <wp:inline distT="0" distB="0" distL="0" distR="0" wp14:anchorId="4488D248" wp14:editId="28A8A749">
@@ -3202,7 +3208,7 @@
                     </pic:cNvPicPr>
                   </pic:nvPicPr>
                   <pic:blipFill>
-                    <a:blip r:embed="rId6">
+                    <a:blip r:embed="rId5">
                       <a:extLst>
                         <a:ext uri="{28A0092B-C50C-407E-A947-70E740481C1C}">
                           <a14:useLocalDpi xmlns:a14="http://schemas.microsoft.com/office/drawing/2010/main" val="0"/>
@@ -3777,8 +3783,9 @@
         <w:rPr>
           <w:rFonts w:ascii="Helvetica" w:hAnsi="Helvetica" w:cs="Helvetica"/>
           <w:noProof/>
-          <w:lang w:val="es-ES" w:eastAsia="es-ES"/>
-        </w:rPr>
+          <w:lang w:val="es-CO" w:eastAsia="es-CO"/>
+        </w:rPr>
+        <w:lastRenderedPageBreak/>
         <w:drawing>
           <wp:inline distT="0" distB="0" distL="0" distR="0" wp14:anchorId="5783000B" wp14:editId="70184CC3">
             <wp:extent cx="2540000" cy="2032000"/>
@@ -3797,7 +3804,7 @@
                     </pic:cNvPicPr>
                   </pic:nvPicPr>
                   <pic:blipFill>
-                    <a:blip r:embed="rId7">
+                    <a:blip r:embed="rId6">
                       <a:extLst>
                         <a:ext uri="{28A0092B-C50C-407E-A947-70E740481C1C}">
                           <a14:useLocalDpi xmlns:a14="http://schemas.microsoft.com/office/drawing/2010/main" val="0"/>
@@ -4367,7 +4374,7 @@
         <w:rPr>
           <w:rFonts w:ascii="Helvetica" w:hAnsi="Helvetica" w:cs="Helvetica"/>
           <w:noProof/>
-          <w:lang w:val="es-ES" w:eastAsia="es-ES"/>
+          <w:lang w:val="es-CO" w:eastAsia="es-CO"/>
         </w:rPr>
         <w:drawing>
           <wp:inline distT="0" distB="0" distL="0" distR="0" wp14:anchorId="3034C8FE" wp14:editId="740F72CA">
@@ -4387,7 +4394,7 @@
                     </pic:cNvPicPr>
                   </pic:nvPicPr>
                   <pic:blipFill>
-                    <a:blip r:embed="rId7">
+                    <a:blip r:embed="rId6">
                       <a:extLst>
                         <a:ext uri="{28A0092B-C50C-407E-A947-70E740481C1C}">
                           <a14:useLocalDpi xmlns:a14="http://schemas.microsoft.com/office/drawing/2010/main" val="0"/>
@@ -4657,6 +4664,7 @@
             <w:sz w:val="18"/>
             <w:szCs w:val="18"/>
           </w:rPr>
+          <w:lastRenderedPageBreak/>
           <m:t>{c,d}</m:t>
         </m:r>
       </m:oMath>
@@ -4756,7 +4764,23 @@
           <w:sz w:val="18"/>
           <w:szCs w:val="18"/>
         </w:rPr>
-        <w:t>El conjunto de llegada de la relación que se muestre en la imagen es:</w:t>
+        <w:t>El conjunto de llegada de la relación que se muestr</w:t>
+      </w:r>
+      <w:r>
+        <w:rPr>
+          <w:rFonts w:ascii="Arial" w:hAnsi="Arial" w:cs="Arial"/>
+          <w:sz w:val="18"/>
+          <w:szCs w:val="18"/>
+        </w:rPr>
+        <w:t>a</w:t>
+      </w:r>
+      <w:r>
+        <w:rPr>
+          <w:rFonts w:ascii="Arial" w:hAnsi="Arial" w:cs="Arial"/>
+          <w:sz w:val="18"/>
+          <w:szCs w:val="18"/>
+        </w:rPr>
+        <w:t xml:space="preserve"> en la imagen es:</w:t>
       </w:r>
     </w:p>
     <w:p>
@@ -4955,7 +4979,7 @@
         <w:rPr>
           <w:rFonts w:ascii="Helvetica" w:hAnsi="Helvetica" w:cs="Helvetica"/>
           <w:noProof/>
-          <w:lang w:val="es-ES" w:eastAsia="es-ES"/>
+          <w:lang w:val="es-CO" w:eastAsia="es-CO"/>
         </w:rPr>
         <w:drawing>
           <wp:inline distT="0" distB="0" distL="0" distR="0" wp14:anchorId="41C8540A" wp14:editId="31A95B27">
@@ -4975,7 +4999,7 @@
                     </pic:cNvPicPr>
                   </pic:nvPicPr>
                   <pic:blipFill>
-                    <a:blip r:embed="rId8">
+                    <a:blip r:embed="rId7">
                       <a:extLst>
                         <a:ext uri="{28A0092B-C50C-407E-A947-70E740481C1C}">
                           <a14:useLocalDpi xmlns:a14="http://schemas.microsoft.com/office/drawing/2010/main" val="0"/>
@@ -5160,23 +5184,7 @@
             <w:sz w:val="18"/>
             <w:szCs w:val="18"/>
           </w:rPr>
-          <m:t>{</m:t>
-        </m:r>
-        <m:r>
-          <w:rPr>
-            <w:rFonts w:ascii="Cambria Math" w:hAnsi="Cambria Math" w:cs="Arial"/>
-            <w:sz w:val="18"/>
-            <w:szCs w:val="18"/>
-          </w:rPr>
-          <m:t>1,3</m:t>
-        </m:r>
-        <m:r>
-          <w:rPr>
-            <w:rFonts w:ascii="Cambria Math" w:hAnsi="Cambria Math" w:cs="Arial"/>
-            <w:sz w:val="18"/>
-            <w:szCs w:val="18"/>
-          </w:rPr>
-          <m:t>}</m:t>
+          <m:t>{1,3}</m:t>
         </m:r>
       </m:oMath>
       <w:r>
@@ -5289,15 +5297,7 @@
             <w:sz w:val="18"/>
             <w:szCs w:val="18"/>
           </w:rPr>
-          <m:t>{d,c</m:t>
-        </m:r>
-        <m:r>
-          <w:rPr>
-            <w:rFonts w:ascii="Cambria Math" w:hAnsi="Cambria Math" w:cs="Arial"/>
-            <w:sz w:val="18"/>
-            <w:szCs w:val="18"/>
-          </w:rPr>
-          <m:t>}</m:t>
+          <m:t>{d,c}</m:t>
         </m:r>
       </m:oMath>
       <w:r>
@@ -5387,7 +5387,15 @@
           <w:sz w:val="18"/>
           <w:szCs w:val="18"/>
         </w:rPr>
-        <w:t>Selecciona que parejas pertenecen a la relación que se muestra en la imagen:</w:t>
+        <w:t>De las siguientes parejas, s</w:t>
+      </w:r>
+      <w:r>
+        <w:rPr>
+          <w:rFonts w:ascii="Arial" w:hAnsi="Arial" w:cs="Arial"/>
+          <w:sz w:val="18"/>
+          <w:szCs w:val="18"/>
+        </w:rPr>
+        <w:t>elecciona que parejas pertenecen a la relación que se muestra en la imagen:</w:t>
       </w:r>
     </w:p>
     <w:p>
@@ -5595,8 +5603,9 @@
         <w:rPr>
           <w:rFonts w:ascii="Helvetica" w:hAnsi="Helvetica" w:cs="Helvetica"/>
           <w:noProof/>
-          <w:lang w:val="es-ES" w:eastAsia="es-ES"/>
-        </w:rPr>
+          <w:lang w:val="es-CO" w:eastAsia="es-CO"/>
+        </w:rPr>
+        <w:lastRenderedPageBreak/>
         <w:drawing>
           <wp:inline distT="0" distB="0" distL="0" distR="0" wp14:anchorId="407CB4BA" wp14:editId="3034B3A4">
             <wp:extent cx="3556000" cy="2286000"/>
@@ -5615,7 +5624,7 @@
                     </pic:cNvPicPr>
                   </pic:nvPicPr>
                   <pic:blipFill>
-                    <a:blip r:embed="rId9">
+                    <a:blip r:embed="rId8">
                       <a:extLst>
                         <a:ext uri="{28A0092B-C50C-407E-A947-70E740481C1C}">
                           <a14:useLocalDpi xmlns:a14="http://schemas.microsoft.com/office/drawing/2010/main" val="0"/>
@@ -5680,7 +5689,41 @@
           <w:sz w:val="18"/>
           <w:szCs w:val="18"/>
         </w:rPr>
-        <w:t>Una grafica similar a esta pero en el eje horizontal se ubican en orden de izquierda a derecha las letras A, B, C, D, E, F,G, H y en el vertical en orden de arriba hacia abajo A, B, C, D, se resaltan los mismos puntos que en la rejilla que se ve en la grafica.</w:t>
+        <w:t>Una grafica similar a esta pero en el eje horizontal se ubican en orden de izquierda a derecha las letras A, B, C, D, E, F</w:t>
+      </w:r>
+      <w:proofErr w:type="gramStart"/>
+      <w:r>
+        <w:rPr>
+          <w:rFonts w:ascii="Arial" w:hAnsi="Arial" w:cs="Arial"/>
+          <w:sz w:val="18"/>
+          <w:szCs w:val="18"/>
+        </w:rPr>
+        <w:t>,G</w:t>
+      </w:r>
+      <w:proofErr w:type="gramEnd"/>
+      <w:r>
+        <w:rPr>
+          <w:rFonts w:ascii="Arial" w:hAnsi="Arial" w:cs="Arial"/>
+          <w:sz w:val="18"/>
+          <w:szCs w:val="18"/>
+        </w:rPr>
+        <w:t xml:space="preserve">, H y en el vertical en orden de </w:t>
+      </w:r>
+      <w:r>
+        <w:rPr>
+          <w:rFonts w:ascii="Arial" w:hAnsi="Arial" w:cs="Arial"/>
+          <w:sz w:val="18"/>
+          <w:szCs w:val="18"/>
+        </w:rPr>
+        <w:t>abajo hacia arriba</w:t>
+      </w:r>
+      <w:r>
+        <w:rPr>
+          <w:rFonts w:ascii="Arial" w:hAnsi="Arial" w:cs="Arial"/>
+          <w:sz w:val="18"/>
+          <w:szCs w:val="18"/>
+        </w:rPr>
+        <w:t xml:space="preserve"> A, B, C, D, se resaltan los mismos puntos que en la rejilla que se ve en la grafica.</w:t>
       </w:r>
     </w:p>
     <w:p>
@@ -6162,7 +6205,7 @@
           <w:color w:val="FF0000"/>
           <w:sz w:val="18"/>
           <w:szCs w:val="18"/>
-          <w:lang w:val="es-ES" w:eastAsia="es-ES"/>
+          <w:lang w:val="es-CO" w:eastAsia="es-CO"/>
         </w:rPr>
         <w:drawing>
           <wp:inline distT="0" distB="0" distL="0" distR="0" wp14:anchorId="3D1694BD" wp14:editId="589E2F1B">
@@ -6182,7 +6225,7 @@
                     </pic:cNvPicPr>
                   </pic:nvPicPr>
                   <pic:blipFill>
-                    <a:blip r:embed="rId10">
+                    <a:blip r:embed="rId9">
                       <a:extLst>
                         <a:ext uri="{28A0092B-C50C-407E-A947-70E740481C1C}">
                           <a14:useLocalDpi xmlns:a14="http://schemas.microsoft.com/office/drawing/2010/main" val="0"/>
@@ -6430,6 +6473,7 @@
           <w:sz w:val="18"/>
           <w:szCs w:val="18"/>
         </w:rPr>
+        <w:lastRenderedPageBreak/>
         <w:t xml:space="preserve"> </w:t>
       </w:r>
     </w:p>
@@ -6687,7 +6731,7 @@
           <w:noProof/>
           <w:sz w:val="18"/>
           <w:szCs w:val="18"/>
-          <w:lang w:val="es-ES" w:eastAsia="es-ES"/>
+          <w:lang w:val="es-CO" w:eastAsia="es-CO"/>
         </w:rPr>
         <w:drawing>
           <wp:inline distT="0" distB="0" distL="0" distR="0" wp14:anchorId="17524634" wp14:editId="4A5BF189">
@@ -6707,7 +6751,7 @@
                     </pic:cNvPicPr>
                   </pic:nvPicPr>
                   <pic:blipFill>
-                    <a:blip r:embed="rId11">
+                    <a:blip r:embed="rId10">
                       <a:extLst>
                         <a:ext uri="{28A0092B-C50C-407E-A947-70E740481C1C}">
                           <a14:useLocalDpi xmlns:a14="http://schemas.microsoft.com/office/drawing/2010/main" val="0"/>
@@ -6939,31 +6983,7 @@
             <w:sz w:val="18"/>
             <w:szCs w:val="18"/>
           </w:rPr>
-          <m:t>{-3</m:t>
-        </m:r>
-        <m:r>
-          <w:rPr>
-            <w:rFonts w:ascii="Cambria Math" w:hAnsi="Cambria Math"/>
-            <w:sz w:val="18"/>
-            <w:szCs w:val="18"/>
-          </w:rPr>
-          <m:t>,</m:t>
-        </m:r>
-        <m:r>
-          <w:rPr>
-            <w:rFonts w:ascii="Cambria Math" w:hAnsi="Cambria Math"/>
-            <w:sz w:val="18"/>
-            <w:szCs w:val="18"/>
-          </w:rPr>
-          <m:t xml:space="preserve"> 0</m:t>
-        </m:r>
-        <m:r>
-          <w:rPr>
-            <w:rFonts w:ascii="Cambria Math" w:hAnsi="Cambria Math"/>
-            <w:sz w:val="18"/>
-            <w:szCs w:val="18"/>
-          </w:rPr>
-          <m:t>, 1 ,2}</m:t>
+          <m:t>{-3, 0, 1 ,2}</m:t>
         </m:r>
       </m:oMath>
       <w:r>
@@ -6999,15 +7019,7 @@
             <w:sz w:val="18"/>
             <w:szCs w:val="18"/>
           </w:rPr>
-          <m:t>{-1, 0 ,2, 3</m:t>
-        </m:r>
-        <m:r>
-          <w:rPr>
-            <w:rFonts w:ascii="Cambria Math" w:hAnsi="Cambria Math"/>
-            <w:sz w:val="18"/>
-            <w:szCs w:val="18"/>
-          </w:rPr>
-          <m:t>}</m:t>
+          <m:t>{-1, 0 ,2, 3}</m:t>
         </m:r>
       </m:oMath>
       <w:r>
@@ -7309,7 +7321,7 @@
           <w:noProof/>
           <w:sz w:val="18"/>
           <w:szCs w:val="18"/>
-          <w:lang w:val="es-ES" w:eastAsia="es-ES"/>
+          <w:lang w:val="es-CO" w:eastAsia="es-CO"/>
         </w:rPr>
         <w:drawing>
           <wp:inline distT="0" distB="0" distL="0" distR="0" wp14:anchorId="4124D153" wp14:editId="4E64F537">
@@ -7329,7 +7341,7 @@
                     </pic:cNvPicPr>
                   </pic:nvPicPr>
                   <pic:blipFill>
-                    <a:blip r:embed="rId12">
+                    <a:blip r:embed="rId11">
                       <a:extLst>
                         <a:ext uri="{28A0092B-C50C-407E-A947-70E740481C1C}">
                           <a14:useLocalDpi xmlns:a14="http://schemas.microsoft.com/office/drawing/2010/main" val="0"/>
@@ -7452,6 +7464,7 @@
             <w:sz w:val="18"/>
             <w:szCs w:val="18"/>
           </w:rPr>
+          <w:lastRenderedPageBreak/>
           <m:t>[-3 ,3]</m:t>
         </m:r>
       </m:oMath>
@@ -7896,7 +7909,7 @@
           <w:noProof/>
           <w:sz w:val="18"/>
           <w:szCs w:val="18"/>
-          <w:lang w:val="es-ES" w:eastAsia="es-ES"/>
+          <w:lang w:val="es-CO" w:eastAsia="es-CO"/>
         </w:rPr>
         <w:drawing>
           <wp:inline distT="0" distB="0" distL="0" distR="0" wp14:anchorId="48CD72C8" wp14:editId="52416369">
@@ -7916,7 +7929,7 @@
                     </pic:cNvPicPr>
                   </pic:nvPicPr>
                   <pic:blipFill>
-                    <a:blip r:embed="rId13">
+                    <a:blip r:embed="rId12">
                       <a:extLst>
                         <a:ext uri="{28A0092B-C50C-407E-A947-70E740481C1C}">
                           <a14:useLocalDpi xmlns:a14="http://schemas.microsoft.com/office/drawing/2010/main" val="0"/>
@@ -7947,6 +7960,8 @@
           </wp:inline>
         </w:drawing>
       </w:r>
+      <w:bookmarkStart w:id="0" w:name="_GoBack"/>
+      <w:bookmarkEnd w:id="0"/>
     </w:p>
     <w:p>
       <w:pPr>
@@ -8235,15 +8250,7 @@
                 <w:sz w:val="18"/>
                 <w:szCs w:val="18"/>
               </w:rPr>
-              <m:t xml:space="preserve"> </m:t>
-            </m:r>
-            <m:r>
-              <w:rPr>
-                <w:rFonts w:ascii="Cambria Math" w:hAnsi="Cambria Math" w:cs="Arial"/>
-                <w:sz w:val="18"/>
-                <w:szCs w:val="18"/>
-              </w:rPr>
-              <m:t>, 6</m:t>
+              <m:t xml:space="preserve"> , 6</m:t>
             </m:r>
           </m:e>
         </m:d>
@@ -8267,7 +8274,6 @@
         </w:rPr>
       </w:pPr>
     </w:p>
-    <w:bookmarkEnd w:id="0"/>
     <w:sectPr>
       <w:pgSz w:w="11900" w:h="16840"/>
       <w:pgMar w:top="1134" w:right="1134" w:bottom="1134" w:left="1134" w:header="708" w:footer="708" w:gutter="0"/>
@@ -8279,7 +8285,7 @@
 </file>
 
 <file path=word/numbering.xml><?xml version="1.0" encoding="utf-8"?>
-<w:numbering xmlns:wpc="http://schemas.microsoft.com/office/word/2010/wordprocessingCanvas" xmlns:mo="http://schemas.microsoft.com/office/mac/office/2008/main" xmlns:mc="http://schemas.openxmlformats.org/markup-compatibility/2006" xmlns:mv="urn:schemas-microsoft-com:mac:vml" xmlns:o="urn:schemas-microsoft-com:office:office" xmlns:r="http://schemas.openxmlformats.org/officeDocument/2006/relationships" xmlns:m="http://schemas.openxmlformats.org/officeDocument/2006/math" xmlns:v="urn:schemas-microsoft-com:vml" xmlns:wp14="http://schemas.microsoft.com/office/word/2010/wordprocessingDrawing" xmlns:wp="http://schemas.openxmlformats.org/drawingml/2006/wordprocessingDrawing" xmlns:w10="urn:schemas-microsoft-com:office:word" xmlns:w="http://schemas.openxmlformats.org/wordprocessingml/2006/main" xmlns:w14="http://schemas.microsoft.com/office/word/2010/wordml" xmlns:wpg="http://schemas.microsoft.com/office/word/2010/wordprocessingGroup" xmlns:wpi="http://schemas.microsoft.com/office/word/2010/wordprocessingInk" xmlns:wne="http://schemas.microsoft.com/office/word/2006/wordml" xmlns:wps="http://schemas.microsoft.com/office/word/2010/wordprocessingShape" mc:Ignorable="w14 wp14">
+<w:numbering xmlns:wpc="http://schemas.microsoft.com/office/word/2010/wordprocessingCanvas" xmlns:mc="http://schemas.openxmlformats.org/markup-compatibility/2006" xmlns:o="urn:schemas-microsoft-com:office:office" xmlns:r="http://schemas.openxmlformats.org/officeDocument/2006/relationships" xmlns:m="http://schemas.openxmlformats.org/officeDocument/2006/math" xmlns:v="urn:schemas-microsoft-com:vml" xmlns:wp14="http://schemas.microsoft.com/office/word/2010/wordprocessingDrawing" xmlns:wp="http://schemas.openxmlformats.org/drawingml/2006/wordprocessingDrawing" xmlns:w10="urn:schemas-microsoft-com:office:word" xmlns:w="http://schemas.openxmlformats.org/wordprocessingml/2006/main" xmlns:w14="http://schemas.microsoft.com/office/word/2010/wordml" xmlns:w15="http://schemas.microsoft.com/office/word/2012/wordml" xmlns:wpg="http://schemas.microsoft.com/office/word/2010/wordprocessingGroup" xmlns:wpi="http://schemas.microsoft.com/office/word/2010/wordprocessingInk" xmlns:wne="http://schemas.microsoft.com/office/word/2006/wordml" xmlns:wps="http://schemas.microsoft.com/office/word/2010/wordprocessingShape" mc:Ignorable="w14 w15 wp14">
   <w:abstractNum w:abstractNumId="0">
     <w:nsid w:val="4B890BE0"/>
     <w:multiLevelType w:val="hybridMultilevel"/>
@@ -8402,7 +8408,7 @@
 </file>
 
 <file path=word/styles.xml><?xml version="1.0" encoding="utf-8"?>
-<w:styles xmlns:mc="http://schemas.openxmlformats.org/markup-compatibility/2006" xmlns:r="http://schemas.openxmlformats.org/officeDocument/2006/relationships" xmlns:w="http://schemas.openxmlformats.org/wordprocessingml/2006/main" xmlns:w14="http://schemas.microsoft.com/office/word/2010/wordml" mc:Ignorable="w14">
+<w:styles xmlns:mc="http://schemas.openxmlformats.org/markup-compatibility/2006" xmlns:r="http://schemas.openxmlformats.org/officeDocument/2006/relationships" xmlns:w="http://schemas.openxmlformats.org/wordprocessingml/2006/main" xmlns:w14="http://schemas.microsoft.com/office/word/2010/wordml" xmlns:w15="http://schemas.microsoft.com/office/word/2012/wordml" mc:Ignorable="w14 w15">
   <w:docDefaults>
     <w:rPrDefault>
       <w:rPr>
@@ -8414,405 +8420,369 @@
     </w:rPrDefault>
     <w:pPrDefault/>
   </w:docDefaults>
-  <w:latentStyles w:defLockedState="0" w:defUIPriority="99" w:defSemiHidden="1" w:defUnhideWhenUsed="1" w:defQFormat="0" w:count="276">
-    <w:lsdException w:name="Normal" w:semiHidden="0" w:uiPriority="0" w:unhideWhenUsed="0" w:qFormat="1"/>
-    <w:lsdException w:name="heading 1" w:semiHidden="0" w:uiPriority="9" w:unhideWhenUsed="0" w:qFormat="1"/>
-    <w:lsdException w:name="heading 2" w:uiPriority="9" w:qFormat="1"/>
-    <w:lsdException w:name="heading 3" w:uiPriority="9" w:qFormat="1"/>
-    <w:lsdException w:name="heading 4" w:uiPriority="9" w:qFormat="1"/>
-    <w:lsdException w:name="heading 5" w:uiPriority="9" w:qFormat="1"/>
-    <w:lsdException w:name="heading 6" w:uiPriority="9" w:qFormat="1"/>
-    <w:lsdException w:name="heading 7" w:uiPriority="9" w:qFormat="1"/>
-    <w:lsdException w:name="heading 8" w:uiPriority="9" w:qFormat="1"/>
-    <w:lsdException w:name="heading 9" w:uiPriority="9" w:qFormat="1"/>
-    <w:lsdException w:name="toc 1" w:uiPriority="39"/>
-    <w:lsdException w:name="toc 2" w:uiPriority="39"/>
-    <w:lsdException w:name="toc 3" w:uiPriority="39"/>
-    <w:lsdException w:name="toc 4" w:uiPriority="39"/>
-    <w:lsdException w:name="toc 5" w:uiPriority="39"/>
-    <w:lsdException w:name="toc 6" w:uiPriority="39"/>
-    <w:lsdException w:name="toc 7" w:uiPriority="39"/>
-    <w:lsdException w:name="toc 8" w:uiPriority="39"/>
-    <w:lsdException w:name="toc 9" w:uiPriority="39"/>
-    <w:lsdException w:name="caption" w:uiPriority="35" w:qFormat="1"/>
-    <w:lsdException w:name="Title" w:semiHidden="0" w:uiPriority="10" w:unhideWhenUsed="0" w:qFormat="1"/>
-    <w:lsdException w:name="Default Paragraph Font" w:uiPriority="1"/>
-    <w:lsdException w:name="Subtitle" w:semiHidden="0" w:uiPriority="11" w:unhideWhenUsed="0" w:qFormat="1"/>
-    <w:lsdException w:name="Strong" w:semiHidden="0" w:uiPriority="22" w:unhideWhenUsed="0" w:qFormat="1"/>
-    <w:lsdException w:name="Emphasis" w:semiHidden="0" w:uiPriority="20" w:unhideWhenUsed="0" w:qFormat="1"/>
-    <w:lsdException w:name="Table Grid" w:semiHidden="0" w:uiPriority="59" w:unhideWhenUsed="0"/>
-    <w:lsdException w:name="Placeholder Text" w:unhideWhenUsed="0"/>
-    <w:lsdException w:name="No Spacing" w:semiHidden="0" w:uiPriority="1" w:unhideWhenUsed="0" w:qFormat="1"/>
-    <w:lsdException w:name="Light Shading" w:semiHidden="0" w:uiPriority="60" w:unhideWhenUsed="0"/>
-    <w:lsdException w:name="Light List" w:semiHidden="0" w:uiPriority="61" w:unhideWhenUsed="0"/>
-    <w:lsdException w:name="Light Grid" w:semiHidden="0" w:uiPriority="62" w:unhideWhenUsed="0"/>
-    <w:lsdException w:name="Medium Shading 1" w:semiHidden="0" w:uiPriority="63" w:unhideWhenUsed="0"/>
-    <w:lsdException w:name="Medium Shading 2" w:semiHidden="0" w:uiPriority="64" w:unhideWhenUsed="0"/>
-    <w:lsdException w:name="Medium List 1" w:semiHidden="0" w:uiPriority="65" w:unhideWhenUsed="0"/>
-    <w:lsdException w:name="Medium List 2" w:semiHidden="0" w:uiPriority="66" w:unhideWhenUsed="0"/>
-    <w:lsdException w:name="Medium Grid 1" w:semiHidden="0" w:uiPriority="67" w:unhideWhenUsed="0"/>
-    <w:lsdException w:name="Medium Grid 2" w:semiHidden="0" w:uiPriority="68" w:unhideWhenUsed="0"/>
-    <w:lsdException w:name="Medium Grid 3" w:semiHidden="0" w:uiPriority="69" w:unhideWhenUsed="0"/>
-    <w:lsdException w:name="Dark List" w:semiHidden="0" w:uiPriority="70" w:unhideWhenUsed="0"/>
-    <w:lsdException w:name="Colorful Shading" w:semiHidden="0" w:uiPriority="71" w:unhideWhenUsed="0"/>
-    <w:lsdException w:name="Colorful List" w:semiHidden="0" w:uiPriority="72" w:unhideWhenUsed="0"/>
-    <w:lsdException w:name="Colorful Grid" w:semiHidden="0" w:uiPriority="73" w:unhideWhenUsed="0"/>
-    <w:lsdException w:name="Light Shading Accent 1" w:semiHidden="0" w:uiPriority="60" w:unhideWhenUsed="0"/>
-    <w:lsdException w:name="Light List Accent 1" w:semiHidden="0" w:uiPriority="61" w:unhideWhenUsed="0"/>
-    <w:lsdException w:name="Light Grid Accent 1" w:semiHidden="0" w:uiPriority="62" w:unhideWhenUsed="0"/>
-    <w:lsdException w:name="Medium Shading 1 Accent 1" w:semiHidden="0" w:uiPriority="63" w:unhideWhenUsed="0"/>
-    <w:lsdException w:name="Medium Shading 2 Accent 1" w:semiHidden="0" w:uiPriority="64" w:unhideWhenUsed="0"/>
-    <w:lsdException w:name="Medium List 1 Accent 1" w:semiHidden="0" w:uiPriority="65" w:unhideWhenUsed="0"/>
-    <w:lsdException w:name="Revision" w:unhideWhenUsed="0"/>
-    <w:lsdException w:name="List Paragraph" w:semiHidden="0" w:uiPriority="34" w:unhideWhenUsed="0" w:qFormat="1"/>
-    <w:lsdException w:name="Quote" w:semiHidden="0" w:uiPriority="29" w:unhideWhenUsed="0" w:qFormat="1"/>
-    <w:lsdException w:name="Intense Quote" w:semiHidden="0" w:uiPriority="30" w:unhideWhenUsed="0" w:qFormat="1"/>
-    <w:lsdException w:name="Medium List 2 Accent 1" w:semiHidden="0" w:uiPriority="66" w:unhideWhenUsed="0"/>
-    <w:lsdException w:name="Medium Grid 1 Accent 1" w:semiHidden="0" w:uiPriority="67" w:unhideWhenUsed="0"/>
-    <w:lsdException w:name="Medium Grid 2 Accent 1" w:semiHidden="0" w:uiPriority="68" w:unhideWhenUsed="0"/>
-    <w:lsdException w:name="Medium Grid 3 Accent 1" w:semiHidden="0" w:uiPriority="69" w:unhideWhenUsed="0"/>
-    <w:lsdException w:name="Dark List Accent 1" w:semiHidden="0" w:uiPriority="70" w:unhideWhenUsed="0"/>
-    <w:lsdException w:name="Colorful Shading Accent 1" w:semiHidden="0" w:uiPriority="71" w:unhideWhenUsed="0"/>
-    <w:lsdException w:name="Colorful List Accent 1" w:semiHidden="0" w:uiPriority="72" w:unhideWhenUsed="0"/>
-    <w:lsdException w:name="Colorful Grid Accent 1" w:semiHidden="0" w:uiPriority="73" w:unhideWhenUsed="0"/>
-    <w:lsdException w:name="Light Shading Accent 2" w:semiHidden="0" w:uiPriority="60" w:unhideWhenUsed="0"/>
-    <w:lsdException w:name="Light List Accent 2" w:semiHidden="0" w:uiPriority="61" w:unhideWhenUsed="0"/>
-    <w:lsdException w:name="Light Grid Accent 2" w:semiHidden="0" w:uiPriority="62" w:unhideWhenUsed="0"/>
-    <w:lsdException w:name="Medium Shading 1 Accent 2" w:semiHidden="0" w:uiPriority="63" w:unhideWhenUsed="0"/>
-    <w:lsdException w:name="Medium Shading 2 Accent 2" w:semiHidden="0" w:uiPriority="64" w:unhideWhenUsed="0"/>
-    <w:lsdException w:name="Medium List 1 Accent 2" w:semiHidden="0" w:uiPriority="65" w:unhideWhenUsed="0"/>
-    <w:lsdException w:name="Medium List 2 Accent 2" w:semiHidden="0" w:uiPriority="66" w:unhideWhenUsed="0"/>
-    <w:lsdException w:name="Medium Grid 1 Accent 2" w:semiHidden="0" w:uiPriority="67" w:unhideWhenUsed="0"/>
-    <w:lsdException w:name="Medium Grid 2 Accent 2" w:semiHidden="0" w:uiPriority="68" w:unhideWhenUsed="0"/>
-    <w:lsdException w:name="Medium Grid 3 Accent 2" w:semiHidden="0" w:uiPriority="69" w:unhideWhenUsed="0"/>
-    <w:lsdException w:name="Dark List Accent 2" w:semiHidden="0" w:uiPriority="70" w:unhideWhenUsed="0"/>
-    <w:lsdException w:name="Colorful Shading Accent 2" w:semiHidden="0" w:uiPriority="71" w:unhideWhenUsed="0"/>
-    <w:lsdException w:name="Colorful List Accent 2" w:semiHidden="0" w:uiPriority="72" w:unhideWhenUsed="0"/>
-    <w:lsdException w:name="Colorful Grid Accent 2" w:semiHidden="0" w:uiPriority="73" w:unhideWhenUsed="0"/>
-    <w:lsdException w:name="Light Shading Accent 3" w:semiHidden="0" w:uiPriority="60" w:unhideWhenUsed="0"/>
-    <w:lsdException w:name="Light List Accent 3" w:semiHidden="0" w:uiPriority="61" w:unhideWhenUsed="0"/>
-    <w:lsdException w:name="Light Grid Accent 3" w:semiHidden="0" w:uiPriority="62" w:unhideWhenUsed="0"/>
-    <w:lsdException w:name="Medium Shading 1 Accent 3" w:semiHidden="0" w:uiPriority="63" w:unhideWhenUsed="0"/>
-    <w:lsdException w:name="Medium Shading 2 Accent 3" w:semiHidden="0" w:uiPriority="64" w:unhideWhenUsed="0"/>
-    <w:lsdException w:name="Medium List 1 Accent 3" w:semiHidden="0" w:uiPriority="65" w:unhideWhenUsed="0"/>
-    <w:lsdException w:name="Medium List 2 Accent 3" w:semiHidden="0" w:uiPriority="66" w:unhideWhenUsed="0"/>
-    <w:lsdException w:name="Medium Grid 1 Accent 3" w:semiHidden="0" w:uiPriority="67" w:unhideWhenUsed="0"/>
-    <w:lsdException w:name="Medium Grid 2 Accent 3" w:semiHidden="0" w:uiPriority="68" w:unhideWhenUsed="0"/>
-    <w:lsdException w:name="Medium Grid 3 Accent 3" w:semiHidden="0" w:uiPriority="69" w:unhideWhenUsed="0"/>
-    <w:lsdException w:name="Dark List Accent 3" w:semiHidden="0" w:uiPriority="70" w:unhideWhenUsed="0"/>
-    <w:lsdException w:name="Colorful Shading Accent 3" w:semiHidden="0" w:uiPriority="71" w:unhideWhenUsed="0"/>
-    <w:lsdException w:name="Colorful List Accent 3" w:semiHidden="0" w:uiPriority="72" w:unhideWhenUsed="0"/>
-    <w:lsdException w:name="Colorful Grid Accent 3" w:semiHidden="0" w:uiPriority="73" w:unhideWhenUsed="0"/>
-    <w:lsdException w:name="Light Shading Accent 4" w:semiHidden="0" w:uiPriority="60" w:unhideWhenUsed="0"/>
-    <w:lsdException w:name="Light List Accent 4" w:semiHidden="0" w:uiPriority="61" w:unhideWhenUsed="0"/>
-    <w:lsdException w:name="Light Grid Accent 4" w:semiHidden="0" w:uiPriority="62" w:unhideWhenUsed="0"/>
-    <w:lsdException w:name="Medium Shading 1 Accent 4" w:semiHidden="0" w:uiPriority="63" w:unhideWhenUsed="0"/>
-    <w:lsdException w:name="Medium Shading 2 Accent 4" w:semiHidden="0" w:uiPriority="64" w:unhideWhenUsed="0"/>
-    <w:lsdException w:name="Medium List 1 Accent 4" w:semiHidden="0" w:uiPriority="65" w:unhideWhenUsed="0"/>
-    <w:lsdException w:name="Medium List 2 Accent 4" w:semiHidden="0" w:uiPriority="66" w:unhideWhenUsed="0"/>
-    <w:lsdException w:name="Medium Grid 1 Accent 4" w:semiHidden="0" w:uiPriority="67" w:unhideWhenUsed="0"/>
-    <w:lsdException w:name="Medium Grid 2 Accent 4" w:semiHidden="0" w:uiPriority="68" w:unhideWhenUsed="0"/>
-    <w:lsdException w:name="Medium Grid 3 Accent 4" w:semiHidden="0" w:uiPriority="69" w:unhideWhenUsed="0"/>
-    <w:lsdException w:name="Dark List Accent 4" w:semiHidden="0" w:uiPriority="70" w:unhideWhenUsed="0"/>
-    <w:lsdException w:name="Colorful Shading Accent 4" w:semiHidden="0" w:uiPriority="71" w:unhideWhenUsed="0"/>
-    <w:lsdException w:name="Colorful List Accent 4" w:semiHidden="0" w:uiPriority="72" w:unhideWhenUsed="0"/>
-    <w:lsdException w:name="Colorful Grid Accent 4" w:semiHidden="0" w:uiPriority="73" w:unhideWhenUsed="0"/>
-    <w:lsdException w:name="Light Shading Accent 5" w:semiHidden="0" w:uiPriority="60" w:unhideWhenUsed="0"/>
-    <w:lsdException w:name="Light List Accent 5" w:semiHidden="0" w:uiPriority="61" w:unhideWhenUsed="0"/>
-    <w:lsdException w:name="Light Grid Accent 5" w:semiHidden="0" w:uiPriority="62" w:unhideWhenUsed="0"/>
-    <w:lsdException w:name="Medium Shading 1 Accent 5" w:semiHidden="0" w:uiPriority="63" w:unhideWhenUsed="0"/>
-    <w:lsdException w:name="Medium Shading 2 Accent 5" w:semiHidden="0" w:uiPriority="64" w:unhideWhenUsed="0"/>
-    <w:lsdException w:name="Medium List 1 Accent 5" w:semiHidden="0" w:uiPriority="65" w:unhideWhenUsed="0"/>
-    <w:lsdException w:name="Medium List 2 Accent 5" w:semiHidden="0" w:uiPriority="66" w:unhideWhenUsed="0"/>
-    <w:lsdException w:name="Medium Grid 1 Accent 5" w:semiHidden="0" w:uiPriority="67" w:unhideWhenUsed="0"/>
-    <w:lsdException w:name="Medium Grid 2 Accent 5" w:semiHidden="0" w:uiPriority="68" w:unhideWhenUsed="0"/>
-    <w:lsdException w:name="Medium Grid 3 Accent 5" w:semiHidden="0" w:uiPriority="69" w:unhideWhenUsed="0"/>
-    <w:lsdException w:name="Dark List Accent 5" w:semiHidden="0" w:uiPriority="70" w:unhideWhenUsed="0"/>
-    <w:lsdException w:name="Colorful Shading Accent 5" w:semiHidden="0" w:uiPriority="71" w:unhideWhenUsed="0"/>
-    <w:lsdException w:name="Colorful List Accent 5" w:semiHidden="0" w:uiPriority="72" w:unhideWhenUsed="0"/>
-    <w:lsdException w:name="Colorful Grid Accent 5" w:semiHidden="0" w:uiPriority="73" w:unhideWhenUsed="0"/>
-    <w:lsdException w:name="Light Shading Accent 6" w:semiHidden="0" w:uiPriority="60" w:unhideWhenUsed="0"/>
-    <w:lsdException w:name="Light List Accent 6" w:semiHidden="0" w:uiPriority="61" w:unhideWhenUsed="0"/>
-    <w:lsdException w:name="Light Grid Accent 6" w:semiHidden="0" w:uiPriority="62" w:unhideWhenUsed="0"/>
-    <w:lsdException w:name="Medium Shading 1 Accent 6" w:semiHidden="0" w:uiPriority="63" w:unhideWhenUsed="0"/>
-    <w:lsdException w:name="Medium Shading 2 Accent 6" w:semiHidden="0" w:uiPriority="64" w:unhideWhenUsed="0"/>
-    <w:lsdException w:name="Medium List 1 Accent 6" w:semiHidden="0" w:uiPriority="65" w:unhideWhenUsed="0"/>
-    <w:lsdException w:name="Medium List 2 Accent 6" w:semiHidden="0" w:uiPriority="66" w:unhideWhenUsed="0"/>
-    <w:lsdException w:name="Medium Grid 1 Accent 6" w:semiHidden="0" w:uiPriority="67" w:unhideWhenUsed="0"/>
-    <w:lsdException w:name="Medium Grid 2 Accent 6" w:semiHidden="0" w:uiPriority="68" w:unhideWhenUsed="0"/>
-    <w:lsdException w:name="Medium Grid 3 Accent 6" w:semiHidden="0" w:uiPriority="69" w:unhideWhenUsed="0"/>
-    <w:lsdException w:name="Dark List Accent 6" w:semiHidden="0" w:uiPriority="70" w:unhideWhenUsed="0"/>
-    <w:lsdException w:name="Colorful Shading Accent 6" w:semiHidden="0" w:uiPriority="71" w:unhideWhenUsed="0"/>
-    <w:lsdException w:name="Colorful List Accent 6" w:semiHidden="0" w:uiPriority="72" w:unhideWhenUsed="0"/>
-    <w:lsdException w:name="Colorful Grid Accent 6" w:semiHidden="0" w:uiPriority="73" w:unhideWhenUsed="0"/>
-    <w:lsdException w:name="Subtle Emphasis" w:semiHidden="0" w:uiPriority="19" w:unhideWhenUsed="0" w:qFormat="1"/>
-    <w:lsdException w:name="Intense Emphasis" w:semiHidden="0" w:uiPriority="21" w:unhideWhenUsed="0" w:qFormat="1"/>
-    <w:lsdException w:name="Subtle Reference" w:semiHidden="0" w:uiPriority="31" w:unhideWhenUsed="0" w:qFormat="1"/>
-    <w:lsdException w:name="Intense Reference" w:semiHidden="0" w:uiPriority="32" w:unhideWhenUsed="0" w:qFormat="1"/>
-    <w:lsdException w:name="Book Title" w:semiHidden="0" w:uiPriority="33" w:unhideWhenUsed="0" w:qFormat="1"/>
-    <w:lsdException w:name="Bibliography" w:uiPriority="37"/>
-    <w:lsdException w:name="TOC Heading" w:uiPriority="39" w:qFormat="1"/>
-  </w:latentStyles>
-  <w:style w:type="paragraph" w:default="1" w:styleId="Normal">
-    <w:name w:val="Normal"/>
-    <w:qFormat/>
-    <w:rPr>
-      <w:lang w:val="es-ES_tradnl"/>
-    </w:rPr>
-  </w:style>
-  <w:style w:type="character" w:default="1" w:styleId="Fuentedeprrafopredeter">
-    <w:name w:val="Default Paragraph Font"/>
-    <w:uiPriority w:val="1"/>
-    <w:semiHidden/>
-    <w:unhideWhenUsed/>
-  </w:style>
-  <w:style w:type="table" w:default="1" w:styleId="Tablanormal">
-    <w:name w:val="Normal Table"/>
-    <w:uiPriority w:val="99"/>
-    <w:semiHidden/>
-    <w:unhideWhenUsed/>
-    <w:tblPr>
-      <w:tblInd w:w="0" w:type="dxa"/>
-      <w:tblCellMar>
-        <w:top w:w="0" w:type="dxa"/>
-        <w:left w:w="108" w:type="dxa"/>
-        <w:bottom w:w="0" w:type="dxa"/>
-        <w:right w:w="108" w:type="dxa"/>
-      </w:tblCellMar>
-    </w:tblPr>
-  </w:style>
-  <w:style w:type="numbering" w:default="1" w:styleId="Sinlista">
-    <w:name w:val="No List"/>
-    <w:uiPriority w:val="99"/>
-    <w:semiHidden/>
-    <w:unhideWhenUsed/>
-  </w:style>
-  <w:style w:type="table" w:styleId="Tablaconcuadrcula">
-    <w:name w:val="Table Grid"/>
-    <w:basedOn w:val="Tablanormal"/>
-    <w:uiPriority w:val="59"/>
-    <w:rsid w:val="006907A4"/>
-    <w:tblPr>
-      <w:tblInd w:w="0" w:type="dxa"/>
-      <w:tblBorders>
-        <w:top w:val="single" w:sz="4" w:space="0" w:color="auto"/>
-        <w:left w:val="single" w:sz="4" w:space="0" w:color="auto"/>
-        <w:bottom w:val="single" w:sz="4" w:space="0" w:color="auto"/>
-        <w:right w:val="single" w:sz="4" w:space="0" w:color="auto"/>
-        <w:insideH w:val="single" w:sz="4" w:space="0" w:color="auto"/>
-        <w:insideV w:val="single" w:sz="4" w:space="0" w:color="auto"/>
-      </w:tblBorders>
-      <w:tblCellMar>
-        <w:top w:w="0" w:type="dxa"/>
-        <w:left w:w="108" w:type="dxa"/>
-        <w:bottom w:w="0" w:type="dxa"/>
-        <w:right w:w="108" w:type="dxa"/>
-      </w:tblCellMar>
-    </w:tblPr>
-  </w:style>
-  <w:style w:type="paragraph" w:styleId="Prrafodelista">
-    <w:name w:val="List Paragraph"/>
-    <w:basedOn w:val="Normal"/>
-    <w:uiPriority w:val="34"/>
-    <w:qFormat/>
-    <w:rsid w:val="00054002"/>
-    <w:pPr>
-      <w:ind w:left="720"/>
-      <w:contextualSpacing/>
-    </w:pPr>
-  </w:style>
-  <w:style w:type="paragraph" w:styleId="Textodeglobo">
-    <w:name w:val="Balloon Text"/>
-    <w:basedOn w:val="Normal"/>
-    <w:link w:val="TextodegloboCar"/>
-    <w:uiPriority w:val="99"/>
-    <w:semiHidden/>
-    <w:unhideWhenUsed/>
-    <w:rsid w:val="00374B72"/>
-    <w:rPr>
-      <w:rFonts w:ascii="Lucida Grande" w:hAnsi="Lucida Grande" w:cs="Lucida Grande"/>
-      <w:sz w:val="18"/>
-      <w:szCs w:val="18"/>
-    </w:rPr>
-  </w:style>
-  <w:style w:type="character" w:customStyle="1" w:styleId="TextodegloboCar">
-    <w:name w:val="Texto de globo Car"/>
-    <w:basedOn w:val="Fuentedeprrafopredeter"/>
-    <w:link w:val="Textodeglobo"/>
-    <w:uiPriority w:val="99"/>
-    <w:semiHidden/>
-    <w:rsid w:val="00374B72"/>
-    <w:rPr>
-      <w:rFonts w:ascii="Lucida Grande" w:hAnsi="Lucida Grande" w:cs="Lucida Grande"/>
-      <w:sz w:val="18"/>
-      <w:szCs w:val="18"/>
-      <w:lang w:val="es-ES_tradnl"/>
-    </w:rPr>
-  </w:style>
-  <w:style w:type="character" w:styleId="Textodelmarcadordeposicin">
-    <w:name w:val="Placeholder Text"/>
-    <w:basedOn w:val="Fuentedeprrafopredeter"/>
-    <w:uiPriority w:val="99"/>
-    <w:semiHidden/>
-    <w:rsid w:val="00374B72"/>
-    <w:rPr>
-      <w:color w:val="808080"/>
-    </w:rPr>
-  </w:style>
-</w:styles>
-</file>
-
-<file path=word/stylesWithEffects.xml><?xml version="1.0" encoding="utf-8"?>
-<w:styles xmlns:wpc="http://schemas.microsoft.com/office/word/2010/wordprocessingCanvas" xmlns:mo="http://schemas.microsoft.com/office/mac/office/2008/main" xmlns:mc="http://schemas.openxmlformats.org/markup-compatibility/2006" xmlns:mv="urn:schemas-microsoft-com:mac:vml" xmlns:o="urn:schemas-microsoft-com:office:office" xmlns:r="http://schemas.openxmlformats.org/officeDocument/2006/relationships" xmlns:m="http://schemas.openxmlformats.org/officeDocument/2006/math" xmlns:v="urn:schemas-microsoft-com:vml" xmlns:wp14="http://schemas.microsoft.com/office/word/2010/wordprocessingDrawing" xmlns:wp="http://schemas.openxmlformats.org/drawingml/2006/wordprocessingDrawing" xmlns:w10="urn:schemas-microsoft-com:office:word" xmlns:w="http://schemas.openxmlformats.org/wordprocessingml/2006/main" xmlns:w14="http://schemas.microsoft.com/office/word/2010/wordml" xmlns:wpg="http://schemas.microsoft.com/office/word/2010/wordprocessingGroup" xmlns:wpi="http://schemas.microsoft.com/office/word/2010/wordprocessingInk" xmlns:wne="http://schemas.microsoft.com/office/word/2006/wordml" xmlns:wps="http://schemas.microsoft.com/office/word/2010/wordprocessingShape" mc:Ignorable="w14 wp14">
-  <w:docDefaults>
-    <w:rPrDefault>
-      <w:rPr>
-        <w:rFonts w:asciiTheme="minorHAnsi" w:eastAsiaTheme="minorEastAsia" w:hAnsiTheme="minorHAnsi" w:cstheme="minorBidi"/>
-        <w:sz w:val="24"/>
-        <w:szCs w:val="24"/>
-        <w:lang w:val="en-US" w:eastAsia="en-US" w:bidi="ar-SA"/>
-      </w:rPr>
-    </w:rPrDefault>
-    <w:pPrDefault/>
-  </w:docDefaults>
-  <w:latentStyles w:defLockedState="0" w:defUIPriority="99" w:defSemiHidden="1" w:defUnhideWhenUsed="1" w:defQFormat="0" w:count="276">
-    <w:lsdException w:name="Normal" w:semiHidden="0" w:uiPriority="0" w:unhideWhenUsed="0" w:qFormat="1"/>
-    <w:lsdException w:name="heading 1" w:semiHidden="0" w:uiPriority="9" w:unhideWhenUsed="0" w:qFormat="1"/>
-    <w:lsdException w:name="heading 2" w:uiPriority="9" w:qFormat="1"/>
-    <w:lsdException w:name="heading 3" w:uiPriority="9" w:qFormat="1"/>
-    <w:lsdException w:name="heading 4" w:uiPriority="9" w:qFormat="1"/>
-    <w:lsdException w:name="heading 5" w:uiPriority="9" w:qFormat="1"/>
-    <w:lsdException w:name="heading 6" w:uiPriority="9" w:qFormat="1"/>
-    <w:lsdException w:name="heading 7" w:uiPriority="9" w:qFormat="1"/>
-    <w:lsdException w:name="heading 8" w:uiPriority="9" w:qFormat="1"/>
-    <w:lsdException w:name="heading 9" w:uiPriority="9" w:qFormat="1"/>
-    <w:lsdException w:name="toc 1" w:uiPriority="39"/>
-    <w:lsdException w:name="toc 2" w:uiPriority="39"/>
-    <w:lsdException w:name="toc 3" w:uiPriority="39"/>
-    <w:lsdException w:name="toc 4" w:uiPriority="39"/>
-    <w:lsdException w:name="toc 5" w:uiPriority="39"/>
-    <w:lsdException w:name="toc 6" w:uiPriority="39"/>
-    <w:lsdException w:name="toc 7" w:uiPriority="39"/>
-    <w:lsdException w:name="toc 8" w:uiPriority="39"/>
-    <w:lsdException w:name="toc 9" w:uiPriority="39"/>
-    <w:lsdException w:name="caption" w:uiPriority="35" w:qFormat="1"/>
-    <w:lsdException w:name="Title" w:semiHidden="0" w:uiPriority="10" w:unhideWhenUsed="0" w:qFormat="1"/>
-    <w:lsdException w:name="Default Paragraph Font" w:uiPriority="1"/>
-    <w:lsdException w:name="Subtitle" w:semiHidden="0" w:uiPriority="11" w:unhideWhenUsed="0" w:qFormat="1"/>
-    <w:lsdException w:name="Strong" w:semiHidden="0" w:uiPriority="22" w:unhideWhenUsed="0" w:qFormat="1"/>
-    <w:lsdException w:name="Emphasis" w:semiHidden="0" w:uiPriority="20" w:unhideWhenUsed="0" w:qFormat="1"/>
-    <w:lsdException w:name="Table Grid" w:semiHidden="0" w:uiPriority="59" w:unhideWhenUsed="0"/>
-    <w:lsdException w:name="Placeholder Text" w:unhideWhenUsed="0"/>
-    <w:lsdException w:name="No Spacing" w:semiHidden="0" w:uiPriority="1" w:unhideWhenUsed="0" w:qFormat="1"/>
-    <w:lsdException w:name="Light Shading" w:semiHidden="0" w:uiPriority="60" w:unhideWhenUsed="0"/>
-    <w:lsdException w:name="Light List" w:semiHidden="0" w:uiPriority="61" w:unhideWhenUsed="0"/>
-    <w:lsdException w:name="Light Grid" w:semiHidden="0" w:uiPriority="62" w:unhideWhenUsed="0"/>
-    <w:lsdException w:name="Medium Shading 1" w:semiHidden="0" w:uiPriority="63" w:unhideWhenUsed="0"/>
-    <w:lsdException w:name="Medium Shading 2" w:semiHidden="0" w:uiPriority="64" w:unhideWhenUsed="0"/>
-    <w:lsdException w:name="Medium List 1" w:semiHidden="0" w:uiPriority="65" w:unhideWhenUsed="0"/>
-    <w:lsdException w:name="Medium List 2" w:semiHidden="0" w:uiPriority="66" w:unhideWhenUsed="0"/>
-    <w:lsdException w:name="Medium Grid 1" w:semiHidden="0" w:uiPriority="67" w:unhideWhenUsed="0"/>
-    <w:lsdException w:name="Medium Grid 2" w:semiHidden="0" w:uiPriority="68" w:unhideWhenUsed="0"/>
-    <w:lsdException w:name="Medium Grid 3" w:semiHidden="0" w:uiPriority="69" w:unhideWhenUsed="0"/>
-    <w:lsdException w:name="Dark List" w:semiHidden="0" w:uiPriority="70" w:unhideWhenUsed="0"/>
-    <w:lsdException w:name="Colorful Shading" w:semiHidden="0" w:uiPriority="71" w:unhideWhenUsed="0"/>
-    <w:lsdException w:name="Colorful List" w:semiHidden="0" w:uiPriority="72" w:unhideWhenUsed="0"/>
-    <w:lsdException w:name="Colorful Grid" w:semiHidden="0" w:uiPriority="73" w:unhideWhenUsed="0"/>
-    <w:lsdException w:name="Light Shading Accent 1" w:semiHidden="0" w:uiPriority="60" w:unhideWhenUsed="0"/>
-    <w:lsdException w:name="Light List Accent 1" w:semiHidden="0" w:uiPriority="61" w:unhideWhenUsed="0"/>
-    <w:lsdException w:name="Light Grid Accent 1" w:semiHidden="0" w:uiPriority="62" w:unhideWhenUsed="0"/>
-    <w:lsdException w:name="Medium Shading 1 Accent 1" w:semiHidden="0" w:uiPriority="63" w:unhideWhenUsed="0"/>
-    <w:lsdException w:name="Medium Shading 2 Accent 1" w:semiHidden="0" w:uiPriority="64" w:unhideWhenUsed="0"/>
-    <w:lsdException w:name="Medium List 1 Accent 1" w:semiHidden="0" w:uiPriority="65" w:unhideWhenUsed="0"/>
-    <w:lsdException w:name="Revision" w:unhideWhenUsed="0"/>
-    <w:lsdException w:name="List Paragraph" w:semiHidden="0" w:uiPriority="34" w:unhideWhenUsed="0" w:qFormat="1"/>
-    <w:lsdException w:name="Quote" w:semiHidden="0" w:uiPriority="29" w:unhideWhenUsed="0" w:qFormat="1"/>
-    <w:lsdException w:name="Intense Quote" w:semiHidden="0" w:uiPriority="30" w:unhideWhenUsed="0" w:qFormat="1"/>
-    <w:lsdException w:name="Medium List 2 Accent 1" w:semiHidden="0" w:uiPriority="66" w:unhideWhenUsed="0"/>
-    <w:lsdException w:name="Medium Grid 1 Accent 1" w:semiHidden="0" w:uiPriority="67" w:unhideWhenUsed="0"/>
-    <w:lsdException w:name="Medium Grid 2 Accent 1" w:semiHidden="0" w:uiPriority="68" w:unhideWhenUsed="0"/>
-    <w:lsdException w:name="Medium Grid 3 Accent 1" w:semiHidden="0" w:uiPriority="69" w:unhideWhenUsed="0"/>
-    <w:lsdException w:name="Dark List Accent 1" w:semiHidden="0" w:uiPriority="70" w:unhideWhenUsed="0"/>
-    <w:lsdException w:name="Colorful Shading Accent 1" w:semiHidden="0" w:uiPriority="71" w:unhideWhenUsed="0"/>
-    <w:lsdException w:name="Colorful List Accent 1" w:semiHidden="0" w:uiPriority="72" w:unhideWhenUsed="0"/>
-    <w:lsdException w:name="Colorful Grid Accent 1" w:semiHidden="0" w:uiPriority="73" w:unhideWhenUsed="0"/>
-    <w:lsdException w:name="Light Shading Accent 2" w:semiHidden="0" w:uiPriority="60" w:unhideWhenUsed="0"/>
-    <w:lsdException w:name="Light List Accent 2" w:semiHidden="0" w:uiPriority="61" w:unhideWhenUsed="0"/>
-    <w:lsdException w:name="Light Grid Accent 2" w:semiHidden="0" w:uiPriority="62" w:unhideWhenUsed="0"/>
-    <w:lsdException w:name="Medium Shading 1 Accent 2" w:semiHidden="0" w:uiPriority="63" w:unhideWhenUsed="0"/>
-    <w:lsdException w:name="Medium Shading 2 Accent 2" w:semiHidden="0" w:uiPriority="64" w:unhideWhenUsed="0"/>
-    <w:lsdException w:name="Medium List 1 Accent 2" w:semiHidden="0" w:uiPriority="65" w:unhideWhenUsed="0"/>
-    <w:lsdException w:name="Medium List 2 Accent 2" w:semiHidden="0" w:uiPriority="66" w:unhideWhenUsed="0"/>
-    <w:lsdException w:name="Medium Grid 1 Accent 2" w:semiHidden="0" w:uiPriority="67" w:unhideWhenUsed="0"/>
-    <w:lsdException w:name="Medium Grid 2 Accent 2" w:semiHidden="0" w:uiPriority="68" w:unhideWhenUsed="0"/>
-    <w:lsdException w:name="Medium Grid 3 Accent 2" w:semiHidden="0" w:uiPriority="69" w:unhideWhenUsed="0"/>
-    <w:lsdException w:name="Dark List Accent 2" w:semiHidden="0" w:uiPriority="70" w:unhideWhenUsed="0"/>
-    <w:lsdException w:name="Colorful Shading Accent 2" w:semiHidden="0" w:uiPriority="71" w:unhideWhenUsed="0"/>
-    <w:lsdException w:name="Colorful List Accent 2" w:semiHidden="0" w:uiPriority="72" w:unhideWhenUsed="0"/>
-    <w:lsdException w:name="Colorful Grid Accent 2" w:semiHidden="0" w:uiPriority="73" w:unhideWhenUsed="0"/>
-    <w:lsdException w:name="Light Shading Accent 3" w:semiHidden="0" w:uiPriority="60" w:unhideWhenUsed="0"/>
-    <w:lsdException w:name="Light List Accent 3" w:semiHidden="0" w:uiPriority="61" w:unhideWhenUsed="0"/>
-    <w:lsdException w:name="Light Grid Accent 3" w:semiHidden="0" w:uiPriority="62" w:unhideWhenUsed="0"/>
-    <w:lsdException w:name="Medium Shading 1 Accent 3" w:semiHidden="0" w:uiPriority="63" w:unhideWhenUsed="0"/>
-    <w:lsdException w:name="Medium Shading 2 Accent 3" w:semiHidden="0" w:uiPriority="64" w:unhideWhenUsed="0"/>
-    <w:lsdException w:name="Medium List 1 Accent 3" w:semiHidden="0" w:uiPriority="65" w:unhideWhenUsed="0"/>
-    <w:lsdException w:name="Medium List 2 Accent 3" w:semiHidden="0" w:uiPriority="66" w:unhideWhenUsed="0"/>
-    <w:lsdException w:name="Medium Grid 1 Accent 3" w:semiHidden="0" w:uiPriority="67" w:unhideWhenUsed="0"/>
-    <w:lsdException w:name="Medium Grid 2 Accent 3" w:semiHidden="0" w:uiPriority="68" w:unhideWhenUsed="0"/>
-    <w:lsdException w:name="Medium Grid 3 Accent 3" w:semiHidden="0" w:uiPriority="69" w:unhideWhenUsed="0"/>
-    <w:lsdException w:name="Dark List Accent 3" w:semiHidden="0" w:uiPriority="70" w:unhideWhenUsed="0"/>
-    <w:lsdException w:name="Colorful Shading Accent 3" w:semiHidden="0" w:uiPriority="71" w:unhideWhenUsed="0"/>
-    <w:lsdException w:name="Colorful List Accent 3" w:semiHidden="0" w:uiPriority="72" w:unhideWhenUsed="0"/>
-    <w:lsdException w:name="Colorful Grid Accent 3" w:semiHidden="0" w:uiPriority="73" w:unhideWhenUsed="0"/>
-    <w:lsdException w:name="Light Shading Accent 4" w:semiHidden="0" w:uiPriority="60" w:unhideWhenUsed="0"/>
-    <w:lsdException w:name="Light List Accent 4" w:semiHidden="0" w:uiPriority="61" w:unhideWhenUsed="0"/>
-    <w:lsdException w:name="Light Grid Accent 4" w:semiHidden="0" w:uiPriority="62" w:unhideWhenUsed="0"/>
-    <w:lsdException w:name="Medium Shading 1 Accent 4" w:semiHidden="0" w:uiPriority="63" w:unhideWhenUsed="0"/>
-    <w:lsdException w:name="Medium Shading 2 Accent 4" w:semiHidden="0" w:uiPriority="64" w:unhideWhenUsed="0"/>
-    <w:lsdException w:name="Medium List 1 Accent 4" w:semiHidden="0" w:uiPriority="65" w:unhideWhenUsed="0"/>
-    <w:lsdException w:name="Medium List 2 Accent 4" w:semiHidden="0" w:uiPriority="66" w:unhideWhenUsed="0"/>
-    <w:lsdException w:name="Medium Grid 1 Accent 4" w:semiHidden="0" w:uiPriority="67" w:unhideWhenUsed="0"/>
-    <w:lsdException w:name="Medium Grid 2 Accent 4" w:semiHidden="0" w:uiPriority="68" w:unhideWhenUsed="0"/>
-    <w:lsdException w:name="Medium Grid 3 Accent 4" w:semiHidden="0" w:uiPriority="69" w:unhideWhenUsed="0"/>
-    <w:lsdException w:name="Dark List Accent 4" w:semiHidden="0" w:uiPriority="70" w:unhideWhenUsed="0"/>
-    <w:lsdException w:name="Colorful Shading Accent 4" w:semiHidden="0" w:uiPriority="71" w:unhideWhenUsed="0"/>
-    <w:lsdException w:name="Colorful List Accent 4" w:semiHidden="0" w:uiPriority="72" w:unhideWhenUsed="0"/>
-    <w:lsdException w:name="Colorful Grid Accent 4" w:semiHidden="0" w:uiPriority="73" w:unhideWhenUsed="0"/>
-    <w:lsdException w:name="Light Shading Accent 5" w:semiHidden="0" w:uiPriority="60" w:unhideWhenUsed="0"/>
-    <w:lsdException w:name="Light List Accent 5" w:semiHidden="0" w:uiPriority="61" w:unhideWhenUsed="0"/>
-    <w:lsdException w:name="Light Grid Accent 5" w:semiHidden="0" w:uiPriority="62" w:unhideWhenUsed="0"/>
-    <w:lsdException w:name="Medium Shading 1 Accent 5" w:semiHidden="0" w:uiPriority="63" w:unhideWhenUsed="0"/>
-    <w:lsdException w:name="Medium Shading 2 Accent 5" w:semiHidden="0" w:uiPriority="64" w:unhideWhenUsed="0"/>
-    <w:lsdException w:name="Medium List 1 Accent 5" w:semiHidden="0" w:uiPriority="65" w:unhideWhenUsed="0"/>
-    <w:lsdException w:name="Medium List 2 Accent 5" w:semiHidden="0" w:uiPriority="66" w:unhideWhenUsed="0"/>
-    <w:lsdException w:name="Medium Grid 1 Accent 5" w:semiHidden="0" w:uiPriority="67" w:unhideWhenUsed="0"/>
-    <w:lsdException w:name="Medium Grid 2 Accent 5" w:semiHidden="0" w:uiPriority="68" w:unhideWhenUsed="0"/>
-    <w:lsdException w:name="Medium Grid 3 Accent 5" w:semiHidden="0" w:uiPriority="69" w:unhideWhenUsed="0"/>
-    <w:lsdException w:name="Dark List Accent 5" w:semiHidden="0" w:uiPriority="70" w:unhideWhenUsed="0"/>
-    <w:lsdException w:name="Colorful Shading Accent 5" w:semiHidden="0" w:uiPriority="71" w:unhideWhenUsed="0"/>
-    <w:lsdException w:name="Colorful List Accent 5" w:semiHidden="0" w:uiPriority="72" w:unhideWhenUsed="0"/>
-    <w:lsdException w:name="Colorful Grid Accent 5" w:semiHidden="0" w:uiPriority="73" w:unhideWhenUsed="0"/>
-    <w:lsdException w:name="Light Shading Accent 6" w:semiHidden="0" w:uiPriority="60" w:unhideWhenUsed="0"/>
-    <w:lsdException w:name="Light List Accent 6" w:semiHidden="0" w:uiPriority="61" w:unhideWhenUsed="0"/>
-    <w:lsdException w:name="Light Grid Accent 6" w:semiHidden="0" w:uiPriority="62" w:unhideWhenUsed="0"/>
-    <w:lsdException w:name="Medium Shading 1 Accent 6" w:semiHidden="0" w:uiPriority="63" w:unhideWhenUsed="0"/>
-    <w:lsdException w:name="Medium Shading 2 Accent 6" w:semiHidden="0" w:uiPriority="64" w:unhideWhenUsed="0"/>
-    <w:lsdException w:name="Medium List 1 Accent 6" w:semiHidden="0" w:uiPriority="65" w:unhideWhenUsed="0"/>
-    <w:lsdException w:name="Medium List 2 Accent 6" w:semiHidden="0" w:uiPriority="66" w:unhideWhenUsed="0"/>
-    <w:lsdException w:name="Medium Grid 1 Accent 6" w:semiHidden="0" w:uiPriority="67" w:unhideWhenUsed="0"/>
-    <w:lsdException w:name="Medium Grid 2 Accent 6" w:semiHidden="0" w:uiPriority="68" w:unhideWhenUsed="0"/>
-    <w:lsdException w:name="Medium Grid 3 Accent 6" w:semiHidden="0" w:uiPriority="69" w:unhideWhenUsed="0"/>
-    <w:lsdException w:name="Dark List Accent 6" w:semiHidden="0" w:uiPriority="70" w:unhideWhenUsed="0"/>
-    <w:lsdException w:name="Colorful Shading Accent 6" w:semiHidden="0" w:uiPriority="71" w:unhideWhenUsed="0"/>
-    <w:lsdException w:name="Colorful List Accent 6" w:semiHidden="0" w:uiPriority="72" w:unhideWhenUsed="0"/>
-    <w:lsdException w:name="Colorful Grid Accent 6" w:semiHidden="0" w:uiPriority="73" w:unhideWhenUsed="0"/>
-    <w:lsdException w:name="Subtle Emphasis" w:semiHidden="0" w:uiPriority="19" w:unhideWhenUsed="0" w:qFormat="1"/>
-    <w:lsdException w:name="Intense Emphasis" w:semiHidden="0" w:uiPriority="21" w:unhideWhenUsed="0" w:qFormat="1"/>
-    <w:lsdException w:name="Subtle Reference" w:semiHidden="0" w:uiPriority="31" w:unhideWhenUsed="0" w:qFormat="1"/>
-    <w:lsdException w:name="Intense Reference" w:semiHidden="0" w:uiPriority="32" w:unhideWhenUsed="0" w:qFormat="1"/>
-    <w:lsdException w:name="Book Title" w:semiHidden="0" w:uiPriority="33" w:unhideWhenUsed="0" w:qFormat="1"/>
-    <w:lsdException w:name="Bibliography" w:uiPriority="37"/>
-    <w:lsdException w:name="TOC Heading" w:uiPriority="39" w:qFormat="1"/>
+  <w:latentStyles w:defLockedState="0" w:defUIPriority="99" w:defSemiHidden="0" w:defUnhideWhenUsed="0" w:defQFormat="0" w:count="371">
+    <w:lsdException w:name="Normal" w:uiPriority="0" w:qFormat="1"/>
+    <w:lsdException w:name="heading 1" w:uiPriority="9" w:qFormat="1"/>
+    <w:lsdException w:name="heading 2" w:semiHidden="1" w:uiPriority="9" w:unhideWhenUsed="1" w:qFormat="1"/>
+    <w:lsdException w:name="heading 3" w:semiHidden="1" w:uiPriority="9" w:unhideWhenUsed="1" w:qFormat="1"/>
+    <w:lsdException w:name="heading 4" w:semiHidden="1" w:uiPriority="9" w:unhideWhenUsed="1" w:qFormat="1"/>
+    <w:lsdException w:name="heading 5" w:semiHidden="1" w:uiPriority="9" w:unhideWhenUsed="1" w:qFormat="1"/>
+    <w:lsdException w:name="heading 6" w:semiHidden="1" w:uiPriority="9" w:unhideWhenUsed="1" w:qFormat="1"/>
+    <w:lsdException w:name="heading 7" w:semiHidden="1" w:uiPriority="9" w:unhideWhenUsed="1" w:qFormat="1"/>
+    <w:lsdException w:name="heading 8" w:semiHidden="1" w:uiPriority="9" w:unhideWhenUsed="1" w:qFormat="1"/>
+    <w:lsdException w:name="heading 9" w:semiHidden="1" w:uiPriority="9" w:unhideWhenUsed="1" w:qFormat="1"/>
+    <w:lsdException w:name="index 1" w:semiHidden="1" w:unhideWhenUsed="1"/>
+    <w:lsdException w:name="index 2" w:semiHidden="1" w:unhideWhenUsed="1"/>
+    <w:lsdException w:name="index 3" w:semiHidden="1" w:unhideWhenUsed="1"/>
+    <w:lsdException w:name="index 4" w:semiHidden="1" w:unhideWhenUsed="1"/>
+    <w:lsdException w:name="index 5" w:semiHidden="1" w:unhideWhenUsed="1"/>
+    <w:lsdException w:name="index 6" w:semiHidden="1" w:unhideWhenUsed="1"/>
+    <w:lsdException w:name="index 7" w:semiHidden="1" w:unhideWhenUsed="1"/>
+    <w:lsdException w:name="index 8" w:semiHidden="1" w:unhideWhenUsed="1"/>
+    <w:lsdException w:name="index 9" w:semiHidden="1" w:unhideWhenUsed="1"/>
+    <w:lsdException w:name="toc 1" w:semiHidden="1" w:uiPriority="39" w:unhideWhenUsed="1"/>
+    <w:lsdException w:name="toc 2" w:semiHidden="1" w:uiPriority="39" w:unhideWhenUsed="1"/>
+    <w:lsdException w:name="toc 3" w:semiHidden="1" w:uiPriority="39" w:unhideWhenUsed="1"/>
+    <w:lsdException w:name="toc 4" w:semiHidden="1" w:uiPriority="39" w:unhideWhenUsed="1"/>
+    <w:lsdException w:name="toc 5" w:semiHidden="1" w:uiPriority="39" w:unhideWhenUsed="1"/>
+    <w:lsdException w:name="toc 6" w:semiHidden="1" w:uiPriority="39" w:unhideWhenUsed="1"/>
+    <w:lsdException w:name="toc 7" w:semiHidden="1" w:uiPriority="39" w:unhideWhenUsed="1"/>
+    <w:lsdException w:name="toc 8" w:semiHidden="1" w:uiPriority="39" w:unhideWhenUsed="1"/>
+    <w:lsdException w:name="toc 9" w:semiHidden="1" w:uiPriority="39" w:unhideWhenUsed="1"/>
+    <w:lsdException w:name="Normal Indent" w:semiHidden="1" w:unhideWhenUsed="1"/>
+    <w:lsdException w:name="footnote text" w:semiHidden="1" w:unhideWhenUsed="1"/>
+    <w:lsdException w:name="annotation text" w:semiHidden="1" w:unhideWhenUsed="1"/>
+    <w:lsdException w:name="header" w:semiHidden="1" w:unhideWhenUsed="1"/>
+    <w:lsdException w:name="footer" w:semiHidden="1" w:unhideWhenUsed="1"/>
+    <w:lsdException w:name="index heading" w:semiHidden="1" w:unhideWhenUsed="1"/>
+    <w:lsdException w:name="caption" w:semiHidden="1" w:uiPriority="35" w:unhideWhenUsed="1" w:qFormat="1"/>
+    <w:lsdException w:name="table of figures" w:semiHidden="1" w:unhideWhenUsed="1"/>
+    <w:lsdException w:name="envelope address" w:semiHidden="1" w:unhideWhenUsed="1"/>
+    <w:lsdException w:name="envelope return" w:semiHidden="1" w:unhideWhenUsed="1"/>
+    <w:lsdException w:name="footnote reference" w:semiHidden="1" w:unhideWhenUsed="1"/>
+    <w:lsdException w:name="annotation reference" w:semiHidden="1" w:unhideWhenUsed="1"/>
+    <w:lsdException w:name="line number" w:semiHidden="1" w:unhideWhenUsed="1"/>
+    <w:lsdException w:name="page number" w:semiHidden="1" w:unhideWhenUsed="1"/>
+    <w:lsdException w:name="endnote reference" w:semiHidden="1" w:unhideWhenUsed="1"/>
+    <w:lsdException w:name="endnote text" w:semiHidden="1" w:unhideWhenUsed="1"/>
+    <w:lsdException w:name="table of authorities" w:semiHidden="1" w:unhideWhenUsed="1"/>
+    <w:lsdException w:name="macro" w:semiHidden="1" w:unhideWhenUsed="1"/>
+    <w:lsdException w:name="toa heading" w:semiHidden="1" w:unhideWhenUsed="1"/>
+    <w:lsdException w:name="List" w:semiHidden="1" w:unhideWhenUsed="1"/>
+    <w:lsdException w:name="List Bullet" w:semiHidden="1" w:unhideWhenUsed="1"/>
+    <w:lsdException w:name="List Number" w:semiHidden="1" w:unhideWhenUsed="1"/>
+    <w:lsdException w:name="List 2" w:semiHidden="1" w:unhideWhenUsed="1"/>
+    <w:lsdException w:name="List 3" w:semiHidden="1" w:unhideWhenUsed="1"/>
+    <w:lsdException w:name="List 4" w:semiHidden="1" w:unhideWhenUsed="1"/>
+    <w:lsdException w:name="List 5" w:semiHidden="1" w:unhideWhenUsed="1"/>
+    <w:lsdException w:name="List Bullet 2" w:semiHidden="1" w:unhideWhenUsed="1"/>
+    <w:lsdException w:name="List Bullet 3" w:semiHidden="1" w:unhideWhenUsed="1"/>
+    <w:lsdException w:name="List Bullet 4" w:semiHidden="1" w:unhideWhenUsed="1"/>
+    <w:lsdException w:name="List Bullet 5" w:semiHidden="1" w:unhideWhenUsed="1"/>
+    <w:lsdException w:name="List Number 2" w:semiHidden="1" w:unhideWhenUsed="1"/>
+    <w:lsdException w:name="List Number 3" w:semiHidden="1" w:unhideWhenUsed="1"/>
+    <w:lsdException w:name="List Number 4" w:semiHidden="1" w:unhideWhenUsed="1"/>
+    <w:lsdException w:name="List Number 5" w:semiHidden="1" w:unhideWhenUsed="1"/>
+    <w:lsdException w:name="Title" w:uiPriority="10" w:qFormat="1"/>
+    <w:lsdException w:name="Closing" w:semiHidden="1" w:unhideWhenUsed="1"/>
+    <w:lsdException w:name="Signature" w:semiHidden="1" w:unhideWhenUsed="1"/>
+    <w:lsdException w:name="Default Paragraph Font" w:semiHidden="1" w:uiPriority="1" w:unhideWhenUsed="1"/>
+    <w:lsdException w:name="Body Text" w:semiHidden="1" w:unhideWhenUsed="1"/>
+    <w:lsdException w:name="Body Text Indent" w:semiHidden="1" w:unhideWhenUsed="1"/>
+    <w:lsdException w:name="List Continue" w:semiHidden="1" w:unhideWhenUsed="1"/>
+    <w:lsdException w:name="List Continue 2" w:semiHidden="1" w:unhideWhenUsed="1"/>
+    <w:lsdException w:name="List Continue 3" w:semiHidden="1" w:unhideWhenUsed="1"/>
+    <w:lsdException w:name="List Continue 4" w:semiHidden="1" w:unhideWhenUsed="1"/>
+    <w:lsdException w:name="List Continue 5" w:semiHidden="1" w:unhideWhenUsed="1"/>
+    <w:lsdException w:name="Message Header" w:semiHidden="1" w:unhideWhenUsed="1"/>
+    <w:lsdException w:name="Subtitle" w:uiPriority="11" w:qFormat="1"/>
+    <w:lsdException w:name="Salutation" w:semiHidden="1" w:unhideWhenUsed="1"/>
+    <w:lsdException w:name="Date" w:semiHidden="1" w:unhideWhenUsed="1"/>
+    <w:lsdException w:name="Body Text First Indent" w:semiHidden="1" w:unhideWhenUsed="1"/>
+    <w:lsdException w:name="Body Text First Indent 2" w:semiHidden="1" w:unhideWhenUsed="1"/>
+    <w:lsdException w:name="Note Heading" w:semiHidden="1" w:unhideWhenUsed="1"/>
+    <w:lsdException w:name="Body Text 2" w:semiHidden="1" w:unhideWhenUsed="1"/>
+    <w:lsdException w:name="Body Text 3" w:semiHidden="1" w:unhideWhenUsed="1"/>
+    <w:lsdException w:name="Body Text Indent 2" w:semiHidden="1" w:unhideWhenUsed="1"/>
+    <w:lsdException w:name="Body Text Indent 3" w:semiHidden="1" w:unhideWhenUsed="1"/>
+    <w:lsdException w:name="Block Text" w:semiHidden="1" w:unhideWhenUsed="1"/>
+    <w:lsdException w:name="Hyperlink" w:semiHidden="1" w:unhideWhenUsed="1"/>
+    <w:lsdException w:name="FollowedHyperlink" w:semiHidden="1" w:unhideWhenUsed="1"/>
+    <w:lsdException w:name="Strong" w:uiPriority="22" w:qFormat="1"/>
+    <w:lsdException w:name="Emphasis" w:uiPriority="20" w:qFormat="1"/>
+    <w:lsdException w:name="Document Map" w:semiHidden="1" w:unhideWhenUsed="1"/>
+    <w:lsdException w:name="Plain Text" w:semiHidden="1" w:unhideWhenUsed="1"/>
+    <w:lsdException w:name="E-mail Signature" w:semiHidden="1" w:unhideWhenUsed="1"/>
+    <w:lsdException w:name="HTML Top of Form" w:semiHidden="1" w:unhideWhenUsed="1"/>
+    <w:lsdException w:name="HTML Bottom of Form" w:semiHidden="1" w:unhideWhenUsed="1"/>
+    <w:lsdException w:name="Normal (Web)" w:semiHidden="1" w:unhideWhenUsed="1"/>
+    <w:lsdException w:name="HTML Acronym" w:semiHidden="1" w:unhideWhenUsed="1"/>
+    <w:lsdException w:name="HTML Address" w:semiHidden="1" w:unhideWhenUsed="1"/>
+    <w:lsdException w:name="HTML Cite" w:semiHidden="1" w:unhideWhenUsed="1"/>
+    <w:lsdException w:name="HTML Code" w:semiHidden="1" w:unhideWhenUsed="1"/>
+    <w:lsdException w:name="HTML Definition" w:semiHidden="1" w:unhideWhenUsed="1"/>
+    <w:lsdException w:name="HTML Keyboard" w:semiHidden="1" w:unhideWhenUsed="1"/>
+    <w:lsdException w:name="HTML Preformatted" w:semiHidden="1" w:unhideWhenUsed="1"/>
+    <w:lsdException w:name="HTML Sample" w:semiHidden="1" w:unhideWhenUsed="1"/>
+    <w:lsdException w:name="HTML Typewriter" w:semiHidden="1" w:unhideWhenUsed="1"/>
+    <w:lsdException w:name="HTML Variable" w:semiHidden="1" w:unhideWhenUsed="1"/>
+    <w:lsdException w:name="Normal Table" w:semiHidden="1" w:unhideWhenUsed="1"/>
+    <w:lsdException w:name="annotation subject" w:semiHidden="1" w:unhideWhenUsed="1"/>
+    <w:lsdException w:name="No List" w:semiHidden="1" w:unhideWhenUsed="1"/>
+    <w:lsdException w:name="Outline List 1" w:semiHidden="1" w:unhideWhenUsed="1"/>
+    <w:lsdException w:name="Outline List 2" w:semiHidden="1" w:unhideWhenUsed="1"/>
+    <w:lsdException w:name="Outline List 3" w:semiHidden="1" w:unhideWhenUsed="1"/>
+    <w:lsdException w:name="Table Simple 1" w:semiHidden="1" w:unhideWhenUsed="1"/>
+    <w:lsdException w:name="Table Simple 2" w:semiHidden="1" w:unhideWhenUsed="1"/>
+    <w:lsdException w:name="Table Simple 3" w:semiHidden="1" w:unhideWhenUsed="1"/>
+    <w:lsdException w:name="Table Classic 1" w:semiHidden="1" w:unhideWhenUsed="1"/>
+    <w:lsdException w:name="Table Classic 2" w:semiHidden="1" w:unhideWhenUsed="1"/>
+    <w:lsdException w:name="Table Classic 3" w:semiHidden="1" w:unhideWhenUsed="1"/>
+    <w:lsdException w:name="Table Classic 4" w:semiHidden="1" w:unhideWhenUsed="1"/>
+    <w:lsdException w:name="Table Colorful 1" w:semiHidden="1" w:unhideWhenUsed="1"/>
+    <w:lsdException w:name="Table Colorful 2" w:semiHidden="1" w:unhideWhenUsed="1"/>
+    <w:lsdException w:name="Table Colorful 3" w:semiHidden="1" w:unhideWhenUsed="1"/>
+    <w:lsdException w:name="Table Columns 1" w:semiHidden="1" w:unhideWhenUsed="1"/>
+    <w:lsdException w:name="Table Columns 2" w:semiHidden="1" w:unhideWhenUsed="1"/>
+    <w:lsdException w:name="Table Columns 3" w:semiHidden="1" w:unhideWhenUsed="1"/>
+    <w:lsdException w:name="Table Columns 4" w:semiHidden="1" w:unhideWhenUsed="1"/>
+    <w:lsdException w:name="Table Columns 5" w:semiHidden="1" w:unhideWhenUsed="1"/>
+    <w:lsdException w:name="Table Grid 1" w:semiHidden="1" w:unhideWhenUsed="1"/>
+    <w:lsdException w:name="Table Grid 2" w:semiHidden="1" w:unhideWhenUsed="1"/>
+    <w:lsdException w:name="Table Grid 3" w:semiHidden="1" w:unhideWhenUsed="1"/>
+    <w:lsdException w:name="Table Grid 4" w:semiHidden="1" w:unhideWhenUsed="1"/>
+    <w:lsdException w:name="Table Grid 5" w:semiHidden="1" w:unhideWhenUsed="1"/>
+    <w:lsdException w:name="Table Grid 6" w:semiHidden="1" w:unhideWhenUsed="1"/>
+    <w:lsdException w:name="Table Grid 7" w:semiHidden="1" w:unhideWhenUsed="1"/>
+    <w:lsdException w:name="Table Grid 8" w:semiHidden="1" w:unhideWhenUsed="1"/>
+    <w:lsdException w:name="Table List 1" w:semiHidden="1" w:unhideWhenUsed="1"/>
+    <w:lsdException w:name="Table List 2" w:semiHidden="1" w:unhideWhenUsed="1"/>
+    <w:lsdException w:name="Table List 3" w:semiHidden="1" w:unhideWhenUsed="1"/>
+    <w:lsdException w:name="Table List 4" w:semiHidden="1" w:unhideWhenUsed="1"/>
+    <w:lsdException w:name="Table List 5" w:semiHidden="1" w:unhideWhenUsed="1"/>
+    <w:lsdException w:name="Table List 6" w:semiHidden="1" w:unhideWhenUsed="1"/>
+    <w:lsdException w:name="Table List 7" w:semiHidden="1" w:unhideWhenUsed="1"/>
+    <w:lsdException w:name="Table List 8" w:semiHidden="1" w:unhideWhenUsed="1"/>
+    <w:lsdException w:name="Table 3D effects 1" w:semiHidden="1" w:unhideWhenUsed="1"/>
+    <w:lsdException w:name="Table 3D effects 2" w:semiHidden="1" w:unhideWhenUsed="1"/>
+    <w:lsdException w:name="Table 3D effects 3" w:semiHidden="1" w:unhideWhenUsed="1"/>
+    <w:lsdException w:name="Table Contemporary" w:semiHidden="1" w:unhideWhenUsed="1"/>
+    <w:lsdException w:name="Table Elegant" w:semiHidden="1" w:unhideWhenUsed="1"/>
+    <w:lsdException w:name="Table Professional" w:semiHidden="1" w:unhideWhenUsed="1"/>
+    <w:lsdException w:name="Table Subtle 1" w:semiHidden="1" w:unhideWhenUsed="1"/>
+    <w:lsdException w:name="Table Subtle 2" w:semiHidden="1" w:unhideWhenUsed="1"/>
+    <w:lsdException w:name="Table Web 1" w:semiHidden="1" w:unhideWhenUsed="1"/>
+    <w:lsdException w:name="Table Web 2" w:semiHidden="1" w:unhideWhenUsed="1"/>
+    <w:lsdException w:name="Table Web 3" w:semiHidden="1" w:unhideWhenUsed="1"/>
+    <w:lsdException w:name="Balloon Text" w:semiHidden="1" w:unhideWhenUsed="1"/>
+    <w:lsdException w:name="Table Grid" w:uiPriority="59"/>
+    <w:lsdException w:name="Table Theme" w:semiHidden="1" w:unhideWhenUsed="1"/>
+    <w:lsdException w:name="Placeholder Text" w:semiHidden="1"/>
+    <w:lsdException w:name="No Spacing" w:uiPriority="1" w:qFormat="1"/>
+    <w:lsdException w:name="Light Shading" w:uiPriority="60"/>
+    <w:lsdException w:name="Light List" w:uiPriority="61"/>
+    <w:lsdException w:name="Light Grid" w:uiPriority="62"/>
+    <w:lsdException w:name="Medium Shading 1" w:uiPriority="63"/>
+    <w:lsdException w:name="Medium Shading 2" w:uiPriority="64"/>
+    <w:lsdException w:name="Medium List 1" w:uiPriority="65"/>
+    <w:lsdException w:name="Medium List 2" w:uiPriority="66"/>
+    <w:lsdException w:name="Medium Grid 1" w:uiPriority="67"/>
+    <w:lsdException w:name="Medium Grid 2" w:uiPriority="68"/>
+    <w:lsdException w:name="Medium Grid 3" w:uiPriority="69"/>
+    <w:lsdException w:name="Dark List" w:uiPriority="70"/>
+    <w:lsdException w:name="Colorful Shading" w:uiPriority="71"/>
+    <w:lsdException w:name="Colorful List" w:uiPriority="72"/>
+    <w:lsdException w:name="Colorful Grid" w:uiPriority="73"/>
+    <w:lsdException w:name="Light Shading Accent 1" w:uiPriority="60"/>
+    <w:lsdException w:name="Light List Accent 1" w:uiPriority="61"/>
+    <w:lsdException w:name="Light Grid Accent 1" w:uiPriority="62"/>
+    <w:lsdException w:name="Medium Shading 1 Accent 1" w:uiPriority="63"/>
+    <w:lsdException w:name="Medium Shading 2 Accent 1" w:uiPriority="64"/>
+    <w:lsdException w:name="Medium List 1 Accent 1" w:uiPriority="65"/>
+    <w:lsdException w:name="Revision" w:semiHidden="1"/>
+    <w:lsdException w:name="List Paragraph" w:uiPriority="34" w:qFormat="1"/>
+    <w:lsdException w:name="Quote" w:uiPriority="29" w:qFormat="1"/>
+    <w:lsdException w:name="Intense Quote" w:uiPriority="30" w:qFormat="1"/>
+    <w:lsdException w:name="Medium List 2 Accent 1" w:uiPriority="66"/>
+    <w:lsdException w:name="Medium Grid 1 Accent 1" w:uiPriority="67"/>
+    <w:lsdException w:name="Medium Grid 2 Accent 1" w:uiPriority="68"/>
+    <w:lsdException w:name="Medium Grid 3 Accent 1" w:uiPriority="69"/>
+    <w:lsdException w:name="Dark List Accent 1" w:uiPriority="70"/>
+    <w:lsdException w:name="Colorful Shading Accent 1" w:uiPriority="71"/>
+    <w:lsdException w:name="Colorful List Accent 1" w:uiPriority="72"/>
+    <w:lsdException w:name="Colorful Grid Accent 1" w:uiPriority="73"/>
+    <w:lsdException w:name="Light Shading Accent 2" w:uiPriority="60"/>
+    <w:lsdException w:name="Light List Accent 2" w:uiPriority="61"/>
+    <w:lsdException w:name="Light Grid Accent 2" w:uiPriority="62"/>
+    <w:lsdException w:name="Medium Shading 1 Accent 2" w:uiPriority="63"/>
+    <w:lsdException w:name="Medium Shading 2 Accent 2" w:uiPriority="64"/>
+    <w:lsdException w:name="Medium List 1 Accent 2" w:uiPriority="65"/>
+    <w:lsdException w:name="Medium List 2 Accent 2" w:uiPriority="66"/>
+    <w:lsdException w:name="Medium Grid 1 Accent 2" w:uiPriority="67"/>
+    <w:lsdException w:name="Medium Grid 2 Accent 2" w:uiPriority="68"/>
+    <w:lsdException w:name="Medium Grid 3 Accent 2" w:uiPriority="69"/>
+    <w:lsdException w:name="Dark List Accent 2" w:uiPriority="70"/>
+    <w:lsdException w:name="Colorful Shading Accent 2" w:uiPriority="71"/>
+    <w:lsdException w:name="Colorful List Accent 2" w:uiPriority="72"/>
+    <w:lsdException w:name="Colorful Grid Accent 2" w:uiPriority="73"/>
+    <w:lsdException w:name="Light Shading Accent 3" w:uiPriority="60"/>
+    <w:lsdException w:name="Light List Accent 3" w:uiPriority="61"/>
+    <w:lsdException w:name="Light Grid Accent 3" w:uiPriority="62"/>
+    <w:lsdException w:name="Medium Shading 1 Accent 3" w:uiPriority="63"/>
+    <w:lsdException w:name="Medium Shading 2 Accent 3" w:uiPriority="64"/>
+    <w:lsdException w:name="Medium List 1 Accent 3" w:uiPriority="65"/>
+    <w:lsdException w:name="Medium List 2 Accent 3" w:uiPriority="66"/>
+    <w:lsdException w:name="Medium Grid 1 Accent 3" w:uiPriority="67"/>
+    <w:lsdException w:name="Medium Grid 2 Accent 3" w:uiPriority="68"/>
+    <w:lsdException w:name="Medium Grid 3 Accent 3" w:uiPriority="69"/>
+    <w:lsdException w:name="Dark List Accent 3" w:uiPriority="70"/>
+    <w:lsdException w:name="Colorful Shading Accent 3" w:uiPriority="71"/>
+    <w:lsdException w:name="Colorful List Accent 3" w:uiPriority="72"/>
+    <w:lsdException w:name="Colorful Grid Accent 3" w:uiPriority="73"/>
+    <w:lsdException w:name="Light Shading Accent 4" w:uiPriority="60"/>
+    <w:lsdException w:name="Light List Accent 4" w:uiPriority="61"/>
+    <w:lsdException w:name="Light Grid Accent 4" w:uiPriority="62"/>
+    <w:lsdException w:name="Medium Shading 1 Accent 4" w:uiPriority="63"/>
+    <w:lsdException w:name="Medium Shading 2 Accent 4" w:uiPriority="64"/>
+    <w:lsdException w:name="Medium List 1 Accent 4" w:uiPriority="65"/>
+    <w:lsdException w:name="Medium List 2 Accent 4" w:uiPriority="66"/>
+    <w:lsdException w:name="Medium Grid 1 Accent 4" w:uiPriority="67"/>
+    <w:lsdException w:name="Medium Grid 2 Accent 4" w:uiPriority="68"/>
+    <w:lsdException w:name="Medium Grid 3 Accent 4" w:uiPriority="69"/>
+    <w:lsdException w:name="Dark List Accent 4" w:uiPriority="70"/>
+    <w:lsdException w:name="Colorful Shading Accent 4" w:uiPriority="71"/>
+    <w:lsdException w:name="Colorful List Accent 4" w:uiPriority="72"/>
+    <w:lsdException w:name="Colorful Grid Accent 4" w:uiPriority="73"/>
+    <w:lsdException w:name="Light Shading Accent 5" w:uiPriority="60"/>
+    <w:lsdException w:name="Light List Accent 5" w:uiPriority="61"/>
+    <w:lsdException w:name="Light Grid Accent 5" w:uiPriority="62"/>
+    <w:lsdException w:name="Medium Shading 1 Accent 5" w:uiPriority="63"/>
+    <w:lsdException w:name="Medium Shading 2 Accent 5" w:uiPriority="64"/>
+    <w:lsdException w:name="Medium List 1 Accent 5" w:uiPriority="65"/>
+    <w:lsdException w:name="Medium List 2 Accent 5" w:uiPriority="66"/>
+    <w:lsdException w:name="Medium Grid 1 Accent 5" w:uiPriority="67"/>
+    <w:lsdException w:name="Medium Grid 2 Accent 5" w:uiPriority="68"/>
+    <w:lsdException w:name="Medium Grid 3 Accent 5" w:uiPriority="69"/>
+    <w:lsdException w:name="Dark List Accent 5" w:uiPriority="70"/>
+    <w:lsdException w:name="Colorful Shading Accent 5" w:uiPriority="71"/>
+    <w:lsdException w:name="Colorful List Accent 5" w:uiPriority="72"/>
+    <w:lsdException w:name="Colorful Grid Accent 5" w:uiPriority="73"/>
+    <w:lsdException w:name="Light Shading Accent 6" w:uiPriority="60"/>
+    <w:lsdException w:name="Light List Accent 6" w:uiPriority="61"/>
+    <w:lsdException w:name="Light Grid Accent 6" w:uiPriority="62"/>
+    <w:lsdException w:name="Medium Shading 1 Accent 6" w:uiPriority="63"/>
+    <w:lsdException w:name="Medium Shading 2 Accent 6" w:uiPriority="64"/>
+    <w:lsdException w:name="Medium List 1 Accent 6" w:uiPriority="65"/>
+    <w:lsdException w:name="Medium List 2 Accent 6" w:uiPriority="66"/>
+    <w:lsdException w:name="Medium Grid 1 Accent 6" w:uiPriority="67"/>
+    <w:lsdException w:name="Medium Grid 2 Accent 6" w:uiPriority="68"/>
+    <w:lsdException w:name="Medium Grid 3 Accent 6" w:uiPriority="69"/>
+    <w:lsdException w:name="Dark List Accent 6" w:uiPriority="70"/>
+    <w:lsdException w:name="Colorful Shading Accent 6" w:uiPriority="71"/>
+    <w:lsdException w:name="Colorful List Accent 6" w:uiPriority="72"/>
+    <w:lsdException w:name="Colorful Grid Accent 6" w:uiPriority="73"/>
+    <w:lsdException w:name="Subtle Emphasis" w:uiPriority="19" w:qFormat="1"/>
+    <w:lsdException w:name="Intense Emphasis" w:uiPriority="21" w:qFormat="1"/>
+    <w:lsdException w:name="Subtle Reference" w:uiPriority="31" w:qFormat="1"/>
+    <w:lsdException w:name="Intense Reference" w:uiPriority="32" w:qFormat="1"/>
+    <w:lsdException w:name="Book Title" w:uiPriority="33" w:qFormat="1"/>
+    <w:lsdException w:name="Bibliography" w:semiHidden="1" w:uiPriority="37" w:unhideWhenUsed="1"/>
+    <w:lsdException w:name="TOC Heading" w:semiHidden="1" w:uiPriority="39" w:unhideWhenUsed="1" w:qFormat="1"/>
+    <w:lsdException w:name="Grid Table 4" w:uiPriority="49"/>
+    <w:lsdException w:name="Grid Table 5 Dark" w:uiPriority="50"/>
+    <w:lsdException w:name="Grid Table 6 Colorful" w:uiPriority="51"/>
+    <w:lsdException w:name="Grid Table 7 Colorful" w:uiPriority="52"/>
+    <w:lsdException w:name="Grid Table 1 Light Accent 1" w:uiPriority="46"/>
+    <w:lsdException w:name="Grid Table 2 Accent 1" w:uiPriority="47"/>
+    <w:lsdException w:name="Grid Table 3 Accent 1" w:uiPriority="48"/>
+    <w:lsdException w:name="Grid Table 4 Accent 1" w:uiPriority="49"/>
+    <w:lsdException w:name="Grid Table 5 Dark Accent 1" w:uiPriority="50"/>
+    <w:lsdException w:name="Grid Table 6 Colorful Accent 1" w:uiPriority="51"/>
+    <w:lsdException w:name="Grid Table 7 Colorful Accent 1" w:uiPriority="52"/>
+    <w:lsdException w:name="Grid Table 1 Light Accent 2" w:uiPriority="46"/>
+    <w:lsdException w:name="Grid Table 2 Accent 2" w:uiPriority="47"/>
+    <w:lsdException w:name="Grid Table 3 Accent 2" w:uiPriority="48"/>
+    <w:lsdException w:name="Grid Table 4 Accent 2" w:uiPriority="49"/>
+    <w:lsdException w:name="Grid Table 5 Dark Accent 2" w:uiPriority="50"/>
+    <w:lsdException w:name="Grid Table 6 Colorful Accent 2" w:uiPriority="51"/>
+    <w:lsdException w:name="Grid Table 7 Colorful Accent 2" w:uiPriority="52"/>
+    <w:lsdException w:name="Grid Table 1 Light Accent 3" w:uiPriority="46"/>
+    <w:lsdException w:name="Grid Table 2 Accent 3" w:uiPriority="47"/>
+    <w:lsdException w:name="Grid Table 3 Accent 3" w:uiPriority="48"/>
+    <w:lsdException w:name="Grid Table 4 Accent 3" w:uiPriority="49"/>
+    <w:lsdException w:name="Grid Table 5 Dark Accent 3" w:uiPriority="50"/>
+    <w:lsdException w:name="Grid Table 6 Colorful Accent 3" w:uiPriority="51"/>
+    <w:lsdException w:name="Grid Table 7 Colorful Accent 3" w:uiPriority="52"/>
+    <w:lsdException w:name="Grid Table 1 Light Accent 4" w:uiPriority="46"/>
+    <w:lsdException w:name="Grid Table 2 Accent 4" w:uiPriority="47"/>
+    <w:lsdException w:name="Grid Table 3 Accent 4" w:uiPriority="48"/>
+    <w:lsdException w:name="Grid Table 4 Accent 4" w:uiPriority="49"/>
+    <w:lsdException w:name="Grid Table 5 Dark Accent 4" w:uiPriority="50"/>
+    <w:lsdException w:name="Grid Table 6 Colorful Accent 4" w:uiPriority="51"/>
+    <w:lsdException w:name="Grid Table 7 Colorful Accent 4" w:uiPriority="52"/>
+    <w:lsdException w:name="Grid Table 1 Light Accent 5" w:uiPriority="46"/>
+    <w:lsdException w:name="Grid Table 2 Accent 5" w:uiPriority="47"/>
+    <w:lsdException w:name="Grid Table 3 Accent 5" w:uiPriority="48"/>
+    <w:lsdException w:name="Grid Table 4 Accent 5" w:uiPriority="49"/>
+    <w:lsdException w:name="Grid Table 5 Dark Accent 5" w:uiPriority="50"/>
+    <w:lsdException w:name="Grid Table 6 Colorful Accent 5" w:uiPriority="51"/>
+    <w:lsdException w:name="Grid Table 7 Colorful Accent 5" w:uiPriority="52"/>
+    <w:lsdException w:name="Grid Table 1 Light Accent 6" w:uiPriority="46"/>
+    <w:lsdException w:name="Grid Table 2 Accent 6" w:uiPriority="47"/>
+    <w:lsdException w:name="Grid Table 3 Accent 6" w:uiPriority="48"/>
+    <w:lsdException w:name="Grid Table 4 Accent 6" w:uiPriority="49"/>
+    <w:lsdException w:name="Grid Table 5 Dark Accent 6" w:uiPriority="50"/>
+    <w:lsdException w:name="Grid Table 6 Colorful Accent 6" w:uiPriority="51"/>
+    <w:lsdException w:name="Grid Table 7 Colorful Accent 6" w:uiPriority="52"/>
+    <w:lsdException w:name="List Table 1 Light" w:uiPriority="46"/>
+    <w:lsdException w:name="List Table 2" w:uiPriority="47"/>
+    <w:lsdException w:name="List Table 3" w:uiPriority="48"/>
+    <w:lsdException w:name="List Table 4" w:uiPriority="49"/>
+    <w:lsdException w:name="List Table 5 Dark" w:uiPriority="50"/>
+    <w:lsdException w:name="List Table 6 Colorful" w:uiPriority="51"/>
+    <w:lsdException w:name="List Table 7 Colorful" w:uiPriority="52"/>
+    <w:lsdException w:name="List Table 1 Light Accent 1" w:uiPriority="46"/>
+    <w:lsdException w:name="List Table 2 Accent 1" w:uiPriority="47"/>
+    <w:lsdException w:name="List Table 3 Accent 1" w:uiPriority="48"/>
+    <w:lsdException w:name="List Table 4 Accent 1" w:uiPriority="49"/>
+    <w:lsdException w:name="List Table 5 Dark Accent 1" w:uiPriority="50"/>
+    <w:lsdException w:name="List Table 6 Colorful Accent 1" w:uiPriority="51"/>
+    <w:lsdException w:name="List Table 7 Colorful Accent 1" w:uiPriority="52"/>
+    <w:lsdException w:name="List Table 1 Light Accent 2" w:uiPriority="46"/>
+    <w:lsdException w:name="List Table 2 Accent 2" w:uiPriority="47"/>
+    <w:lsdException w:name="List Table 3 Accent 2" w:uiPriority="48"/>
+    <w:lsdException w:name="List Table 4 Accent 2" w:uiPriority="49"/>
+    <w:lsdException w:name="List Table 5 Dark Accent 2" w:uiPriority="50"/>
+    <w:lsdException w:name="List Table 6 Colorful Accent 2" w:uiPriority="51"/>
+    <w:lsdException w:name="List Table 7 Colorful Accent 2" w:uiPriority="52"/>
+    <w:lsdException w:name="List Table 1 Light Accent 3" w:uiPriority="46"/>
+    <w:lsdException w:name="List Table 2 Accent 3" w:uiPriority="47"/>
+    <w:lsdException w:name="List Table 3 Accent 3" w:uiPriority="48"/>
+    <w:lsdException w:name="List Table 4 Accent 3" w:uiPriority="49"/>
+    <w:lsdException w:name="List Table 5 Dark Accent 3" w:uiPriority="50"/>
+    <w:lsdException w:name="List Table 6 Colorful Accent 3" w:uiPriority="51"/>
+    <w:lsdException w:name="List Table 7 Colorful Accent 3" w:uiPriority="52"/>
+    <w:lsdException w:name="List Table 1 Light Accent 4" w:uiPriority="46"/>
+    <w:lsdException w:name="List Table 2 Accent 4" w:uiPriority="47"/>
+    <w:lsdException w:name="List Table 3 Accent 4" w:uiPriority="48"/>
+    <w:lsdException w:name="List Table 4 Accent 4" w:uiPriority="49"/>
+    <w:lsdException w:name="List Table 5 Dark Accent 4" w:uiPriority="50"/>
+    <w:lsdException w:name="List Table 6 Colorful Accent 4" w:uiPriority="51"/>
+    <w:lsdException w:name="List Table 7 Colorful Accent 4" w:uiPriority="52"/>
+    <w:lsdException w:name="List Table 1 Light Accent 5" w:uiPriority="46"/>
+    <w:lsdException w:name="List Table 2 Accent 5" w:uiPriority="47"/>
+    <w:lsdException w:name="List Table 3 Accent 5" w:uiPriority="48"/>
+    <w:lsdException w:name="List Table 4 Accent 5" w:uiPriority="49"/>
+    <w:lsdException w:name="List Table 5 Dark Accent 5" w:uiPriority="50"/>
+    <w:lsdException w:name="List Table 6 Colorful Accent 5" w:uiPriority="51"/>
+    <w:lsdException w:name="List Table 7 Colorful Accent 5" w:uiPriority="52"/>
+    <w:lsdException w:name="List Table 1 Light Accent 6" w:uiPriority="46"/>
+    <w:lsdException w:name="List Table 2 Accent 6" w:uiPriority="47"/>
+    <w:lsdException w:name="List Table 3 Accent 6" w:uiPriority="48"/>
+    <w:lsdException w:name="List Table 4 Accent 6" w:uiPriority="49"/>
+    <w:lsdException w:name="List Table 5 Dark Accent 6" w:uiPriority="50"/>
+    <w:lsdException w:name="List Table 6 Colorful Accent 6" w:uiPriority="51"/>
+    <w:lsdException w:name="List Table 7 Colorful Accent 6" w:uiPriority="52"/>
   </w:latentStyles>
   <w:style w:type="paragraph" w:default="1" w:styleId="Normal">
     <w:name w:val="Normal"/>

</xml_diff>

<commit_message>
Tema dos con  los cambios de correccion de estilo
</commit_message>
<xml_diff>
--- a/fuentes/contenidos/grado11/guion02/MA_11_02_CO_REC10.docx
+++ b/fuentes/contenidos/grado11/guion02/MA_11_02_CO_REC10.docx
@@ -289,28 +289,33 @@
         </w:rPr>
         <w:t>Actividad para identificar en diferentes relaciones sus conjuntos de salida y llegada</w:t>
       </w:r>
-      <w:commentRangeStart w:id="0"/>
+      <w:ins w:id="0" w:author="Cristhian Andres Bello Rivera" w:date="2015-04-27T16:54:00Z">
+        <w:r>
+          <w:rPr>
+            <w:rFonts w:ascii="Times New Roman" w:hAnsi="Times New Roman" w:cs="Times New Roman"/>
+            <w:color w:val="000000"/>
+          </w:rPr>
+          <w:t>,</w:t>
+        </w:r>
+      </w:ins>
+      <w:del w:id="1" w:author="Cristhian Andres Bello Rivera" w:date="2015-04-27T16:54:00Z">
+        <w:r>
+          <w:rPr>
+            <w:rFonts w:ascii="Times New Roman" w:hAnsi="Times New Roman" w:cs="Times New Roman"/>
+            <w:color w:val="000000"/>
+          </w:rPr>
+          <w:delText>;</w:delText>
+        </w:r>
+      </w:del>
       <w:r>
         <w:rPr>
           <w:rFonts w:ascii="Times New Roman" w:hAnsi="Times New Roman" w:cs="Times New Roman"/>
           <w:color w:val="000000"/>
         </w:rPr>
-        <w:t>;</w:t>
-      </w:r>
-      <w:commentRangeEnd w:id="0"/>
-      <w:r>
-        <w:rPr>
-          <w:rStyle w:val="Refdecomentario"/>
-        </w:rPr>
-        <w:commentReference w:id="0"/>
-      </w:r>
-      <w:r>
-        <w:rPr>
-          <w:rFonts w:ascii="Times New Roman" w:hAnsi="Times New Roman" w:cs="Times New Roman"/>
-          <w:color w:val="000000"/>
-        </w:rPr>
-        <w:t xml:space="preserve"> así como sus dominios y rangos.</w:t>
-      </w:r>
+        <w:t xml:space="preserve"> así como sus dominios y rangos</w:t>
+      </w:r>
+      <w:bookmarkStart w:id="2" w:name="_GoBack"/>
+      <w:bookmarkEnd w:id="2"/>
     </w:p>
     <w:p>
       <w:pPr>
@@ -392,47 +397,9 @@
           <w:szCs w:val="18"/>
         </w:rPr>
       </w:pPr>
-      <w:commentRangeStart w:id="1"/>
-      <w:r>
-        <w:rPr>
-          <w:rFonts w:ascii="Arial" w:hAnsi="Arial" w:cs="Arial"/>
-          <w:sz w:val="18"/>
-          <w:szCs w:val="18"/>
-        </w:rPr>
-        <w:t>“Dominio”, “Rango”, “Relación</w:t>
-      </w:r>
-      <w:r>
-        <w:rPr>
-          <w:rFonts w:ascii="Arial" w:hAnsi="Arial" w:cs="Arial"/>
-          <w:sz w:val="18"/>
-          <w:szCs w:val="18"/>
-        </w:rPr>
-        <w:t>”</w:t>
-      </w:r>
-      <w:r>
-        <w:rPr>
-          <w:rFonts w:ascii="Arial" w:hAnsi="Arial" w:cs="Arial"/>
-          <w:sz w:val="18"/>
-          <w:szCs w:val="18"/>
-        </w:rPr>
-        <w:t>, “conjunto de salida”, “conjunto de llegada”.</w:t>
-      </w:r>
-      <w:commentRangeEnd w:id="1"/>
-      <w:r>
-        <w:rPr>
-          <w:rStyle w:val="Refdecomentario"/>
-        </w:rPr>
-        <w:commentReference w:id="1"/>
-      </w:r>
-    </w:p>
-    <w:p>
-      <w:pPr>
-        <w:rPr>
-          <w:rFonts w:ascii="Arial" w:hAnsi="Arial" w:cs="Arial"/>
-          <w:sz w:val="18"/>
-          <w:szCs w:val="18"/>
-        </w:rPr>
-      </w:pPr>
+      <w:r>
+        <w:t>dominio, rango, relación, conjunto de salida, conjunto de llegada</w:t>
+      </w:r>
     </w:p>
     <w:p>
       <w:pPr>
@@ -1942,8 +1909,6 @@
         </w:rPr>
         <w:t xml:space="preserve">Medio </w:t>
       </w:r>
-      <w:commentRangeStart w:id="2"/>
-      <w:proofErr w:type="spellStart"/>
       <w:r>
         <w:rPr>
           <w:rFonts w:ascii="Arial" w:hAnsi="Arial"/>
@@ -1953,14 +1918,6 @@
         </w:rPr>
         <w:t>ó</w:t>
       </w:r>
-      <w:commentRangeEnd w:id="2"/>
-      <w:proofErr w:type="spellEnd"/>
-      <w:r>
-        <w:rPr>
-          <w:rStyle w:val="Refdecomentario"/>
-        </w:rPr>
-        <w:commentReference w:id="2"/>
-      </w:r>
       <w:r>
         <w:rPr>
           <w:rFonts w:ascii="Arial" w:hAnsi="Arial"/>
@@ -2014,22 +1971,26 @@
         </w:rPr>
         <w:t>1-F</w:t>
       </w:r>
-      <w:commentRangeStart w:id="3"/>
-      <w:r>
-        <w:rPr>
-          <w:rFonts w:ascii="Arial" w:hAnsi="Arial" w:cs="Arial"/>
-          <w:sz w:val="18"/>
-          <w:szCs w:val="18"/>
-        </w:rPr>
-        <w:t>a</w:t>
-      </w:r>
-      <w:commentRangeEnd w:id="3"/>
-      <w:r>
-        <w:rPr>
-          <w:rStyle w:val="Refdecomentario"/>
-        </w:rPr>
-        <w:commentReference w:id="3"/>
-      </w:r>
+      <w:ins w:id="3" w:author="Cristhian Andres Bello Rivera" w:date="2015-04-27T16:59:00Z">
+        <w:r>
+          <w:rPr>
+            <w:rFonts w:ascii="Arial" w:hAnsi="Arial" w:cs="Arial"/>
+            <w:sz w:val="18"/>
+            <w:szCs w:val="18"/>
+          </w:rPr>
+          <w:t>á</w:t>
+        </w:r>
+      </w:ins>
+      <w:del w:id="4" w:author="Cristhian Andres Bello Rivera" w:date="2015-04-27T16:59:00Z">
+        <w:r>
+          <w:rPr>
+            <w:rFonts w:ascii="Arial" w:hAnsi="Arial" w:cs="Arial"/>
+            <w:sz w:val="18"/>
+            <w:szCs w:val="18"/>
+          </w:rPr>
+          <w:delText>a</w:delText>
+        </w:r>
+      </w:del>
       <w:r>
         <w:rPr>
           <w:rFonts w:ascii="Arial" w:hAnsi="Arial" w:cs="Arial"/>
@@ -2657,24 +2618,24 @@
           <w:szCs w:val="18"/>
           <w:highlight w:val="green"/>
         </w:rPr>
+        <w:t>Mostrar calculadora (S/N)</w:t>
+      </w:r>
+    </w:p>
+    <w:p>
+      <w:pPr>
+        <w:rPr>
+          <w:rFonts w:ascii="Arial" w:hAnsi="Arial" w:cs="Arial"/>
+          <w:sz w:val="18"/>
+          <w:szCs w:val="18"/>
+        </w:rPr>
+      </w:pPr>
+      <w:r>
+        <w:rPr>
+          <w:rFonts w:ascii="Arial" w:hAnsi="Arial" w:cs="Arial"/>
+          <w:sz w:val="18"/>
+          <w:szCs w:val="18"/>
+        </w:rPr>
         <w:lastRenderedPageBreak/>
-        <w:t>Mostrar calculadora (S/N)</w:t>
-      </w:r>
-    </w:p>
-    <w:p>
-      <w:pPr>
-        <w:rPr>
-          <w:rFonts w:ascii="Arial" w:hAnsi="Arial" w:cs="Arial"/>
-          <w:sz w:val="18"/>
-          <w:szCs w:val="18"/>
-        </w:rPr>
-      </w:pPr>
-      <w:r>
-        <w:rPr>
-          <w:rFonts w:ascii="Arial" w:hAnsi="Arial" w:cs="Arial"/>
-          <w:sz w:val="18"/>
-          <w:szCs w:val="18"/>
-        </w:rPr>
         <w:t>N</w:t>
       </w:r>
     </w:p>
@@ -3199,27 +3160,7 @@
           <w:szCs w:val="18"/>
           <w:highlight w:val="yellow"/>
         </w:rPr>
-        <w:t xml:space="preserve">Nombre de archivo </w:t>
-      </w:r>
-      <w:proofErr w:type="spellStart"/>
-      <w:r>
-        <w:rPr>
-          <w:rFonts w:ascii="Arial" w:hAnsi="Arial" w:cs="Arial"/>
-          <w:sz w:val="18"/>
-          <w:szCs w:val="18"/>
-          <w:highlight w:val="yellow"/>
-        </w:rPr>
-        <w:t>Shutterstock</w:t>
-      </w:r>
-      <w:proofErr w:type="spellEnd"/>
-      <w:r>
-        <w:rPr>
-          <w:rFonts w:ascii="Arial" w:hAnsi="Arial" w:cs="Arial"/>
-          <w:sz w:val="18"/>
-          <w:szCs w:val="18"/>
-          <w:highlight w:val="yellow"/>
-        </w:rPr>
-        <w:t xml:space="preserve"> o descripción de ilustración a crear</w:t>
+        <w:t>Nombre de archivo Shutterstock o descripción de ilustración a crear</w:t>
       </w:r>
     </w:p>
     <w:p>
@@ -3272,7 +3213,7 @@
                     </pic:cNvPicPr>
                   </pic:nvPicPr>
                   <pic:blipFill>
-                    <a:blip r:embed="rId7">
+                    <a:blip r:embed="rId5">
                       <a:extLst>
                         <a:ext uri="{28A0092B-C50C-407E-A947-70E740481C1C}">
                           <a14:useLocalDpi xmlns:a14="http://schemas.microsoft.com/office/drawing/2010/main" val="0"/>
@@ -3327,7 +3268,7 @@
           <w:sz w:val="18"/>
           <w:szCs w:val="18"/>
           <w:shd w:val="clear" w:color="auto" w:fill="F79646" w:themeFill="accent6"/>
-          <w:rPrChange w:id="4" w:author="PETER UJFALUSSY" w:date="2015-04-24T12:11:00Z">
+          <w:rPrChange w:id="5" w:author="PETER UJFALUSSY" w:date="2015-04-24T12:11:00Z">
             <w:rPr>
               <w:rFonts w:ascii="Arial" w:hAnsi="Arial" w:cs="Arial"/>
               <w:sz w:val="18"/>
@@ -3401,7 +3342,6 @@
           <w:szCs w:val="18"/>
         </w:rPr>
       </w:pPr>
-      <w:commentRangeStart w:id="5"/>
       <m:oMath>
         <m:r>
           <w:rPr>
@@ -3409,7 +3349,43 @@
             <w:sz w:val="18"/>
             <w:szCs w:val="18"/>
           </w:rPr>
-          <m:t>{1,2,3}</m:t>
+          <m:t>{1,</m:t>
+        </m:r>
+        <w:ins w:id="6" w:author="Cristhian Andres Bello Rivera" w:date="2015-04-27T16:59:00Z">
+          <m:r>
+            <w:rPr>
+              <w:rFonts w:ascii="Cambria Math" w:hAnsi="Cambria Math" w:cs="Arial"/>
+              <w:sz w:val="18"/>
+              <w:szCs w:val="18"/>
+            </w:rPr>
+            <m:t xml:space="preserve"> </m:t>
+          </m:r>
+        </w:ins>
+        <m:r>
+          <w:rPr>
+            <w:rFonts w:ascii="Cambria Math" w:hAnsi="Cambria Math" w:cs="Arial"/>
+            <w:sz w:val="18"/>
+            <w:szCs w:val="18"/>
+          </w:rPr>
+          <m:t>2,</m:t>
+        </m:r>
+        <w:ins w:id="7" w:author="Cristhian Andres Bello Rivera" w:date="2015-04-27T16:59:00Z">
+          <m:r>
+            <w:rPr>
+              <w:rFonts w:ascii="Cambria Math" w:hAnsi="Cambria Math" w:cs="Arial"/>
+              <w:sz w:val="18"/>
+              <w:szCs w:val="18"/>
+            </w:rPr>
+            <m:t xml:space="preserve"> </m:t>
+          </m:r>
+        </w:ins>
+        <m:r>
+          <w:rPr>
+            <w:rFonts w:ascii="Cambria Math" w:hAnsi="Cambria Math" w:cs="Arial"/>
+            <w:sz w:val="18"/>
+            <w:szCs w:val="18"/>
+          </w:rPr>
+          <m:t>3}</m:t>
         </m:r>
       </m:oMath>
       <w:r>
@@ -3420,32 +3396,24 @@
         </w:rPr>
         <w:t xml:space="preserve"> </w:t>
       </w:r>
-      <w:commentRangeEnd w:id="5"/>
-      <w:r>
-        <w:rPr>
-          <w:rStyle w:val="Refdecomentario"/>
-        </w:rPr>
-        <w:commentReference w:id="5"/>
-      </w:r>
-    </w:p>
-    <w:p>
-      <w:pPr>
-        <w:rPr>
-          <w:rFonts w:ascii="Arial" w:hAnsi="Arial" w:cs="Arial"/>
-          <w:sz w:val="18"/>
-          <w:szCs w:val="18"/>
-        </w:rPr>
-      </w:pPr>
-    </w:p>
-    <w:p>
-      <w:pPr>
-        <w:rPr>
-          <w:rFonts w:ascii="Arial" w:hAnsi="Arial" w:cs="Arial"/>
-          <w:sz w:val="18"/>
-          <w:szCs w:val="18"/>
-        </w:rPr>
-      </w:pPr>
-      <w:commentRangeStart w:id="6"/>
+    </w:p>
+    <w:p>
+      <w:pPr>
+        <w:rPr>
+          <w:rFonts w:ascii="Arial" w:hAnsi="Arial" w:cs="Arial"/>
+          <w:sz w:val="18"/>
+          <w:szCs w:val="18"/>
+        </w:rPr>
+      </w:pPr>
+    </w:p>
+    <w:p>
+      <w:pPr>
+        <w:rPr>
+          <w:rFonts w:ascii="Arial" w:hAnsi="Arial" w:cs="Arial"/>
+          <w:sz w:val="18"/>
+          <w:szCs w:val="18"/>
+        </w:rPr>
+      </w:pPr>
       <m:oMath>
         <m:r>
           <w:rPr>
@@ -3453,17 +3421,25 @@
             <w:sz w:val="18"/>
             <w:szCs w:val="18"/>
           </w:rPr>
-          <m:t>{1,2}</m:t>
+          <m:t>{1,</m:t>
         </m:r>
-        <w:commentRangeEnd w:id="6"/>
+        <w:ins w:id="8" w:author="Cristhian Andres Bello Rivera" w:date="2015-04-27T16:59:00Z">
+          <m:r>
+            <w:rPr>
+              <w:rFonts w:ascii="Cambria Math" w:hAnsi="Cambria Math" w:cs="Arial"/>
+              <w:sz w:val="18"/>
+              <w:szCs w:val="18"/>
+            </w:rPr>
+            <m:t xml:space="preserve"> </m:t>
+          </m:r>
+        </w:ins>
         <m:r>
-          <m:rPr>
-            <m:sty m:val="p"/>
-          </m:rPr>
           <w:rPr>
-            <w:rStyle w:val="Refdecomentario"/>
+            <w:rFonts w:ascii="Cambria Math" w:hAnsi="Cambria Math" w:cs="Arial"/>
+            <w:sz w:val="18"/>
+            <w:szCs w:val="18"/>
           </w:rPr>
-          <w:commentReference w:id="6"/>
+          <m:t>2}</m:t>
         </m:r>
       </m:oMath>
       <w:r>
@@ -3499,7 +3475,79 @@
             <w:sz w:val="18"/>
             <w:szCs w:val="18"/>
           </w:rPr>
-          <m:t>{a,b,c,d,e}</m:t>
+          <m:t>{a,</m:t>
+        </m:r>
+        <w:ins w:id="9" w:author="Cristhian Andres Bello Rivera" w:date="2015-04-27T16:59:00Z">
+          <m:r>
+            <w:rPr>
+              <w:rFonts w:ascii="Cambria Math" w:hAnsi="Cambria Math" w:cs="Arial"/>
+              <w:sz w:val="18"/>
+              <w:szCs w:val="18"/>
+            </w:rPr>
+            <m:t xml:space="preserve"> </m:t>
+          </m:r>
+        </w:ins>
+        <m:r>
+          <w:rPr>
+            <w:rFonts w:ascii="Cambria Math" w:hAnsi="Cambria Math" w:cs="Arial"/>
+            <w:sz w:val="18"/>
+            <w:szCs w:val="18"/>
+          </w:rPr>
+          <m:t>b,</m:t>
+        </m:r>
+        <w:ins w:id="10" w:author="Cristhian Andres Bello Rivera" w:date="2015-04-27T16:59:00Z">
+          <m:r>
+            <w:rPr>
+              <w:rFonts w:ascii="Cambria Math" w:hAnsi="Cambria Math" w:cs="Arial"/>
+              <w:sz w:val="18"/>
+              <w:szCs w:val="18"/>
+            </w:rPr>
+            <m:t xml:space="preserve"> </m:t>
+          </m:r>
+        </w:ins>
+        <m:r>
+          <w:rPr>
+            <w:rFonts w:ascii="Cambria Math" w:hAnsi="Cambria Math" w:cs="Arial"/>
+            <w:sz w:val="18"/>
+            <w:szCs w:val="18"/>
+          </w:rPr>
+          <m:t>c,</m:t>
+        </m:r>
+        <w:ins w:id="11" w:author="Cristhian Andres Bello Rivera" w:date="2015-04-27T16:59:00Z">
+          <m:r>
+            <w:rPr>
+              <w:rFonts w:ascii="Cambria Math" w:hAnsi="Cambria Math" w:cs="Arial"/>
+              <w:sz w:val="18"/>
+              <w:szCs w:val="18"/>
+            </w:rPr>
+            <m:t xml:space="preserve"> </m:t>
+          </m:r>
+        </w:ins>
+        <m:r>
+          <w:rPr>
+            <w:rFonts w:ascii="Cambria Math" w:hAnsi="Cambria Math" w:cs="Arial"/>
+            <w:sz w:val="18"/>
+            <w:szCs w:val="18"/>
+          </w:rPr>
+          <m:t>d,</m:t>
+        </m:r>
+        <w:ins w:id="12" w:author="Cristhian Andres Bello Rivera" w:date="2015-04-27T16:59:00Z">
+          <m:r>
+            <w:rPr>
+              <w:rFonts w:ascii="Cambria Math" w:hAnsi="Cambria Math" w:cs="Arial"/>
+              <w:sz w:val="18"/>
+              <w:szCs w:val="18"/>
+            </w:rPr>
+            <m:t xml:space="preserve"> </m:t>
+          </m:r>
+        </w:ins>
+        <m:r>
+          <w:rPr>
+            <w:rFonts w:ascii="Cambria Math" w:hAnsi="Cambria Math" w:cs="Arial"/>
+            <w:sz w:val="18"/>
+            <w:szCs w:val="18"/>
+          </w:rPr>
+          <m:t>e}</m:t>
         </m:r>
       </m:oMath>
       <w:r>
@@ -3539,7 +3587,55 @@
             <w:sz w:val="18"/>
             <w:szCs w:val="18"/>
           </w:rPr>
-          <m:t>{b,c,d}</m:t>
+          <m:t>{b,</m:t>
+        </m:r>
+        <w:ins w:id="13" w:author="Cristhian Andres Bello Rivera" w:date="2015-04-27T16:59:00Z">
+          <m:r>
+            <m:rPr>
+              <m:sty m:val="bi"/>
+            </m:rPr>
+            <w:rPr>
+              <w:rFonts w:ascii="Cambria Math" w:hAnsi="Cambria Math" w:cs="Arial"/>
+              <w:sz w:val="18"/>
+              <w:szCs w:val="18"/>
+            </w:rPr>
+            <m:t xml:space="preserve"> </m:t>
+          </m:r>
+        </w:ins>
+        <m:r>
+          <m:rPr>
+            <m:sty m:val="bi"/>
+          </m:rPr>
+          <w:rPr>
+            <w:rFonts w:ascii="Cambria Math" w:hAnsi="Cambria Math" w:cs="Arial"/>
+            <w:sz w:val="18"/>
+            <w:szCs w:val="18"/>
+          </w:rPr>
+          <m:t>c,</m:t>
+        </m:r>
+        <w:ins w:id="14" w:author="Cristhian Andres Bello Rivera" w:date="2015-04-27T16:59:00Z">
+          <m:r>
+            <m:rPr>
+              <m:sty m:val="bi"/>
+            </m:rPr>
+            <w:rPr>
+              <w:rFonts w:ascii="Cambria Math" w:hAnsi="Cambria Math" w:cs="Arial"/>
+              <w:sz w:val="18"/>
+              <w:szCs w:val="18"/>
+            </w:rPr>
+            <m:t xml:space="preserve"> </m:t>
+          </m:r>
+        </w:ins>
+        <m:r>
+          <m:rPr>
+            <m:sty m:val="bi"/>
+          </m:rPr>
+          <w:rPr>
+            <w:rFonts w:ascii="Cambria Math" w:hAnsi="Cambria Math" w:cs="Arial"/>
+            <w:sz w:val="18"/>
+            <w:szCs w:val="18"/>
+          </w:rPr>
+          <m:t>d}</m:t>
         </m:r>
       </m:oMath>
       <w:r>
@@ -3576,7 +3672,25 @@
             <w:sz w:val="18"/>
             <w:szCs w:val="18"/>
           </w:rPr>
-          <m:t>{c,d}</m:t>
+          <m:t>{c,</m:t>
+        </m:r>
+        <w:ins w:id="15" w:author="Cristhian Andres Bello Rivera" w:date="2015-04-27T16:59:00Z">
+          <m:r>
+            <w:rPr>
+              <w:rFonts w:ascii="Cambria Math" w:hAnsi="Cambria Math" w:cs="Arial"/>
+              <w:sz w:val="18"/>
+              <w:szCs w:val="18"/>
+            </w:rPr>
+            <m:t xml:space="preserve"> </m:t>
+          </m:r>
+        </w:ins>
+        <m:r>
+          <w:rPr>
+            <w:rFonts w:ascii="Cambria Math" w:hAnsi="Cambria Math" w:cs="Arial"/>
+            <w:sz w:val="18"/>
+            <w:szCs w:val="18"/>
+          </w:rPr>
+          <m:t>d}</m:t>
         </m:r>
       </m:oMath>
       <w:r>
@@ -3824,27 +3938,7 @@
           <w:szCs w:val="18"/>
           <w:highlight w:val="yellow"/>
         </w:rPr>
-        <w:t xml:space="preserve">Nombre de archivo </w:t>
-      </w:r>
-      <w:proofErr w:type="spellStart"/>
-      <w:r>
-        <w:rPr>
-          <w:rFonts w:ascii="Arial" w:hAnsi="Arial" w:cs="Arial"/>
-          <w:sz w:val="18"/>
-          <w:szCs w:val="18"/>
-          <w:highlight w:val="yellow"/>
-        </w:rPr>
-        <w:t>Shutterstock</w:t>
-      </w:r>
-      <w:proofErr w:type="spellEnd"/>
-      <w:r>
-        <w:rPr>
-          <w:rFonts w:ascii="Arial" w:hAnsi="Arial" w:cs="Arial"/>
-          <w:sz w:val="18"/>
-          <w:szCs w:val="18"/>
-          <w:highlight w:val="yellow"/>
-        </w:rPr>
-        <w:t xml:space="preserve"> o descripción de ilustración a crear</w:t>
+        <w:t>Nombre de archivo Shutterstock o descripción de ilustración a crear</w:t>
       </w:r>
     </w:p>
     <w:p>
@@ -3895,7 +3989,7 @@
                     </pic:cNvPicPr>
                   </pic:nvPicPr>
                   <pic:blipFill>
-                    <a:blip r:embed="rId8">
+                    <a:blip r:embed="rId6">
                       <a:extLst>
                         <a:ext uri="{28A0092B-C50C-407E-A947-70E740481C1C}">
                           <a14:useLocalDpi xmlns:a14="http://schemas.microsoft.com/office/drawing/2010/main" val="0"/>
@@ -4008,7 +4102,6 @@
           <w:szCs w:val="18"/>
         </w:rPr>
       </w:pPr>
-      <w:commentRangeStart w:id="7"/>
       <m:oMath>
         <m:r>
           <w:rPr>
@@ -4016,17 +4109,61 @@
             <w:sz w:val="18"/>
             <w:szCs w:val="18"/>
           </w:rPr>
-          <m:t>{1,2,3,4}</m:t>
+          <m:t>{1,</m:t>
         </m:r>
-        <w:commentRangeEnd w:id="7"/>
+        <w:ins w:id="16" w:author="Cristhian Andres Bello Rivera" w:date="2015-04-27T17:00:00Z">
+          <m:r>
+            <w:rPr>
+              <w:rFonts w:ascii="Cambria Math" w:hAnsi="Cambria Math" w:cs="Arial"/>
+              <w:sz w:val="18"/>
+              <w:szCs w:val="18"/>
+            </w:rPr>
+            <m:t xml:space="preserve"> </m:t>
+          </m:r>
+        </w:ins>
         <m:r>
-          <m:rPr>
-            <m:sty m:val="p"/>
-          </m:rPr>
           <w:rPr>
-            <w:rStyle w:val="Refdecomentario"/>
+            <w:rFonts w:ascii="Cambria Math" w:hAnsi="Cambria Math" w:cs="Arial"/>
+            <w:sz w:val="18"/>
+            <w:szCs w:val="18"/>
           </w:rPr>
-          <w:commentReference w:id="7"/>
+          <m:t>2,</m:t>
+        </m:r>
+        <w:ins w:id="17" w:author="Cristhian Andres Bello Rivera" w:date="2015-04-27T17:00:00Z">
+          <m:r>
+            <w:rPr>
+              <w:rFonts w:ascii="Cambria Math" w:hAnsi="Cambria Math" w:cs="Arial"/>
+              <w:sz w:val="18"/>
+              <w:szCs w:val="18"/>
+            </w:rPr>
+            <m:t xml:space="preserve"> </m:t>
+          </m:r>
+        </w:ins>
+        <m:r>
+          <w:rPr>
+            <w:rFonts w:ascii="Cambria Math" w:hAnsi="Cambria Math" w:cs="Arial"/>
+            <w:sz w:val="18"/>
+            <w:szCs w:val="18"/>
+          </w:rPr>
+          <m:t>3,</m:t>
+        </m:r>
+        <w:ins w:id="18" w:author="Cristhian Andres Bello Rivera" w:date="2015-04-27T17:00:00Z">
+          <m:r>
+            <w:rPr>
+              <w:rFonts w:ascii="Cambria Math" w:hAnsi="Cambria Math" w:cs="Arial"/>
+              <w:sz w:val="18"/>
+              <w:szCs w:val="18"/>
+            </w:rPr>
+            <m:t xml:space="preserve"> </m:t>
+          </m:r>
+        </w:ins>
+        <m:r>
+          <w:rPr>
+            <w:rFonts w:ascii="Cambria Math" w:hAnsi="Cambria Math" w:cs="Arial"/>
+            <w:sz w:val="18"/>
+            <w:szCs w:val="18"/>
+          </w:rPr>
+          <m:t>4}</m:t>
         </m:r>
       </m:oMath>
       <w:r>
@@ -4066,8 +4203,47 @@
             <w:sz w:val="18"/>
             <w:szCs w:val="18"/>
           </w:rPr>
-          <m:t>{2, 3}</m:t>
+          <m:t>{2,</m:t>
         </m:r>
+        <w:ins w:id="19" w:author="Cristhian Andres Bello Rivera" w:date="2015-04-27T17:00:00Z">
+          <m:r>
+            <m:rPr>
+              <m:sty m:val="bi"/>
+            </m:rPr>
+            <w:rPr>
+              <w:rFonts w:ascii="Cambria Math" w:hAnsi="Cambria Math" w:cs="Arial"/>
+              <w:sz w:val="18"/>
+              <w:szCs w:val="18"/>
+            </w:rPr>
+            <m:t xml:space="preserve"> </m:t>
+          </m:r>
+        </w:ins>
+        <w:del w:id="20" w:author="Cristhian Andres Bello Rivera" w:date="2015-04-27T17:00:00Z">
+          <m:r>
+            <m:rPr>
+              <m:sty m:val="bi"/>
+            </m:rPr>
+            <w:rPr>
+              <w:rFonts w:ascii="Cambria Math" w:hAnsi="Cambria Math" w:cs="Arial"/>
+              <w:sz w:val="18"/>
+              <w:szCs w:val="18"/>
+            </w:rPr>
+            <m:t xml:space="preserve"> 3}</m:t>
+          </m:r>
+        </w:del>
+        <w:ins w:id="21" w:author="Cristhian Andres Bello Rivera" w:date="2015-04-27T17:00:00Z">
+          <m:r>
+            <m:rPr>
+              <m:sty m:val="bi"/>
+            </m:rPr>
+            <w:rPr>
+              <w:rFonts w:ascii="Cambria Math" w:hAnsi="Cambria Math" w:cs="Arial"/>
+              <w:sz w:val="18"/>
+              <w:szCs w:val="18"/>
+            </w:rPr>
+            <m:t>3}</m:t>
+          </m:r>
+        </w:ins>
       </m:oMath>
       <w:r>
         <w:rPr>
@@ -4103,7 +4279,61 @@
             <w:sz w:val="18"/>
             <w:szCs w:val="18"/>
           </w:rPr>
-          <m:t>{a,b,c,d}</m:t>
+          <m:t>{a,</m:t>
+        </m:r>
+        <w:ins w:id="22" w:author="Cristhian Andres Bello Rivera" w:date="2015-04-27T17:00:00Z">
+          <m:r>
+            <w:rPr>
+              <w:rFonts w:ascii="Cambria Math" w:hAnsi="Cambria Math" w:cs="Arial"/>
+              <w:sz w:val="18"/>
+              <w:szCs w:val="18"/>
+            </w:rPr>
+            <m:t xml:space="preserve"> </m:t>
+          </m:r>
+        </w:ins>
+        <m:r>
+          <w:rPr>
+            <w:rFonts w:ascii="Cambria Math" w:hAnsi="Cambria Math" w:cs="Arial"/>
+            <w:sz w:val="18"/>
+            <w:szCs w:val="18"/>
+          </w:rPr>
+          <m:t>b,</m:t>
+        </m:r>
+        <w:ins w:id="23" w:author="Cristhian Andres Bello Rivera" w:date="2015-04-27T17:00:00Z">
+          <m:r>
+            <w:rPr>
+              <w:rFonts w:ascii="Cambria Math" w:hAnsi="Cambria Math" w:cs="Arial"/>
+              <w:sz w:val="18"/>
+              <w:szCs w:val="18"/>
+            </w:rPr>
+            <m:t xml:space="preserve"> </m:t>
+          </m:r>
+        </w:ins>
+        <m:r>
+          <w:rPr>
+            <w:rFonts w:ascii="Cambria Math" w:hAnsi="Cambria Math" w:cs="Arial"/>
+            <w:sz w:val="18"/>
+            <w:szCs w:val="18"/>
+          </w:rPr>
+          <m:t>c,</m:t>
+        </m:r>
+        <w:ins w:id="24" w:author="Cristhian Andres Bello Rivera" w:date="2015-04-27T17:00:00Z">
+          <m:r>
+            <w:rPr>
+              <w:rFonts w:ascii="Cambria Math" w:hAnsi="Cambria Math" w:cs="Arial"/>
+              <w:sz w:val="18"/>
+              <w:szCs w:val="18"/>
+            </w:rPr>
+            <m:t xml:space="preserve"> </m:t>
+          </m:r>
+        </w:ins>
+        <m:r>
+          <w:rPr>
+            <w:rFonts w:ascii="Cambria Math" w:hAnsi="Cambria Math" w:cs="Arial"/>
+            <w:sz w:val="18"/>
+            <w:szCs w:val="18"/>
+          </w:rPr>
+          <m:t>d}</m:t>
         </m:r>
       </m:oMath>
       <w:r>
@@ -4132,7 +4362,6 @@
           <w:szCs w:val="18"/>
         </w:rPr>
       </w:pPr>
-      <w:commentRangeStart w:id="8"/>
       <m:oMath>
         <m:r>
           <w:rPr>
@@ -4140,17 +4369,25 @@
             <w:sz w:val="18"/>
             <w:szCs w:val="18"/>
           </w:rPr>
-          <m:t>{1,4}</m:t>
+          <m:t>{1,</m:t>
         </m:r>
-        <w:commentRangeEnd w:id="8"/>
+        <w:ins w:id="25" w:author="Cristhian Andres Bello Rivera" w:date="2015-04-27T17:00:00Z">
+          <m:r>
+            <w:rPr>
+              <w:rFonts w:ascii="Cambria Math" w:hAnsi="Cambria Math" w:cs="Arial"/>
+              <w:sz w:val="18"/>
+              <w:szCs w:val="18"/>
+            </w:rPr>
+            <m:t xml:space="preserve"> </m:t>
+          </m:r>
+        </w:ins>
         <m:r>
-          <m:rPr>
-            <m:sty m:val="p"/>
-          </m:rPr>
           <w:rPr>
-            <w:rStyle w:val="Refdecomentario"/>
+            <w:rFonts w:ascii="Cambria Math" w:hAnsi="Cambria Math" w:cs="Arial"/>
+            <w:sz w:val="18"/>
+            <w:szCs w:val="18"/>
           </w:rPr>
-          <w:commentReference w:id="8"/>
+          <m:t>4}</m:t>
         </m:r>
       </m:oMath>
       <w:r>
@@ -4186,7 +4423,25 @@
             <w:sz w:val="18"/>
             <w:szCs w:val="18"/>
           </w:rPr>
-          <m:t>{c,d}</m:t>
+          <m:t>{c,</m:t>
+        </m:r>
+        <w:ins w:id="26" w:author="Cristhian Andres Bello Rivera" w:date="2015-04-27T17:00:00Z">
+          <m:r>
+            <w:rPr>
+              <w:rFonts w:ascii="Cambria Math" w:hAnsi="Cambria Math" w:cs="Arial"/>
+              <w:sz w:val="18"/>
+              <w:szCs w:val="18"/>
+            </w:rPr>
+            <m:t xml:space="preserve"> </m:t>
+          </m:r>
+        </w:ins>
+        <m:r>
+          <w:rPr>
+            <w:rFonts w:ascii="Cambria Math" w:hAnsi="Cambria Math" w:cs="Arial"/>
+            <w:sz w:val="18"/>
+            <w:szCs w:val="18"/>
+          </w:rPr>
+          <m:t>d}</m:t>
         </m:r>
       </m:oMath>
       <w:r>
@@ -4440,27 +4695,7 @@
           <w:szCs w:val="18"/>
           <w:highlight w:val="yellow"/>
         </w:rPr>
-        <w:t xml:space="preserve">Nombre de archivo </w:t>
-      </w:r>
-      <w:proofErr w:type="spellStart"/>
-      <w:r>
-        <w:rPr>
-          <w:rFonts w:ascii="Arial" w:hAnsi="Arial" w:cs="Arial"/>
-          <w:sz w:val="18"/>
-          <w:szCs w:val="18"/>
-          <w:highlight w:val="yellow"/>
-        </w:rPr>
-        <w:t>Shutterstock</w:t>
-      </w:r>
-      <w:proofErr w:type="spellEnd"/>
-      <w:r>
-        <w:rPr>
-          <w:rFonts w:ascii="Arial" w:hAnsi="Arial" w:cs="Arial"/>
-          <w:sz w:val="18"/>
-          <w:szCs w:val="18"/>
-          <w:highlight w:val="yellow"/>
-        </w:rPr>
-        <w:t xml:space="preserve"> o descripción de ilustración a crear</w:t>
+        <w:t>Nombre de archivo Shutterstock o descripción de ilustración a crear</w:t>
       </w:r>
     </w:p>
     <w:p>
@@ -4507,7 +4742,7 @@
                     </pic:cNvPicPr>
                   </pic:nvPicPr>
                   <pic:blipFill>
-                    <a:blip r:embed="rId8">
+                    <a:blip r:embed="rId6">
                       <a:extLst>
                         <a:ext uri="{28A0092B-C50C-407E-A947-70E740481C1C}">
                           <a14:useLocalDpi xmlns:a14="http://schemas.microsoft.com/office/drawing/2010/main" val="0"/>
@@ -4632,7 +4867,79 @@
             <w:sz w:val="18"/>
             <w:szCs w:val="18"/>
           </w:rPr>
-          <m:t>{1,2,3,4}</m:t>
+          <m:t>{1,</m:t>
+        </m:r>
+        <w:ins w:id="27" w:author="Cristhian Andres Bello Rivera" w:date="2015-04-27T17:01:00Z">
+          <m:r>
+            <m:rPr>
+              <m:sty m:val="bi"/>
+            </m:rPr>
+            <w:rPr>
+              <w:rFonts w:ascii="Cambria Math" w:hAnsi="Cambria Math" w:cs="Arial"/>
+              <w:sz w:val="18"/>
+              <w:szCs w:val="18"/>
+            </w:rPr>
+            <m:t xml:space="preserve"> </m:t>
+          </m:r>
+        </w:ins>
+        <m:r>
+          <m:rPr>
+            <m:sty m:val="bi"/>
+          </m:rPr>
+          <w:rPr>
+            <w:rFonts w:ascii="Cambria Math" w:hAnsi="Cambria Math" w:cs="Arial"/>
+            <w:sz w:val="18"/>
+            <w:szCs w:val="18"/>
+          </w:rPr>
+          <m:t>2,</m:t>
+        </m:r>
+        <w:ins w:id="28" w:author="Cristhian Andres Bello Rivera" w:date="2015-04-27T17:01:00Z">
+          <m:r>
+            <m:rPr>
+              <m:sty m:val="bi"/>
+            </m:rPr>
+            <w:rPr>
+              <w:rFonts w:ascii="Cambria Math" w:hAnsi="Cambria Math" w:cs="Arial"/>
+              <w:sz w:val="18"/>
+              <w:szCs w:val="18"/>
+            </w:rPr>
+            <m:t xml:space="preserve"> </m:t>
+          </m:r>
+        </w:ins>
+        <m:r>
+          <m:rPr>
+            <m:sty m:val="bi"/>
+          </m:rPr>
+          <w:rPr>
+            <w:rFonts w:ascii="Cambria Math" w:hAnsi="Cambria Math" w:cs="Arial"/>
+            <w:sz w:val="18"/>
+            <w:szCs w:val="18"/>
+          </w:rPr>
+          <m:t>3,</m:t>
+        </m:r>
+        <w:ins w:id="29" w:author="Cristhian Andres Bello Rivera" w:date="2015-04-27T17:01:00Z">
+          <m:r>
+            <m:rPr>
+              <m:sty m:val="bi"/>
+            </m:rPr>
+            <w:rPr>
+              <w:rFonts w:ascii="Cambria Math" w:hAnsi="Cambria Math" w:cs="Arial"/>
+              <w:sz w:val="18"/>
+              <w:szCs w:val="18"/>
+            </w:rPr>
+            <m:t xml:space="preserve"> </m:t>
+          </m:r>
+        </w:ins>
+        <m:r>
+          <m:rPr>
+            <m:sty m:val="bi"/>
+          </m:rPr>
+          <w:rPr>
+            <w:rFonts w:ascii="Cambria Math" w:hAnsi="Cambria Math" w:cs="Arial"/>
+            <w:sz w:val="18"/>
+            <w:szCs w:val="18"/>
+          </w:rPr>
+          <m:t>4}</m:t>
         </m:r>
       </m:oMath>
       <w:r>
@@ -4705,7 +5012,61 @@
             <w:sz w:val="18"/>
             <w:szCs w:val="18"/>
           </w:rPr>
-          <m:t>{a,b,c,d}</m:t>
+          <m:t>{a,</m:t>
+        </m:r>
+        <w:ins w:id="30" w:author="Cristhian Andres Bello Rivera" w:date="2015-04-27T17:01:00Z">
+          <m:r>
+            <w:rPr>
+              <w:rFonts w:ascii="Cambria Math" w:hAnsi="Cambria Math" w:cs="Arial"/>
+              <w:sz w:val="18"/>
+              <w:szCs w:val="18"/>
+            </w:rPr>
+            <m:t xml:space="preserve"> </m:t>
+          </m:r>
+        </w:ins>
+        <m:r>
+          <w:rPr>
+            <w:rFonts w:ascii="Cambria Math" w:hAnsi="Cambria Math" w:cs="Arial"/>
+            <w:sz w:val="18"/>
+            <w:szCs w:val="18"/>
+          </w:rPr>
+          <m:t>b,</m:t>
+        </m:r>
+        <w:ins w:id="31" w:author="Cristhian Andres Bello Rivera" w:date="2015-04-27T17:01:00Z">
+          <m:r>
+            <w:rPr>
+              <w:rFonts w:ascii="Cambria Math" w:hAnsi="Cambria Math" w:cs="Arial"/>
+              <w:sz w:val="18"/>
+              <w:szCs w:val="18"/>
+            </w:rPr>
+            <m:t xml:space="preserve"> </m:t>
+          </m:r>
+        </w:ins>
+        <m:r>
+          <w:rPr>
+            <w:rFonts w:ascii="Cambria Math" w:hAnsi="Cambria Math" w:cs="Arial"/>
+            <w:sz w:val="18"/>
+            <w:szCs w:val="18"/>
+          </w:rPr>
+          <m:t>c,</m:t>
+        </m:r>
+        <w:ins w:id="32" w:author="Cristhian Andres Bello Rivera" w:date="2015-04-27T17:01:00Z">
+          <m:r>
+            <w:rPr>
+              <w:rFonts w:ascii="Cambria Math" w:hAnsi="Cambria Math" w:cs="Arial"/>
+              <w:sz w:val="18"/>
+              <w:szCs w:val="18"/>
+            </w:rPr>
+            <m:t xml:space="preserve"> </m:t>
+          </m:r>
+        </w:ins>
+        <m:r>
+          <w:rPr>
+            <w:rFonts w:ascii="Cambria Math" w:hAnsi="Cambria Math" w:cs="Arial"/>
+            <w:sz w:val="18"/>
+            <w:szCs w:val="18"/>
+          </w:rPr>
+          <m:t>d}</m:t>
         </m:r>
       </m:oMath>
       <w:r>
@@ -4734,7 +5095,6 @@
           <w:szCs w:val="18"/>
         </w:rPr>
       </w:pPr>
-      <w:commentRangeStart w:id="9"/>
       <m:oMath>
         <m:r>
           <w:rPr>
@@ -4742,17 +5102,25 @@
             <w:sz w:val="18"/>
             <w:szCs w:val="18"/>
           </w:rPr>
-          <m:t>{1,4}</m:t>
+          <m:t>{1,</m:t>
         </m:r>
-        <w:commentRangeEnd w:id="9"/>
+        <w:ins w:id="33" w:author="Cristhian Andres Bello Rivera" w:date="2015-04-27T17:01:00Z">
+          <m:r>
+            <w:rPr>
+              <w:rFonts w:ascii="Cambria Math" w:hAnsi="Cambria Math" w:cs="Arial"/>
+              <w:sz w:val="18"/>
+              <w:szCs w:val="18"/>
+            </w:rPr>
+            <m:t xml:space="preserve"> </m:t>
+          </m:r>
+        </w:ins>
         <m:r>
-          <m:rPr>
-            <m:sty m:val="p"/>
-          </m:rPr>
           <w:rPr>
-            <w:rStyle w:val="Refdecomentario"/>
+            <w:rFonts w:ascii="Cambria Math" w:hAnsi="Cambria Math" w:cs="Arial"/>
+            <w:sz w:val="18"/>
+            <w:szCs w:val="18"/>
           </w:rPr>
-          <w:commentReference w:id="9"/>
+          <m:t>4}</m:t>
         </m:r>
       </m:oMath>
       <w:r>
@@ -5050,27 +5418,7 @@
           <w:szCs w:val="18"/>
           <w:highlight w:val="yellow"/>
         </w:rPr>
-        <w:t xml:space="preserve">Nombre de archivo </w:t>
-      </w:r>
-      <w:proofErr w:type="spellStart"/>
-      <w:r>
-        <w:rPr>
-          <w:rFonts w:ascii="Arial" w:hAnsi="Arial" w:cs="Arial"/>
-          <w:sz w:val="18"/>
-          <w:szCs w:val="18"/>
-          <w:highlight w:val="yellow"/>
-        </w:rPr>
-        <w:t>Shutterstock</w:t>
-      </w:r>
-      <w:proofErr w:type="spellEnd"/>
-      <w:r>
-        <w:rPr>
-          <w:rFonts w:ascii="Arial" w:hAnsi="Arial" w:cs="Arial"/>
-          <w:sz w:val="18"/>
-          <w:szCs w:val="18"/>
-          <w:highlight w:val="yellow"/>
-        </w:rPr>
-        <w:t xml:space="preserve"> o descripción de ilustración a crear</w:t>
+        <w:t>Nombre de archivo Shutterstock o descripción de ilustración a crear</w:t>
       </w:r>
     </w:p>
     <w:p>
@@ -5123,7 +5471,7 @@
                     </pic:cNvPicPr>
                   </pic:nvPicPr>
                   <pic:blipFill>
-                    <a:blip r:embed="rId9">
+                    <a:blip r:embed="rId7">
                       <a:extLst>
                         <a:ext uri="{28A0092B-C50C-407E-A947-70E740481C1C}">
                           <a14:useLocalDpi xmlns:a14="http://schemas.microsoft.com/office/drawing/2010/main" val="0"/>
@@ -5265,7 +5613,6 @@
           <w:szCs w:val="18"/>
         </w:rPr>
       </w:pPr>
-      <w:commentRangeStart w:id="11"/>
       <m:oMath>
         <m:r>
           <w:rPr>
@@ -5273,7 +5620,43 @@
             <w:sz w:val="18"/>
             <w:szCs w:val="18"/>
           </w:rPr>
-          <m:t>{1,2,3}</m:t>
+          <m:t>{1,</m:t>
+        </m:r>
+        <w:ins w:id="34" w:author="Cristhian Andres Bello Rivera" w:date="2015-04-27T17:01:00Z">
+          <m:r>
+            <w:rPr>
+              <w:rFonts w:ascii="Cambria Math" w:hAnsi="Cambria Math" w:cs="Arial"/>
+              <w:sz w:val="18"/>
+              <w:szCs w:val="18"/>
+            </w:rPr>
+            <m:t xml:space="preserve"> </m:t>
+          </m:r>
+        </w:ins>
+        <m:r>
+          <w:rPr>
+            <w:rFonts w:ascii="Cambria Math" w:hAnsi="Cambria Math" w:cs="Arial"/>
+            <w:sz w:val="18"/>
+            <w:szCs w:val="18"/>
+          </w:rPr>
+          <m:t>2,</m:t>
+        </m:r>
+        <w:ins w:id="35" w:author="Cristhian Andres Bello Rivera" w:date="2015-04-27T17:01:00Z">
+          <m:r>
+            <w:rPr>
+              <w:rFonts w:ascii="Cambria Math" w:hAnsi="Cambria Math" w:cs="Arial"/>
+              <w:sz w:val="18"/>
+              <w:szCs w:val="18"/>
+            </w:rPr>
+            <m:t xml:space="preserve"> </m:t>
+          </m:r>
+        </w:ins>
+        <m:r>
+          <w:rPr>
+            <w:rFonts w:ascii="Cambria Math" w:hAnsi="Cambria Math" w:cs="Arial"/>
+            <w:sz w:val="18"/>
+            <w:szCs w:val="18"/>
+          </w:rPr>
+          <m:t>3}</m:t>
         </m:r>
       </m:oMath>
       <w:r>
@@ -5284,32 +5667,24 @@
         </w:rPr>
         <w:t xml:space="preserve"> </w:t>
       </w:r>
-      <w:commentRangeEnd w:id="11"/>
-      <w:r>
-        <w:rPr>
-          <w:rStyle w:val="Refdecomentario"/>
-        </w:rPr>
-        <w:commentReference w:id="11"/>
-      </w:r>
-    </w:p>
-    <w:p>
-      <w:pPr>
-        <w:rPr>
-          <w:rFonts w:ascii="Arial" w:hAnsi="Arial" w:cs="Arial"/>
-          <w:sz w:val="18"/>
-          <w:szCs w:val="18"/>
-        </w:rPr>
-      </w:pPr>
-    </w:p>
-    <w:p>
-      <w:pPr>
-        <w:rPr>
-          <w:rFonts w:ascii="Arial" w:hAnsi="Arial" w:cs="Arial"/>
-          <w:sz w:val="18"/>
-          <w:szCs w:val="18"/>
-        </w:rPr>
-      </w:pPr>
-      <w:commentRangeStart w:id="12"/>
+    </w:p>
+    <w:p>
+      <w:pPr>
+        <w:rPr>
+          <w:rFonts w:ascii="Arial" w:hAnsi="Arial" w:cs="Arial"/>
+          <w:sz w:val="18"/>
+          <w:szCs w:val="18"/>
+        </w:rPr>
+      </w:pPr>
+    </w:p>
+    <w:p>
+      <w:pPr>
+        <w:rPr>
+          <w:rFonts w:ascii="Arial" w:hAnsi="Arial" w:cs="Arial"/>
+          <w:sz w:val="18"/>
+          <w:szCs w:val="18"/>
+        </w:rPr>
+      </w:pPr>
       <m:oMath>
         <m:r>
           <w:rPr>
@@ -5317,17 +5692,25 @@
             <w:sz w:val="18"/>
             <w:szCs w:val="18"/>
           </w:rPr>
-          <m:t>{1,3}</m:t>
+          <m:t>{1,</m:t>
         </m:r>
-        <w:commentRangeEnd w:id="12"/>
+        <w:ins w:id="36" w:author="Cristhian Andres Bello Rivera" w:date="2015-04-27T17:01:00Z">
+          <m:r>
+            <w:rPr>
+              <w:rFonts w:ascii="Cambria Math" w:hAnsi="Cambria Math" w:cs="Arial"/>
+              <w:sz w:val="18"/>
+              <w:szCs w:val="18"/>
+            </w:rPr>
+            <m:t xml:space="preserve"> </m:t>
+          </m:r>
+        </w:ins>
         <m:r>
-          <m:rPr>
-            <m:sty m:val="p"/>
-          </m:rPr>
           <w:rPr>
-            <w:rStyle w:val="Refdecomentario"/>
+            <w:rFonts w:ascii="Cambria Math" w:hAnsi="Cambria Math" w:cs="Arial"/>
+            <w:sz w:val="18"/>
+            <w:szCs w:val="18"/>
           </w:rPr>
-          <w:commentReference w:id="12"/>
+          <m:t>3}</m:t>
         </m:r>
       </m:oMath>
       <w:r>
@@ -5363,7 +5746,25 @@
             <w:sz w:val="18"/>
             <w:szCs w:val="18"/>
           </w:rPr>
-          <m:t>{a,b}</m:t>
+          <m:t>{a,</m:t>
+        </m:r>
+        <w:ins w:id="37" w:author="Cristhian Andres Bello Rivera" w:date="2015-04-27T17:02:00Z">
+          <m:r>
+            <w:rPr>
+              <w:rFonts w:ascii="Cambria Math" w:hAnsi="Cambria Math" w:cs="Arial"/>
+              <w:sz w:val="18"/>
+              <w:szCs w:val="18"/>
+            </w:rPr>
+            <m:t xml:space="preserve"> </m:t>
+          </m:r>
+        </w:ins>
+        <m:r>
+          <w:rPr>
+            <w:rFonts w:ascii="Cambria Math" w:hAnsi="Cambria Math" w:cs="Arial"/>
+            <w:sz w:val="18"/>
+            <w:szCs w:val="18"/>
+          </w:rPr>
+          <m:t>b}</m:t>
         </m:r>
       </m:oMath>
       <w:r>
@@ -5403,7 +5804,7 @@
             <w:sz w:val="18"/>
             <w:szCs w:val="18"/>
           </w:rPr>
-          <m:t>{a,b,c,d}</m:t>
+          <m:t>{a,b, c, d}</m:t>
         </m:r>
       </m:oMath>
       <w:r>
@@ -5440,7 +5841,7 @@
             <w:sz w:val="18"/>
             <w:szCs w:val="18"/>
           </w:rPr>
-          <m:t>{d,c}</m:t>
+          <m:t>{d, c}</m:t>
         </m:r>
       </m:oMath>
       <w:r>
@@ -5540,29 +5941,21 @@
         </w:rPr>
         <w:t xml:space="preserve">elecciona </w:t>
       </w:r>
-      <w:commentRangeStart w:id="13"/>
-      <w:r>
-        <w:rPr>
-          <w:rFonts w:ascii="Arial" w:hAnsi="Arial" w:cs="Arial"/>
-          <w:sz w:val="18"/>
-          <w:szCs w:val="18"/>
-        </w:rPr>
-        <w:t>que parejas</w:t>
-      </w:r>
-      <w:commentRangeEnd w:id="13"/>
-      <w:r>
-        <w:rPr>
-          <w:rStyle w:val="Refdecomentario"/>
-        </w:rPr>
-        <w:commentReference w:id="13"/>
-      </w:r>
-      <w:r>
-        <w:rPr>
-          <w:rFonts w:ascii="Arial" w:hAnsi="Arial" w:cs="Arial"/>
-          <w:sz w:val="18"/>
-          <w:szCs w:val="18"/>
-        </w:rPr>
-        <w:t xml:space="preserve"> pertenecen a la relación que se muestra en la imagen:</w:t>
+      <w:r>
+        <w:rPr>
+          <w:rFonts w:ascii="Arial" w:hAnsi="Arial" w:cs="Arial"/>
+          <w:sz w:val="18"/>
+          <w:szCs w:val="18"/>
+        </w:rPr>
+        <w:t xml:space="preserve"> las que </w:t>
+      </w:r>
+      <w:r>
+        <w:rPr>
+          <w:rFonts w:ascii="Arial" w:hAnsi="Arial" w:cs="Arial"/>
+          <w:sz w:val="18"/>
+          <w:szCs w:val="18"/>
+        </w:rPr>
+        <w:t>pertenecen a la relación que se muestra en la imagen:</w:t>
       </w:r>
     </w:p>
     <w:p>
@@ -5717,27 +6110,7 @@
           <w:szCs w:val="18"/>
           <w:highlight w:val="yellow"/>
         </w:rPr>
-        <w:t xml:space="preserve">Nombre de archivo </w:t>
-      </w:r>
-      <w:proofErr w:type="spellStart"/>
-      <w:r>
-        <w:rPr>
-          <w:rFonts w:ascii="Arial" w:hAnsi="Arial" w:cs="Arial"/>
-          <w:sz w:val="18"/>
-          <w:szCs w:val="18"/>
-          <w:highlight w:val="yellow"/>
-        </w:rPr>
-        <w:t>Shutterstock</w:t>
-      </w:r>
-      <w:proofErr w:type="spellEnd"/>
-      <w:r>
-        <w:rPr>
-          <w:rFonts w:ascii="Arial" w:hAnsi="Arial" w:cs="Arial"/>
-          <w:sz w:val="18"/>
-          <w:szCs w:val="18"/>
-          <w:highlight w:val="yellow"/>
-        </w:rPr>
-        <w:t xml:space="preserve"> o descripción de ilustración a crear</w:t>
+        <w:t>Nombre de archivo Shutterstock o descripción de ilustración a crear</w:t>
       </w:r>
     </w:p>
     <w:p>
@@ -5791,7 +6164,7 @@
                     </pic:cNvPicPr>
                   </pic:nvPicPr>
                   <pic:blipFill>
-                    <a:blip r:embed="rId10">
+                    <a:blip r:embed="rId8">
                       <a:extLst>
                         <a:ext uri="{28A0092B-C50C-407E-A947-70E740481C1C}">
                           <a14:useLocalDpi xmlns:a14="http://schemas.microsoft.com/office/drawing/2010/main" val="0"/>
@@ -5856,67 +6229,23 @@
           <w:sz w:val="18"/>
           <w:szCs w:val="18"/>
         </w:rPr>
-        <w:t xml:space="preserve">Una </w:t>
-      </w:r>
-      <w:proofErr w:type="spellStart"/>
-      <w:r>
-        <w:rPr>
-          <w:rFonts w:ascii="Arial" w:hAnsi="Arial" w:cs="Arial"/>
-          <w:sz w:val="18"/>
-          <w:szCs w:val="18"/>
-        </w:rPr>
-        <w:t>gr</w:t>
-      </w:r>
-      <w:commentRangeStart w:id="14"/>
-      <w:r>
-        <w:rPr>
-          <w:rFonts w:ascii="Arial" w:hAnsi="Arial" w:cs="Arial"/>
-          <w:sz w:val="18"/>
-          <w:szCs w:val="18"/>
-        </w:rPr>
-        <w:t>a</w:t>
-      </w:r>
-      <w:commentRangeEnd w:id="14"/>
-      <w:r>
-        <w:rPr>
-          <w:rStyle w:val="Refdecomentario"/>
-        </w:rPr>
-        <w:commentReference w:id="14"/>
-      </w:r>
-      <w:r>
-        <w:rPr>
-          <w:rFonts w:ascii="Arial" w:hAnsi="Arial" w:cs="Arial"/>
-          <w:sz w:val="18"/>
-          <w:szCs w:val="18"/>
-        </w:rPr>
-        <w:t>fica</w:t>
-      </w:r>
-      <w:proofErr w:type="spellEnd"/>
-      <w:r>
-        <w:rPr>
-          <w:rFonts w:ascii="Arial" w:hAnsi="Arial" w:cs="Arial"/>
-          <w:sz w:val="18"/>
-          <w:szCs w:val="18"/>
-        </w:rPr>
-        <w:t xml:space="preserve"> similar a esta pero en el eje horizontal se ubican en orden de izquierda a derecha las letras A, B, C, D, E, F</w:t>
-      </w:r>
-      <w:proofErr w:type="gramStart"/>
-      <w:r>
-        <w:rPr>
-          <w:rFonts w:ascii="Arial" w:hAnsi="Arial" w:cs="Arial"/>
-          <w:sz w:val="18"/>
-          <w:szCs w:val="18"/>
-        </w:rPr>
-        <w:t>,G</w:t>
-      </w:r>
-      <w:proofErr w:type="gramEnd"/>
-      <w:r>
-        <w:rPr>
-          <w:rFonts w:ascii="Arial" w:hAnsi="Arial" w:cs="Arial"/>
-          <w:sz w:val="18"/>
-          <w:szCs w:val="18"/>
-        </w:rPr>
-        <w:t xml:space="preserve">, H y en el vertical en orden de </w:t>
+        <w:t>Una gr</w:t>
+      </w:r>
+      <w:r>
+        <w:rPr>
+          <w:rFonts w:ascii="Arial" w:hAnsi="Arial" w:cs="Arial"/>
+          <w:sz w:val="18"/>
+          <w:szCs w:val="18"/>
+        </w:rPr>
+        <w:t>á</w:t>
+      </w:r>
+      <w:r>
+        <w:rPr>
+          <w:rFonts w:ascii="Arial" w:hAnsi="Arial" w:cs="Arial"/>
+          <w:sz w:val="18"/>
+          <w:szCs w:val="18"/>
+        </w:rPr>
+        <w:t xml:space="preserve">fica similar a esta pero en el eje horizontal se ubican en orden de izquierda a derecha las letras A, B, C, D, E, F,G, H y en el vertical en orden de </w:t>
       </w:r>
       <w:r>
         <w:rPr>
@@ -5932,49 +6261,23 @@
           <w:sz w:val="18"/>
           <w:szCs w:val="18"/>
         </w:rPr>
-        <w:t xml:space="preserve"> A, B, C, D, se resaltan los mismos puntos que en la rejilla que se ve en la </w:t>
-      </w:r>
-      <w:proofErr w:type="spellStart"/>
-      <w:r>
-        <w:rPr>
-          <w:rFonts w:ascii="Arial" w:hAnsi="Arial" w:cs="Arial"/>
-          <w:sz w:val="18"/>
-          <w:szCs w:val="18"/>
-        </w:rPr>
-        <w:t>gr</w:t>
-      </w:r>
-      <w:commentRangeStart w:id="15"/>
-      <w:r>
-        <w:rPr>
-          <w:rFonts w:ascii="Arial" w:hAnsi="Arial" w:cs="Arial"/>
-          <w:sz w:val="18"/>
-          <w:szCs w:val="18"/>
-        </w:rPr>
-        <w:t>a</w:t>
-      </w:r>
-      <w:commentRangeEnd w:id="15"/>
-      <w:r>
-        <w:rPr>
-          <w:rStyle w:val="Refdecomentario"/>
-        </w:rPr>
-        <w:commentReference w:id="15"/>
-      </w:r>
-      <w:r>
-        <w:rPr>
-          <w:rFonts w:ascii="Arial" w:hAnsi="Arial" w:cs="Arial"/>
-          <w:sz w:val="18"/>
-          <w:szCs w:val="18"/>
-        </w:rPr>
-        <w:t>fica</w:t>
-      </w:r>
-      <w:proofErr w:type="spellEnd"/>
-      <w:r>
-        <w:rPr>
-          <w:rFonts w:ascii="Arial" w:hAnsi="Arial" w:cs="Arial"/>
-          <w:sz w:val="18"/>
-          <w:szCs w:val="18"/>
-        </w:rPr>
-        <w:t>.</w:t>
+        <w:t xml:space="preserve"> A, B, C, D, se resaltan los mismos puntos que en la rejilla que se ve en la g</w:t>
+      </w:r>
+      <w:r>
+        <w:rPr>
+          <w:rFonts w:ascii="Arial" w:hAnsi="Arial" w:cs="Arial"/>
+          <w:sz w:val="18"/>
+          <w:szCs w:val="18"/>
+        </w:rPr>
+        <w:t>rá</w:t>
+      </w:r>
+      <w:r>
+        <w:rPr>
+          <w:rFonts w:ascii="Arial" w:hAnsi="Arial" w:cs="Arial"/>
+          <w:sz w:val="18"/>
+          <w:szCs w:val="18"/>
+        </w:rPr>
+        <w:t>fica.</w:t>
       </w:r>
     </w:p>
     <w:p>
@@ -6042,258 +6345,208 @@
           <w:szCs w:val="18"/>
         </w:rPr>
       </w:pPr>
-      <w:commentRangeStart w:id="16"/>
-      <w:r>
-        <w:rPr>
-          <w:rFonts w:ascii="Arial" w:hAnsi="Arial" w:cs="Arial"/>
-          <w:b/>
-          <w:sz w:val="18"/>
-          <w:szCs w:val="18"/>
-        </w:rPr>
-        <w:t>(A</w:t>
-      </w:r>
-      <w:proofErr w:type="gramStart"/>
-      <w:r>
-        <w:rPr>
-          <w:rFonts w:ascii="Arial" w:hAnsi="Arial" w:cs="Arial"/>
-          <w:b/>
-          <w:sz w:val="18"/>
-          <w:szCs w:val="18"/>
-        </w:rPr>
-        <w:t>,A</w:t>
-      </w:r>
-      <w:proofErr w:type="gramEnd"/>
-      <w:r>
-        <w:rPr>
-          <w:rFonts w:ascii="Arial" w:hAnsi="Arial" w:cs="Arial"/>
-          <w:b/>
-          <w:sz w:val="18"/>
-          <w:szCs w:val="18"/>
-        </w:rPr>
-        <w:t>)</w:t>
-      </w:r>
-      <w:commentRangeEnd w:id="16"/>
-      <w:r>
-        <w:rPr>
-          <w:rStyle w:val="Refdecomentario"/>
-        </w:rPr>
-        <w:commentReference w:id="16"/>
-      </w:r>
-    </w:p>
-    <w:p>
-      <w:pPr>
-        <w:rPr>
-          <w:rFonts w:ascii="Arial" w:hAnsi="Arial" w:cs="Arial"/>
-          <w:sz w:val="18"/>
-          <w:szCs w:val="18"/>
-        </w:rPr>
-      </w:pPr>
-    </w:p>
-    <w:p>
-      <w:pPr>
-        <w:rPr>
-          <w:rFonts w:ascii="Arial" w:hAnsi="Arial" w:cs="Arial"/>
-          <w:sz w:val="18"/>
-          <w:szCs w:val="18"/>
-        </w:rPr>
-      </w:pPr>
-      <w:commentRangeStart w:id="17"/>
-      <w:r>
-        <w:rPr>
-          <w:rFonts w:ascii="Arial" w:hAnsi="Arial" w:cs="Arial"/>
-          <w:sz w:val="18"/>
-          <w:szCs w:val="18"/>
-        </w:rPr>
-        <w:t>(B</w:t>
-      </w:r>
-      <w:proofErr w:type="gramStart"/>
-      <w:r>
-        <w:rPr>
-          <w:rFonts w:ascii="Arial" w:hAnsi="Arial" w:cs="Arial"/>
-          <w:sz w:val="18"/>
-          <w:szCs w:val="18"/>
-        </w:rPr>
-        <w:t>,C</w:t>
-      </w:r>
-      <w:proofErr w:type="gramEnd"/>
-      <w:r>
-        <w:rPr>
-          <w:rFonts w:ascii="Arial" w:hAnsi="Arial" w:cs="Arial"/>
-          <w:sz w:val="18"/>
-          <w:szCs w:val="18"/>
-        </w:rPr>
-        <w:t>)</w:t>
-      </w:r>
-      <w:commentRangeEnd w:id="17"/>
-      <w:r>
-        <w:rPr>
-          <w:rStyle w:val="Refdecomentario"/>
-        </w:rPr>
-        <w:commentReference w:id="17"/>
-      </w:r>
-    </w:p>
-    <w:p>
-      <w:pPr>
-        <w:rPr>
-          <w:rFonts w:ascii="Arial" w:hAnsi="Arial" w:cs="Arial"/>
-          <w:sz w:val="18"/>
-          <w:szCs w:val="18"/>
-        </w:rPr>
-      </w:pPr>
-    </w:p>
-    <w:p>
-      <w:pPr>
-        <w:rPr>
-          <w:rFonts w:ascii="Arial" w:hAnsi="Arial" w:cs="Arial"/>
-          <w:sz w:val="18"/>
-          <w:szCs w:val="18"/>
-        </w:rPr>
-      </w:pPr>
-      <w:commentRangeStart w:id="18"/>
-      <w:r>
-        <w:rPr>
-          <w:rFonts w:ascii="Arial" w:hAnsi="Arial" w:cs="Arial"/>
-          <w:sz w:val="18"/>
-          <w:szCs w:val="18"/>
-        </w:rPr>
-        <w:t>(H</w:t>
-      </w:r>
-      <w:proofErr w:type="gramStart"/>
-      <w:r>
-        <w:rPr>
-          <w:rFonts w:ascii="Arial" w:hAnsi="Arial" w:cs="Arial"/>
-          <w:sz w:val="18"/>
-          <w:szCs w:val="18"/>
-        </w:rPr>
-        <w:t>,B</w:t>
-      </w:r>
-      <w:proofErr w:type="gramEnd"/>
-      <w:r>
-        <w:rPr>
-          <w:rFonts w:ascii="Arial" w:hAnsi="Arial" w:cs="Arial"/>
-          <w:sz w:val="18"/>
-          <w:szCs w:val="18"/>
-        </w:rPr>
-        <w:t>)</w:t>
-      </w:r>
-      <w:commentRangeEnd w:id="18"/>
-      <w:r>
-        <w:rPr>
-          <w:rStyle w:val="Refdecomentario"/>
-        </w:rPr>
-        <w:commentReference w:id="18"/>
-      </w:r>
-    </w:p>
-    <w:p>
-      <w:pPr>
-        <w:rPr>
-          <w:rFonts w:ascii="Arial" w:hAnsi="Arial" w:cs="Arial"/>
-          <w:sz w:val="18"/>
-          <w:szCs w:val="18"/>
-        </w:rPr>
-      </w:pPr>
-    </w:p>
-    <w:p>
-      <w:pPr>
-        <w:rPr>
-          <w:rFonts w:ascii="Arial" w:hAnsi="Arial" w:cs="Arial"/>
-          <w:b/>
-          <w:sz w:val="18"/>
-          <w:szCs w:val="18"/>
-        </w:rPr>
-      </w:pPr>
-      <w:commentRangeStart w:id="19"/>
-      <w:r>
-        <w:rPr>
-          <w:rFonts w:ascii="Arial" w:hAnsi="Arial" w:cs="Arial"/>
-          <w:b/>
-          <w:sz w:val="18"/>
-          <w:szCs w:val="18"/>
-        </w:rPr>
-        <w:t>(G</w:t>
-      </w:r>
-      <w:proofErr w:type="gramStart"/>
-      <w:r>
-        <w:rPr>
-          <w:rFonts w:ascii="Arial" w:hAnsi="Arial" w:cs="Arial"/>
-          <w:b/>
-          <w:sz w:val="18"/>
-          <w:szCs w:val="18"/>
-        </w:rPr>
-        <w:t>,C</w:t>
-      </w:r>
-      <w:proofErr w:type="gramEnd"/>
-      <w:r>
-        <w:rPr>
-          <w:rFonts w:ascii="Arial" w:hAnsi="Arial" w:cs="Arial"/>
-          <w:b/>
-          <w:sz w:val="18"/>
-          <w:szCs w:val="18"/>
-        </w:rPr>
-        <w:t>)</w:t>
-      </w:r>
-      <w:commentRangeEnd w:id="19"/>
-      <w:r>
-        <w:rPr>
-          <w:rStyle w:val="Refdecomentario"/>
-        </w:rPr>
-        <w:commentReference w:id="19"/>
-      </w:r>
-    </w:p>
-    <w:p>
-      <w:pPr>
-        <w:rPr>
-          <w:rFonts w:ascii="Arial" w:hAnsi="Arial" w:cs="Arial"/>
-          <w:sz w:val="18"/>
-          <w:szCs w:val="18"/>
-        </w:rPr>
-      </w:pPr>
-    </w:p>
-    <w:p>
-      <w:pPr>
-        <w:rPr>
-          <w:rFonts w:ascii="Arial" w:hAnsi="Arial" w:cs="Arial"/>
-          <w:b/>
-          <w:sz w:val="18"/>
-          <w:szCs w:val="18"/>
-        </w:rPr>
-      </w:pPr>
-      <w:commentRangeStart w:id="20"/>
-      <w:r>
-        <w:rPr>
-          <w:rFonts w:ascii="Arial" w:hAnsi="Arial" w:cs="Arial"/>
-          <w:b/>
-          <w:sz w:val="18"/>
-          <w:szCs w:val="18"/>
-        </w:rPr>
-        <w:t>(C</w:t>
-      </w:r>
-      <w:proofErr w:type="gramStart"/>
-      <w:r>
-        <w:rPr>
-          <w:rFonts w:ascii="Arial" w:hAnsi="Arial" w:cs="Arial"/>
-          <w:b/>
-          <w:sz w:val="18"/>
-          <w:szCs w:val="18"/>
-        </w:rPr>
-        <w:t>,D</w:t>
-      </w:r>
-      <w:proofErr w:type="gramEnd"/>
-      <w:r>
-        <w:rPr>
-          <w:rFonts w:ascii="Arial" w:hAnsi="Arial" w:cs="Arial"/>
-          <w:b/>
-          <w:sz w:val="18"/>
-          <w:szCs w:val="18"/>
-        </w:rPr>
-        <w:t>)</w:t>
-      </w:r>
-      <w:commentRangeEnd w:id="20"/>
-      <w:r>
-        <w:rPr>
-          <w:rStyle w:val="Refdecomentario"/>
-        </w:rPr>
-        <w:commentReference w:id="20"/>
+      <w:r>
+        <w:rPr>
+          <w:rFonts w:ascii="Arial" w:hAnsi="Arial" w:cs="Arial"/>
+          <w:b/>
+          <w:sz w:val="18"/>
+          <w:szCs w:val="18"/>
+        </w:rPr>
+        <w:t>(A,</w:t>
+      </w:r>
+      <w:r>
+        <w:rPr>
+          <w:rFonts w:ascii="Arial" w:hAnsi="Arial" w:cs="Arial"/>
+          <w:b/>
+          <w:sz w:val="18"/>
+          <w:szCs w:val="18"/>
+        </w:rPr>
+        <w:t xml:space="preserve"> </w:t>
+      </w:r>
+      <w:r>
+        <w:rPr>
+          <w:rFonts w:ascii="Arial" w:hAnsi="Arial" w:cs="Arial"/>
+          <w:b/>
+          <w:sz w:val="18"/>
+          <w:szCs w:val="18"/>
+        </w:rPr>
+        <w:t>A)</w:t>
+      </w:r>
+    </w:p>
+    <w:p>
+      <w:pPr>
+        <w:rPr>
+          <w:rFonts w:ascii="Arial" w:hAnsi="Arial" w:cs="Arial"/>
+          <w:sz w:val="18"/>
+          <w:szCs w:val="18"/>
+        </w:rPr>
+      </w:pPr>
+    </w:p>
+    <w:p>
+      <w:pPr>
+        <w:rPr>
+          <w:rFonts w:ascii="Arial" w:hAnsi="Arial" w:cs="Arial"/>
+          <w:sz w:val="18"/>
+          <w:szCs w:val="18"/>
+        </w:rPr>
+      </w:pPr>
+      <w:r>
+        <w:rPr>
+          <w:rFonts w:ascii="Arial" w:hAnsi="Arial" w:cs="Arial"/>
+          <w:sz w:val="18"/>
+          <w:szCs w:val="18"/>
+        </w:rPr>
+        <w:t>(B,</w:t>
+      </w:r>
+      <w:r>
+        <w:rPr>
+          <w:rFonts w:ascii="Arial" w:hAnsi="Arial" w:cs="Arial"/>
+          <w:sz w:val="18"/>
+          <w:szCs w:val="18"/>
+        </w:rPr>
+        <w:t xml:space="preserve"> </w:t>
+      </w:r>
+      <w:r>
+        <w:rPr>
+          <w:rFonts w:ascii="Arial" w:hAnsi="Arial" w:cs="Arial"/>
+          <w:sz w:val="18"/>
+          <w:szCs w:val="18"/>
+        </w:rPr>
+        <w:t>C)</w:t>
+      </w:r>
+    </w:p>
+    <w:p>
+      <w:pPr>
+        <w:rPr>
+          <w:rFonts w:ascii="Arial" w:hAnsi="Arial" w:cs="Arial"/>
+          <w:sz w:val="18"/>
+          <w:szCs w:val="18"/>
+        </w:rPr>
+      </w:pPr>
+    </w:p>
+    <w:p>
+      <w:pPr>
+        <w:rPr>
+          <w:rFonts w:ascii="Arial" w:hAnsi="Arial" w:cs="Arial"/>
+          <w:sz w:val="18"/>
+          <w:szCs w:val="18"/>
+        </w:rPr>
+      </w:pPr>
+      <w:r>
+        <w:rPr>
+          <w:rFonts w:ascii="Arial" w:hAnsi="Arial" w:cs="Arial"/>
+          <w:sz w:val="18"/>
+          <w:szCs w:val="18"/>
+        </w:rPr>
+        <w:t>(H,</w:t>
+      </w:r>
+      <w:r>
+        <w:rPr>
+          <w:rFonts w:ascii="Arial" w:hAnsi="Arial" w:cs="Arial"/>
+          <w:sz w:val="18"/>
+          <w:szCs w:val="18"/>
+        </w:rPr>
+        <w:t xml:space="preserve"> </w:t>
+      </w:r>
+      <w:r>
+        <w:rPr>
+          <w:rFonts w:ascii="Arial" w:hAnsi="Arial" w:cs="Arial"/>
+          <w:sz w:val="18"/>
+          <w:szCs w:val="18"/>
+        </w:rPr>
+        <w:t>B)</w:t>
+      </w:r>
+    </w:p>
+    <w:p>
+      <w:pPr>
+        <w:rPr>
+          <w:rFonts w:ascii="Arial" w:hAnsi="Arial" w:cs="Arial"/>
+          <w:sz w:val="18"/>
+          <w:szCs w:val="18"/>
+        </w:rPr>
+      </w:pPr>
+    </w:p>
+    <w:p>
+      <w:pPr>
+        <w:rPr>
+          <w:rFonts w:ascii="Arial" w:hAnsi="Arial" w:cs="Arial"/>
+          <w:b/>
+          <w:sz w:val="18"/>
+          <w:szCs w:val="18"/>
+        </w:rPr>
+      </w:pPr>
+      <w:r>
+        <w:rPr>
+          <w:rFonts w:ascii="Arial" w:hAnsi="Arial" w:cs="Arial"/>
+          <w:b/>
+          <w:sz w:val="18"/>
+          <w:szCs w:val="18"/>
+        </w:rPr>
+        <w:t>(G,</w:t>
+      </w:r>
+      <w:r>
+        <w:rPr>
+          <w:rFonts w:ascii="Arial" w:hAnsi="Arial" w:cs="Arial"/>
+          <w:b/>
+          <w:sz w:val="18"/>
+          <w:szCs w:val="18"/>
+        </w:rPr>
+        <w:t xml:space="preserve"> </w:t>
+      </w:r>
+      <w:r>
+        <w:rPr>
+          <w:rFonts w:ascii="Arial" w:hAnsi="Arial" w:cs="Arial"/>
+          <w:b/>
+          <w:sz w:val="18"/>
+          <w:szCs w:val="18"/>
+        </w:rPr>
+        <w:t>C)</w:t>
+      </w:r>
+    </w:p>
+    <w:p>
+      <w:pPr>
+        <w:rPr>
+          <w:rFonts w:ascii="Arial" w:hAnsi="Arial" w:cs="Arial"/>
+          <w:sz w:val="18"/>
+          <w:szCs w:val="18"/>
+        </w:rPr>
+      </w:pPr>
+    </w:p>
+    <w:p>
+      <w:pPr>
+        <w:rPr>
+          <w:rFonts w:ascii="Arial" w:hAnsi="Arial" w:cs="Arial"/>
+          <w:b/>
+          <w:sz w:val="18"/>
+          <w:szCs w:val="18"/>
+        </w:rPr>
+      </w:pPr>
+      <w:r>
+        <w:rPr>
+          <w:rFonts w:ascii="Arial" w:hAnsi="Arial" w:cs="Arial"/>
+          <w:b/>
+          <w:sz w:val="18"/>
+          <w:szCs w:val="18"/>
+        </w:rPr>
+        <w:t>(C,</w:t>
+      </w:r>
+      <w:r>
+        <w:rPr>
+          <w:rFonts w:ascii="Arial" w:hAnsi="Arial" w:cs="Arial"/>
+          <w:b/>
+          <w:sz w:val="18"/>
+          <w:szCs w:val="18"/>
+        </w:rPr>
+        <w:t xml:space="preserve"> </w:t>
+      </w:r>
+      <w:r>
+        <w:rPr>
+          <w:rFonts w:ascii="Arial" w:hAnsi="Arial" w:cs="Arial"/>
+          <w:b/>
+          <w:sz w:val="18"/>
+          <w:szCs w:val="18"/>
+        </w:rPr>
+        <w:t>D)</w:t>
       </w:r>
     </w:p>
     <w:p>
@@ -6529,27 +6782,7 @@
           <w:szCs w:val="18"/>
           <w:highlight w:val="yellow"/>
         </w:rPr>
-        <w:t xml:space="preserve">Nombre de archivo </w:t>
-      </w:r>
-      <w:proofErr w:type="spellStart"/>
-      <w:r>
-        <w:rPr>
-          <w:rFonts w:ascii="Arial" w:hAnsi="Arial" w:cs="Arial"/>
-          <w:sz w:val="18"/>
-          <w:szCs w:val="18"/>
-          <w:highlight w:val="yellow"/>
-        </w:rPr>
-        <w:t>Shutterstock</w:t>
-      </w:r>
-      <w:proofErr w:type="spellEnd"/>
-      <w:r>
-        <w:rPr>
-          <w:rFonts w:ascii="Arial" w:hAnsi="Arial" w:cs="Arial"/>
-          <w:sz w:val="18"/>
-          <w:szCs w:val="18"/>
-          <w:highlight w:val="yellow"/>
-        </w:rPr>
-        <w:t xml:space="preserve"> o descripción de ilustración a crear</w:t>
+        <w:t>Nombre de archivo Shutterstock o descripción de ilustración a crear</w:t>
       </w:r>
     </w:p>
     <w:p>
@@ -6612,7 +6845,7 @@
                     </pic:cNvPicPr>
                   </pic:nvPicPr>
                   <pic:blipFill>
-                    <a:blip r:embed="rId11">
+                    <a:blip r:embed="rId9">
                       <a:extLst>
                         <a:ext uri="{28A0092B-C50C-407E-A947-70E740481C1C}">
                           <a14:useLocalDpi xmlns:a14="http://schemas.microsoft.com/office/drawing/2010/main" val="0"/>
@@ -6712,7 +6945,6 @@
           <w:szCs w:val="18"/>
         </w:rPr>
       </w:pPr>
-      <w:commentRangeStart w:id="21"/>
       <m:oMath>
         <m:r>
           <m:rPr>
@@ -6723,7 +6955,7 @@
             <w:sz w:val="18"/>
             <w:szCs w:val="18"/>
           </w:rPr>
-          <m:t>[-2 ,2]</m:t>
+          <m:t>[-2, 2]</m:t>
         </m:r>
       </m:oMath>
       <w:r>
@@ -6734,13 +6966,6 @@
           <w:szCs w:val="18"/>
         </w:rPr>
         <w:t xml:space="preserve"> </w:t>
-      </w:r>
-      <w:commentRangeEnd w:id="21"/>
-      <w:r>
-        <w:rPr>
-          <w:rStyle w:val="Refdecomentario"/>
-        </w:rPr>
-        <w:commentReference w:id="21"/>
       </w:r>
     </w:p>
     <w:p>
@@ -6799,7 +7024,6 @@
           <w:szCs w:val="18"/>
         </w:rPr>
       </w:pPr>
-      <w:commentRangeStart w:id="22"/>
       <m:oMath>
         <m:r>
           <w:rPr>
@@ -6807,17 +7031,7 @@
             <w:sz w:val="18"/>
             <w:szCs w:val="18"/>
           </w:rPr>
-          <m:t>{-2,-1, 1 ,2}</m:t>
-        </m:r>
-        <w:commentRangeEnd w:id="22"/>
-        <m:r>
-          <m:rPr>
-            <m:sty m:val="p"/>
-          </m:rPr>
-          <w:rPr>
-            <w:rStyle w:val="Refdecomentario"/>
-          </w:rPr>
-          <w:commentReference w:id="22"/>
+          <m:t>{-2, -1,  1  ,2}</m:t>
         </m:r>
       </m:oMath>
       <w:r>
@@ -6853,34 +7067,7 @@
             <w:sz w:val="18"/>
             <w:szCs w:val="18"/>
           </w:rPr>
-          <m:t>{-2, -1,</m:t>
-        </m:r>
-        <w:commentRangeStart w:id="23"/>
-        <m:r>
-          <w:rPr>
-            <w:rFonts w:ascii="Cambria Math" w:hAnsi="Cambria Math"/>
-            <w:sz w:val="18"/>
-            <w:szCs w:val="18"/>
-          </w:rPr>
-          <m:t xml:space="preserve"> 0 ,1</m:t>
-        </m:r>
-        <w:commentRangeEnd w:id="23"/>
-        <m:r>
-          <m:rPr>
-            <m:sty m:val="p"/>
-          </m:rPr>
-          <w:rPr>
-            <w:rStyle w:val="Refdecomentario"/>
-          </w:rPr>
-          <w:commentReference w:id="23"/>
-        </m:r>
-        <m:r>
-          <w:rPr>
-            <w:rFonts w:ascii="Cambria Math" w:hAnsi="Cambria Math"/>
-            <w:sz w:val="18"/>
-            <w:szCs w:val="18"/>
-          </w:rPr>
-          <m:t>, 2}</m:t>
+          <m:t>{-2, -1, 0 , 1, 2}</m:t>
         </m:r>
       </m:oMath>
       <w:r>
@@ -7116,27 +7303,7 @@
           <w:szCs w:val="18"/>
           <w:highlight w:val="yellow"/>
         </w:rPr>
-        <w:t xml:space="preserve">Nombre de archivo </w:t>
-      </w:r>
-      <w:proofErr w:type="spellStart"/>
-      <w:r>
-        <w:rPr>
-          <w:rFonts w:ascii="Arial" w:hAnsi="Arial" w:cs="Arial"/>
-          <w:sz w:val="18"/>
-          <w:szCs w:val="18"/>
-          <w:highlight w:val="yellow"/>
-        </w:rPr>
-        <w:t>Shutterstock</w:t>
-      </w:r>
-      <w:proofErr w:type="spellEnd"/>
-      <w:r>
-        <w:rPr>
-          <w:rFonts w:ascii="Arial" w:hAnsi="Arial" w:cs="Arial"/>
-          <w:sz w:val="18"/>
-          <w:szCs w:val="18"/>
-          <w:highlight w:val="yellow"/>
-        </w:rPr>
-        <w:t xml:space="preserve"> o descripción de ilustración a crear</w:t>
+        <w:t>Nombre de archivo Shutterstock o descripción de ilustración a crear</w:t>
       </w:r>
     </w:p>
     <w:p>
@@ -7184,7 +7351,7 @@
                     </pic:cNvPicPr>
                   </pic:nvPicPr>
                   <pic:blipFill>
-                    <a:blip r:embed="rId12">
+                    <a:blip r:embed="rId10">
                       <a:extLst>
                         <a:ext uri="{28A0092B-C50C-407E-A947-70E740481C1C}">
                           <a14:useLocalDpi xmlns:a14="http://schemas.microsoft.com/office/drawing/2010/main" val="0"/>
@@ -7292,7 +7459,6 @@
           <w:szCs w:val="18"/>
         </w:rPr>
       </w:pPr>
-      <w:commentRangeStart w:id="24"/>
       <m:oMath>
         <m:r>
           <w:rPr>
@@ -7300,7 +7466,7 @@
             <w:sz w:val="18"/>
             <w:szCs w:val="18"/>
           </w:rPr>
-          <m:t>[-3 ,3]</m:t>
+          <m:t>[-3 , 3]</m:t>
         </m:r>
       </m:oMath>
       <w:r>
@@ -7310,13 +7476,6 @@
           <w:szCs w:val="18"/>
         </w:rPr>
         <w:t xml:space="preserve"> </w:t>
-      </w:r>
-      <w:commentRangeEnd w:id="24"/>
-      <w:r>
-        <w:rPr>
-          <w:rStyle w:val="Refdecomentario"/>
-        </w:rPr>
-        <w:commentReference w:id="24"/>
       </w:r>
     </w:p>
     <w:p>
@@ -7417,7 +7576,6 @@
           <w:szCs w:val="18"/>
         </w:rPr>
       </w:pPr>
-      <w:commentRangeStart w:id="25"/>
       <m:oMath>
         <m:r>
           <w:rPr>
@@ -7425,17 +7583,7 @@
             <w:sz w:val="18"/>
             <w:szCs w:val="18"/>
           </w:rPr>
-          <m:t>{-3, 0, 1 ,2}</m:t>
-        </m:r>
-        <w:commentRangeEnd w:id="25"/>
-        <m:r>
-          <m:rPr>
-            <m:sty m:val="p"/>
-          </m:rPr>
-          <w:rPr>
-            <w:rStyle w:val="Refdecomentario"/>
-          </w:rPr>
-          <w:commentReference w:id="25"/>
+          <m:t>{-3,  0,  1 , 2}</m:t>
         </m:r>
       </m:oMath>
       <w:r>
@@ -7464,7 +7612,6 @@
           <w:szCs w:val="18"/>
         </w:rPr>
       </w:pPr>
-      <w:commentRangeStart w:id="26"/>
       <m:oMath>
         <m:r>
           <w:rPr>
@@ -7472,17 +7619,7 @@
             <w:sz w:val="18"/>
             <w:szCs w:val="18"/>
           </w:rPr>
-          <m:t>{-1, 0 ,2, 3}</m:t>
-        </m:r>
-        <w:commentRangeEnd w:id="26"/>
-        <m:r>
-          <m:rPr>
-            <m:sty m:val="p"/>
-          </m:rPr>
-          <w:rPr>
-            <w:rStyle w:val="Refdecomentario"/>
-          </w:rPr>
-          <w:commentReference w:id="26"/>
+          <m:t>{-1,  0 , 2, 3}</m:t>
         </m:r>
       </m:oMath>
       <w:r>
@@ -7736,27 +7873,7 @@
           <w:szCs w:val="18"/>
           <w:highlight w:val="yellow"/>
         </w:rPr>
-        <w:t xml:space="preserve">Nombre de archivo </w:t>
-      </w:r>
-      <w:proofErr w:type="spellStart"/>
-      <w:r>
-        <w:rPr>
-          <w:rFonts w:ascii="Arial" w:hAnsi="Arial" w:cs="Arial"/>
-          <w:sz w:val="18"/>
-          <w:szCs w:val="18"/>
-          <w:highlight w:val="yellow"/>
-        </w:rPr>
-        <w:t>Shutterstock</w:t>
-      </w:r>
-      <w:proofErr w:type="spellEnd"/>
-      <w:r>
-        <w:rPr>
-          <w:rFonts w:ascii="Arial" w:hAnsi="Arial" w:cs="Arial"/>
-          <w:sz w:val="18"/>
-          <w:szCs w:val="18"/>
-          <w:highlight w:val="yellow"/>
-        </w:rPr>
-        <w:t xml:space="preserve"> o descripción de ilustración a crear</w:t>
+        <w:t>Nombre de archivo Shutterstock o descripción de ilustración a crear</w:t>
       </w:r>
     </w:p>
     <w:p>
@@ -7804,7 +7921,7 @@
                     </pic:cNvPicPr>
                   </pic:nvPicPr>
                   <pic:blipFill>
-                    <a:blip r:embed="rId13">
+                    <a:blip r:embed="rId11">
                       <a:extLst>
                         <a:ext uri="{28A0092B-C50C-407E-A947-70E740481C1C}">
                           <a14:useLocalDpi xmlns:a14="http://schemas.microsoft.com/office/drawing/2010/main" val="0"/>
@@ -7920,7 +8037,6 @@
           <w:szCs w:val="18"/>
         </w:rPr>
       </w:pPr>
-      <w:commentRangeStart w:id="27"/>
       <m:oMath>
         <m:r>
           <w:rPr>
@@ -7929,7 +8045,7 @@
             <w:szCs w:val="18"/>
           </w:rPr>
           <w:lastRenderedPageBreak/>
-          <m:t>[-3 ,3]</m:t>
+          <m:t>[-3, 3]</m:t>
         </m:r>
       </m:oMath>
       <w:r>
@@ -7939,13 +8055,6 @@
           <w:szCs w:val="18"/>
         </w:rPr>
         <w:t xml:space="preserve"> </w:t>
-      </w:r>
-      <w:commentRangeEnd w:id="27"/>
-      <w:r>
-        <w:rPr>
-          <w:rStyle w:val="Refdecomentario"/>
-        </w:rPr>
-        <w:commentReference w:id="27"/>
       </w:r>
     </w:p>
     <w:p>
@@ -8044,7 +8153,6 @@
           <w:szCs w:val="18"/>
         </w:rPr>
       </w:pPr>
-      <w:commentRangeStart w:id="28"/>
       <m:oMath>
         <m:r>
           <w:rPr>
@@ -8052,17 +8160,7 @@
             <w:sz w:val="18"/>
             <w:szCs w:val="18"/>
           </w:rPr>
-          <m:t>{-3, 0, 1 ,2}</m:t>
-        </m:r>
-        <w:commentRangeEnd w:id="28"/>
-        <m:r>
-          <m:rPr>
-            <m:sty m:val="p"/>
-          </m:rPr>
-          <w:rPr>
-            <w:rStyle w:val="Refdecomentario"/>
-          </w:rPr>
-          <w:commentReference w:id="28"/>
+          <m:t>{-3,  0, 1 , 2}</m:t>
         </m:r>
       </m:oMath>
       <w:r>
@@ -8091,7 +8189,6 @@
           <w:szCs w:val="18"/>
         </w:rPr>
       </w:pPr>
-      <w:commentRangeStart w:id="29"/>
       <m:oMath>
         <m:r>
           <w:rPr>
@@ -8099,17 +8196,7 @@
             <w:sz w:val="18"/>
             <w:szCs w:val="18"/>
           </w:rPr>
-          <m:t>{-1, 0 ,2, 3}</m:t>
-        </m:r>
-        <w:commentRangeEnd w:id="29"/>
-        <m:r>
-          <m:rPr>
-            <m:sty m:val="p"/>
-          </m:rPr>
-          <w:rPr>
-            <w:rStyle w:val="Refdecomentario"/>
-          </w:rPr>
-          <w:commentReference w:id="29"/>
+          <m:t>{-1, 0 , 2, 3}</m:t>
         </m:r>
       </m:oMath>
       <w:r>
@@ -8201,29 +8288,21 @@
         </w:rPr>
         <w:t xml:space="preserve">Selecciona </w:t>
       </w:r>
-      <w:commentRangeStart w:id="30"/>
-      <w:r>
-        <w:rPr>
-          <w:rFonts w:ascii="Arial" w:hAnsi="Arial" w:cs="Arial"/>
-          <w:sz w:val="18"/>
-          <w:szCs w:val="18"/>
-        </w:rPr>
-        <w:t>que parejas</w:t>
-      </w:r>
-      <w:commentRangeEnd w:id="30"/>
-      <w:r>
-        <w:rPr>
-          <w:rStyle w:val="Refdecomentario"/>
-        </w:rPr>
-        <w:commentReference w:id="30"/>
-      </w:r>
-      <w:r>
-        <w:rPr>
-          <w:rFonts w:ascii="Arial" w:hAnsi="Arial" w:cs="Arial"/>
-          <w:sz w:val="18"/>
-          <w:szCs w:val="18"/>
-        </w:rPr>
-        <w:t xml:space="preserve"> pertenecen a la relación que se muestra en la imagen:</w:t>
+      <w:r>
+        <w:rPr>
+          <w:rFonts w:ascii="Arial" w:hAnsi="Arial" w:cs="Arial"/>
+          <w:sz w:val="18"/>
+          <w:szCs w:val="18"/>
+        </w:rPr>
+        <w:t xml:space="preserve">las parejas que </w:t>
+      </w:r>
+      <w:r>
+        <w:rPr>
+          <w:rFonts w:ascii="Arial" w:hAnsi="Arial" w:cs="Arial"/>
+          <w:sz w:val="18"/>
+          <w:szCs w:val="18"/>
+        </w:rPr>
+        <w:t>pertenecen a la relación que se muestra en la imagen:</w:t>
       </w:r>
     </w:p>
     <w:p>
@@ -8378,27 +8457,7 @@
           <w:szCs w:val="18"/>
           <w:highlight w:val="yellow"/>
         </w:rPr>
-        <w:t xml:space="preserve">Nombre de archivo </w:t>
-      </w:r>
-      <w:proofErr w:type="spellStart"/>
-      <w:r>
-        <w:rPr>
-          <w:rFonts w:ascii="Arial" w:hAnsi="Arial" w:cs="Arial"/>
-          <w:sz w:val="18"/>
-          <w:szCs w:val="18"/>
-          <w:highlight w:val="yellow"/>
-        </w:rPr>
-        <w:t>Shutterstock</w:t>
-      </w:r>
-      <w:proofErr w:type="spellEnd"/>
-      <w:r>
-        <w:rPr>
-          <w:rFonts w:ascii="Arial" w:hAnsi="Arial" w:cs="Arial"/>
-          <w:sz w:val="18"/>
-          <w:szCs w:val="18"/>
-          <w:highlight w:val="yellow"/>
-        </w:rPr>
-        <w:t xml:space="preserve"> o descripción de ilustración a crear</w:t>
+        <w:t>Nombre de archivo Shutterstock o descripción de ilustración a crear</w:t>
       </w:r>
     </w:p>
     <w:p>
@@ -8446,7 +8505,7 @@
                     </pic:cNvPicPr>
                   </pic:nvPicPr>
                   <pic:blipFill>
-                    <a:blip r:embed="rId14">
+                    <a:blip r:embed="rId12">
                       <a:extLst>
                         <a:ext uri="{28A0092B-C50C-407E-A947-70E740481C1C}">
                           <a14:useLocalDpi xmlns:a14="http://schemas.microsoft.com/office/drawing/2010/main" val="0"/>
@@ -8565,7 +8624,7 @@
             <w:sz w:val="18"/>
             <w:szCs w:val="18"/>
           </w:rPr>
-          <m:t>(-3, 6)</m:t>
+          <m:t>(-3,  6)</m:t>
         </m:r>
       </m:oMath>
       <w:r>
@@ -8590,7 +8649,7 @@
     <w:p>
       <w:pPr>
         <w:rPr>
-          <w:rFonts w:ascii="Cambria Math" w:hAnsi="Cambria Math" w:cs="Arial" w:hint="eastAsia"/>
+          <w:rFonts w:ascii="Cambria Math" w:hAnsi="Cambria Math" w:cs="Arial"/>
           <w:sz w:val="18"/>
           <w:szCs w:val="18"/>
           <w:oMath/>
@@ -8603,7 +8662,7 @@
             <w:sz w:val="18"/>
             <w:szCs w:val="18"/>
           </w:rPr>
-          <m:t>(2, 7)</m:t>
+          <m:t>(2,  7)</m:t>
         </m:r>
       </m:oMath>
       <w:r>
@@ -8618,7 +8677,7 @@
     <w:p>
       <w:pPr>
         <w:rPr>
-          <w:rFonts w:ascii="Cambria Math" w:hAnsi="Cambria Math" w:cs="Arial" w:hint="eastAsia"/>
+          <w:rFonts w:ascii="Cambria Math" w:hAnsi="Cambria Math" w:cs="Arial"/>
           <w:sz w:val="18"/>
           <w:szCs w:val="18"/>
           <w:oMath/>
@@ -8628,7 +8687,7 @@
     <w:p>
       <w:pPr>
         <w:rPr>
-          <w:rFonts w:ascii="Cambria Math" w:hAnsi="Cambria Math" w:cs="Arial" w:hint="eastAsia"/>
+          <w:rFonts w:ascii="Cambria Math" w:hAnsi="Cambria Math" w:cs="Arial"/>
           <w:sz w:val="18"/>
           <w:szCs w:val="18"/>
           <w:oMath/>
@@ -8641,7 +8700,7 @@
             <w:sz w:val="18"/>
             <w:szCs w:val="18"/>
           </w:rPr>
-          <m:t>(1, 5)</m:t>
+          <m:t>(1,  5)</m:t>
         </m:r>
       </m:oMath>
       <w:r>
@@ -8656,7 +8715,7 @@
     <w:p>
       <w:pPr>
         <w:rPr>
-          <w:rFonts w:ascii="Cambria Math" w:hAnsi="Cambria Math" w:cs="Arial" w:hint="eastAsia"/>
+          <w:rFonts w:ascii="Cambria Math" w:hAnsi="Cambria Math" w:cs="Arial"/>
           <w:sz w:val="18"/>
           <w:szCs w:val="18"/>
           <w:oMath/>
@@ -8666,7 +8725,7 @@
     <w:p>
       <w:pPr>
         <w:rPr>
-          <w:rFonts w:ascii="Cambria Math" w:hAnsi="Cambria Math" w:cs="Arial" w:hint="eastAsia"/>
+          <w:rFonts w:ascii="Cambria Math" w:hAnsi="Cambria Math" w:cs="Arial"/>
           <w:sz w:val="18"/>
           <w:szCs w:val="18"/>
           <w:oMath/>
@@ -8682,7 +8741,7 @@
             <w:sz w:val="18"/>
             <w:szCs w:val="18"/>
           </w:rPr>
-          <m:t>(4, 4)</m:t>
+          <m:t>(4,  4)</m:t>
         </m:r>
       </m:oMath>
       <w:r>
@@ -8698,7 +8757,7 @@
     <w:p>
       <w:pPr>
         <w:rPr>
-          <w:rFonts w:ascii="Cambria Math" w:hAnsi="Cambria Math" w:cs="Arial" w:hint="eastAsia"/>
+          <w:rFonts w:ascii="Cambria Math" w:hAnsi="Cambria Math" w:cs="Arial"/>
           <w:sz w:val="18"/>
           <w:szCs w:val="18"/>
           <w:oMath/>
@@ -8708,7 +8767,7 @@
     <w:p>
       <w:pPr>
         <w:rPr>
-          <w:rFonts w:ascii="Cambria Math" w:hAnsi="Cambria Math" w:cs="Arial" w:hint="eastAsia"/>
+          <w:rFonts w:ascii="Cambria Math" w:hAnsi="Cambria Math" w:cs="Arial"/>
           <w:sz w:val="18"/>
           <w:szCs w:val="18"/>
           <w:oMath/>
@@ -8727,7 +8786,6 @@
             </m:ctrlPr>
           </m:dPr>
           <m:e>
-            <w:commentRangeStart w:id="31"/>
             <m:f>
               <m:fPr>
                 <m:ctrlPr>
@@ -8766,25 +8824,7 @@
                 <w:sz w:val="18"/>
                 <w:szCs w:val="18"/>
               </w:rPr>
-              <m:t xml:space="preserve"> , </m:t>
-            </m:r>
-            <w:commentRangeEnd w:id="31"/>
-            <m:r>
-              <m:rPr>
-                <m:sty m:val="p"/>
-              </m:rPr>
-              <w:rPr>
-                <w:rStyle w:val="Refdecomentario"/>
-              </w:rPr>
-              <w:commentReference w:id="31"/>
-            </m:r>
-            <m:r>
-              <w:rPr>
-                <w:rFonts w:ascii="Cambria Math" w:hAnsi="Cambria Math" w:cs="Arial"/>
-                <w:sz w:val="18"/>
-                <w:szCs w:val="18"/>
-              </w:rPr>
-              <m:t>6</m:t>
+              <m:t>, 6</m:t>
             </m:r>
           </m:e>
         </m:d>
@@ -8816,996 +8856,6 @@
     </w:sectPr>
   </w:body>
 </w:document>
-</file>
-
-<file path=word/comments.xml><?xml version="1.0" encoding="utf-8"?>
-<w:comments xmlns:wpc="http://schemas.microsoft.com/office/word/2010/wordprocessingCanvas" xmlns:mc="http://schemas.openxmlformats.org/markup-compatibility/2006" xmlns:o="urn:schemas-microsoft-com:office:office" xmlns:r="http://schemas.openxmlformats.org/officeDocument/2006/relationships" xmlns:m="http://schemas.openxmlformats.org/officeDocument/2006/math" xmlns:v="urn:schemas-microsoft-com:vml" xmlns:wp14="http://schemas.microsoft.com/office/word/2010/wordprocessingDrawing" xmlns:wp="http://schemas.openxmlformats.org/drawingml/2006/wordprocessingDrawing" xmlns:w10="urn:schemas-microsoft-com:office:word" xmlns:w="http://schemas.openxmlformats.org/wordprocessingml/2006/main" xmlns:w14="http://schemas.microsoft.com/office/word/2010/wordml" xmlns:w15="http://schemas.microsoft.com/office/word/2012/wordml" xmlns:wpg="http://schemas.microsoft.com/office/word/2010/wordprocessingGroup" xmlns:wpi="http://schemas.microsoft.com/office/word/2010/wordprocessingInk" xmlns:wne="http://schemas.microsoft.com/office/word/2006/wordml" xmlns:wps="http://schemas.microsoft.com/office/word/2010/wordprocessingShape" mc:Ignorable="w14 w15 wp14">
-  <w:comment w:id="0" w:author="PETER UJFALUSSY" w:date="2015-04-19T10:45:00Z" w:initials="PU">
-    <w:p>
-      <w:pPr>
-        <w:pStyle w:val="Textocomentario"/>
-      </w:pPr>
-      <w:r>
-        <w:rPr>
-          <w:rStyle w:val="Refdecomentario"/>
-        </w:rPr>
-        <w:annotationRef/>
-      </w:r>
-      <w:r>
-        <w:t>,</w:t>
-      </w:r>
-    </w:p>
-  </w:comment>
-  <w:comment w:id="1" w:author="PETER UJFALUSSY" w:date="2015-04-19T10:46:00Z" w:initials="PU">
-    <w:p>
-      <w:pPr>
-        <w:pStyle w:val="Textocomentario"/>
-      </w:pPr>
-      <w:r>
-        <w:rPr>
-          <w:rStyle w:val="Refdecomentario"/>
-        </w:rPr>
-        <w:annotationRef/>
-      </w:r>
-      <w:r>
-        <w:t>dominio, rango, relación, conjunto de salida, conjunto de llegada</w:t>
-      </w:r>
-    </w:p>
-  </w:comment>
-  <w:comment w:id="2" w:author="PETER UJFALUSSY" w:date="2015-04-24T12:09:00Z" w:initials="PU">
-    <w:p>
-      <w:pPr>
-        <w:pStyle w:val="Textocomentario"/>
-      </w:pPr>
-      <w:r>
-        <w:rPr>
-          <w:rStyle w:val="Refdecomentario"/>
-        </w:rPr>
-        <w:annotationRef/>
-      </w:r>
-      <w:r>
-        <w:t>o</w:t>
-      </w:r>
-    </w:p>
-  </w:comment>
-  <w:comment w:id="3" w:author="PETER UJFALUSSY" w:date="2015-04-19T10:49:00Z" w:initials="PU">
-    <w:p>
-      <w:pPr>
-        <w:pStyle w:val="Textocomentario"/>
-        <w:rPr>
-          <w:lang w:val="es-CO"/>
-        </w:rPr>
-      </w:pPr>
-      <w:r>
-        <w:rPr>
-          <w:rStyle w:val="Refdecomentario"/>
-        </w:rPr>
-        <w:annotationRef/>
-      </w:r>
-      <w:r>
-        <w:rPr>
-          <w:lang w:val="es-CO"/>
-        </w:rPr>
-        <w:t>á</w:t>
-      </w:r>
-    </w:p>
-  </w:comment>
-  <w:comment w:id="5" w:author="PETER UJFALUSSY" w:date="2015-04-24T12:13:00Z" w:initials="PU">
-    <w:p>
-      <w:pPr>
-        <w:rPr>
-          <w:rFonts w:ascii="Arial" w:hAnsi="Arial" w:cs="Arial"/>
-          <w:sz w:val="18"/>
-          <w:szCs w:val="18"/>
-        </w:rPr>
-      </w:pPr>
-      <w:r>
-        <w:rPr>
-          <w:rStyle w:val="Refdecomentario"/>
-        </w:rPr>
-        <w:annotationRef/>
-      </w:r>
-      <m:oMath>
-        <m:r>
-          <w:rPr>
-            <w:rFonts w:ascii="Cambria Math" w:hAnsi="Cambria Math" w:cs="Arial"/>
-            <w:sz w:val="18"/>
-            <w:szCs w:val="18"/>
-          </w:rPr>
-          <m:t>{1,</m:t>
-        </m:r>
-        <m:r>
-          <w:rPr>
-            <w:rFonts w:ascii="Cambria Math" w:hAnsi="Cambria Math" w:cs="Arial"/>
-            <w:sz w:val="18"/>
-            <w:szCs w:val="18"/>
-          </w:rPr>
-          <m:t xml:space="preserve"> </m:t>
-        </m:r>
-        <m:r>
-          <w:rPr>
-            <w:rFonts w:ascii="Cambria Math" w:hAnsi="Cambria Math" w:cs="Arial"/>
-            <w:sz w:val="18"/>
-            <w:szCs w:val="18"/>
-          </w:rPr>
-          <m:t>2,</m:t>
-        </m:r>
-        <m:r>
-          <w:rPr>
-            <w:rFonts w:ascii="Cambria Math" w:hAnsi="Cambria Math" w:cs="Arial"/>
-            <w:sz w:val="18"/>
-            <w:szCs w:val="18"/>
-          </w:rPr>
-          <m:t xml:space="preserve"> </m:t>
-        </m:r>
-        <m:r>
-          <w:rPr>
-            <w:rFonts w:ascii="Cambria Math" w:hAnsi="Cambria Math" w:cs="Arial"/>
-            <w:sz w:val="18"/>
-            <w:szCs w:val="18"/>
-          </w:rPr>
-          <m:t>3}</m:t>
-        </m:r>
-      </m:oMath>
-      <w:r>
-        <w:rPr>
-          <w:rFonts w:ascii="Arial" w:hAnsi="Arial" w:cs="Arial"/>
-          <w:sz w:val="18"/>
-          <w:szCs w:val="18"/>
-        </w:rPr>
-        <w:t xml:space="preserve"> </w:t>
-      </w:r>
-    </w:p>
-    <w:p>
-      <w:pPr>
-        <w:pStyle w:val="Textocomentario"/>
-      </w:pPr>
-    </w:p>
-  </w:comment>
-  <w:comment w:id="6" w:author="PETER UJFALUSSY" w:date="2015-04-24T12:13:00Z" w:initials="PU">
-    <w:p>
-      <w:pPr>
-        <w:pStyle w:val="Textocomentario"/>
-      </w:pPr>
-      <w:r>
-        <w:rPr>
-          <w:rStyle w:val="Refdecomentario"/>
-        </w:rPr>
-        <w:annotationRef/>
-      </w:r>
-      <m:oMath>
-        <m:r>
-          <w:rPr>
-            <w:rFonts w:ascii="Cambria Math" w:hAnsi="Cambria Math" w:cs="Arial"/>
-            <w:sz w:val="18"/>
-            <w:szCs w:val="18"/>
-          </w:rPr>
-          <m:t>{1,</m:t>
-        </m:r>
-        <m:r>
-          <w:rPr>
-            <w:rFonts w:ascii="Cambria Math" w:hAnsi="Cambria Math" w:cs="Arial"/>
-            <w:sz w:val="18"/>
-            <w:szCs w:val="18"/>
-          </w:rPr>
-          <m:t xml:space="preserve"> </m:t>
-        </m:r>
-        <m:r>
-          <w:rPr>
-            <w:rFonts w:ascii="Cambria Math" w:hAnsi="Cambria Math" w:cs="Arial"/>
-            <w:sz w:val="18"/>
-            <w:szCs w:val="18"/>
-          </w:rPr>
-          <m:t>2}</m:t>
-        </m:r>
-      </m:oMath>
-    </w:p>
-  </w:comment>
-  <w:comment w:id="7" w:author="PETER UJFALUSSY" w:date="2015-04-24T12:14:00Z" w:initials="PU">
-    <w:p>
-      <w:pPr>
-        <w:pStyle w:val="Textocomentario"/>
-      </w:pPr>
-      <w:r>
-        <w:rPr>
-          <w:rStyle w:val="Refdecomentario"/>
-        </w:rPr>
-        <w:annotationRef/>
-      </w:r>
-      <m:oMath>
-        <m:r>
-          <w:rPr>
-            <w:rFonts w:ascii="Cambria Math" w:hAnsi="Cambria Math" w:cs="Arial"/>
-            <w:sz w:val="18"/>
-            <w:szCs w:val="18"/>
-          </w:rPr>
-          <m:t>{1,</m:t>
-        </m:r>
-        <m:r>
-          <w:rPr>
-            <w:rFonts w:ascii="Cambria Math" w:hAnsi="Cambria Math" w:cs="Arial"/>
-            <w:sz w:val="18"/>
-            <w:szCs w:val="18"/>
-          </w:rPr>
-          <m:t xml:space="preserve"> </m:t>
-        </m:r>
-        <m:r>
-          <w:rPr>
-            <w:rFonts w:ascii="Cambria Math" w:hAnsi="Cambria Math" w:cs="Arial"/>
-            <w:sz w:val="18"/>
-            <w:szCs w:val="18"/>
-          </w:rPr>
-          <m:t>2,</m:t>
-        </m:r>
-        <m:r>
-          <w:rPr>
-            <w:rFonts w:ascii="Cambria Math" w:hAnsi="Cambria Math" w:cs="Arial"/>
-            <w:sz w:val="18"/>
-            <w:szCs w:val="18"/>
-          </w:rPr>
-          <m:t xml:space="preserve"> </m:t>
-        </m:r>
-        <m:r>
-          <w:rPr>
-            <w:rFonts w:ascii="Cambria Math" w:hAnsi="Cambria Math" w:cs="Arial"/>
-            <w:sz w:val="18"/>
-            <w:szCs w:val="18"/>
-          </w:rPr>
-          <m:t>3,</m:t>
-        </m:r>
-        <m:r>
-          <w:rPr>
-            <w:rFonts w:ascii="Cambria Math" w:hAnsi="Cambria Math" w:cs="Arial"/>
-            <w:sz w:val="18"/>
-            <w:szCs w:val="18"/>
-          </w:rPr>
-          <m:t xml:space="preserve"> </m:t>
-        </m:r>
-        <m:r>
-          <w:rPr>
-            <w:rFonts w:ascii="Cambria Math" w:hAnsi="Cambria Math" w:cs="Arial"/>
-            <w:sz w:val="18"/>
-            <w:szCs w:val="18"/>
-          </w:rPr>
-          <m:t>4}</m:t>
-        </m:r>
-      </m:oMath>
-    </w:p>
-  </w:comment>
-  <w:comment w:id="8" w:author="PETER UJFALUSSY" w:date="2015-04-24T12:15:00Z" w:initials="PU">
-    <w:p>
-      <w:pPr>
-        <w:pStyle w:val="Textocomentario"/>
-      </w:pPr>
-      <w:r>
-        <w:rPr>
-          <w:rStyle w:val="Refdecomentario"/>
-        </w:rPr>
-        <w:annotationRef/>
-      </w:r>
-      <m:oMath>
-        <m:r>
-          <w:rPr>
-            <w:rFonts w:ascii="Cambria Math" w:hAnsi="Cambria Math" w:cs="Arial"/>
-            <w:sz w:val="18"/>
-            <w:szCs w:val="18"/>
-          </w:rPr>
-          <m:t>{1,</m:t>
-        </m:r>
-        <m:r>
-          <w:rPr>
-            <w:rFonts w:ascii="Cambria Math" w:hAnsi="Cambria Math" w:cs="Arial"/>
-            <w:sz w:val="18"/>
-            <w:szCs w:val="18"/>
-          </w:rPr>
-          <m:t xml:space="preserve"> </m:t>
-        </m:r>
-        <m:r>
-          <w:rPr>
-            <w:rFonts w:ascii="Cambria Math" w:hAnsi="Cambria Math" w:cs="Arial"/>
-            <w:sz w:val="18"/>
-            <w:szCs w:val="18"/>
-          </w:rPr>
-          <m:t>4}</m:t>
-        </m:r>
-      </m:oMath>
-    </w:p>
-  </w:comment>
-  <w:comment w:id="9" w:author="PETER UJFALUSSY" w:date="2015-04-24T12:15:00Z" w:initials="PU">
-    <w:p>
-      <w:pPr>
-        <w:pStyle w:val="Textocomentario"/>
-      </w:pPr>
-      <w:r>
-        <w:rPr>
-          <w:rStyle w:val="Refdecomentario"/>
-        </w:rPr>
-        <w:annotationRef/>
-      </w:r>
-      <m:oMath>
-        <m:r>
-          <w:rPr>
-            <w:rFonts w:ascii="Cambria Math" w:hAnsi="Cambria Math" w:cs="Arial"/>
-            <w:sz w:val="18"/>
-            <w:szCs w:val="18"/>
-          </w:rPr>
-          <m:t>{1,</m:t>
-        </m:r>
-        <m:r>
-          <w:rPr>
-            <w:rFonts w:ascii="Cambria Math" w:hAnsi="Cambria Math" w:cs="Arial"/>
-            <w:sz w:val="18"/>
-            <w:szCs w:val="18"/>
-          </w:rPr>
-          <m:t xml:space="preserve"> </m:t>
-        </m:r>
-        <w:bookmarkStart w:id="10" w:name="_GoBack"/>
-        <w:bookmarkEnd w:id="10"/>
-        <m:r>
-          <w:rPr>
-            <w:rFonts w:ascii="Cambria Math" w:hAnsi="Cambria Math" w:cs="Arial"/>
-            <w:sz w:val="18"/>
-            <w:szCs w:val="18"/>
-          </w:rPr>
-          <m:t>4}</m:t>
-        </m:r>
-      </m:oMath>
-    </w:p>
-  </w:comment>
-  <w:comment w:id="11" w:author="PETER UJFALUSSY" w:date="2015-04-19T11:04:00Z" w:initials="PU">
-    <w:p>
-      <w:pPr>
-        <w:rPr>
-          <w:rFonts w:ascii="Arial" w:hAnsi="Arial" w:cs="Arial"/>
-          <w:sz w:val="18"/>
-          <w:szCs w:val="18"/>
-        </w:rPr>
-      </w:pPr>
-      <w:r>
-        <w:rPr>
-          <w:rStyle w:val="Refdecomentario"/>
-        </w:rPr>
-        <w:annotationRef/>
-      </w:r>
-      <m:oMath>
-        <m:r>
-          <w:rPr>
-            <w:rFonts w:ascii="Cambria Math" w:hAnsi="Cambria Math" w:cs="Arial"/>
-            <w:sz w:val="18"/>
-            <w:szCs w:val="18"/>
-          </w:rPr>
-          <m:t>{1, 2, 3}</m:t>
-        </m:r>
-      </m:oMath>
-      <w:r>
-        <w:rPr>
-          <w:rFonts w:ascii="Arial" w:hAnsi="Arial" w:cs="Arial"/>
-          <w:sz w:val="18"/>
-          <w:szCs w:val="18"/>
-        </w:rPr>
-        <w:t xml:space="preserve"> </w:t>
-      </w:r>
-      <w:r>
-        <w:rPr>
-          <w:rStyle w:val="Refdecomentario"/>
-        </w:rPr>
-        <w:annotationRef/>
-      </w:r>
-    </w:p>
-    <w:p>
-      <w:pPr>
-        <w:pStyle w:val="Textocomentario"/>
-      </w:pPr>
-    </w:p>
-  </w:comment>
-  <w:comment w:id="12" w:author="PETER UJFALUSSY" w:date="2015-04-19T11:04:00Z" w:initials="PU">
-    <w:p>
-      <w:pPr>
-        <w:pStyle w:val="Textocomentario"/>
-      </w:pPr>
-      <w:r>
-        <w:rPr>
-          <w:rStyle w:val="Refdecomentario"/>
-        </w:rPr>
-        <w:annotationRef/>
-      </w:r>
-      <m:oMath>
-        <m:r>
-          <w:rPr>
-            <w:rFonts w:ascii="Cambria Math" w:hAnsi="Cambria Math" w:cs="Arial"/>
-            <w:sz w:val="18"/>
-            <w:szCs w:val="18"/>
-          </w:rPr>
-          <m:t>{1, 3}</m:t>
-        </m:r>
-        <m:r>
-          <m:rPr>
-            <m:sty m:val="p"/>
-          </m:rPr>
-          <w:rPr>
-            <w:rStyle w:val="Refdecomentario"/>
-          </w:rPr>
-          <w:annotationRef/>
-        </m:r>
-      </m:oMath>
-    </w:p>
-  </w:comment>
-  <w:comment w:id="13" w:author="PETER UJFALUSSY" w:date="2015-04-19T10:55:00Z" w:initials="PU">
-    <w:p>
-      <w:pPr>
-        <w:pStyle w:val="Textocomentario"/>
-      </w:pPr>
-      <w:r>
-        <w:rPr>
-          <w:rStyle w:val="Refdecomentario"/>
-        </w:rPr>
-        <w:annotationRef/>
-      </w:r>
-      <w:r>
-        <w:t>las que</w:t>
-      </w:r>
-    </w:p>
-  </w:comment>
-  <w:comment w:id="14" w:author="PETER UJFALUSSY" w:date="2015-04-19T10:58:00Z" w:initials="PU">
-    <w:p>
-      <w:pPr>
-        <w:pStyle w:val="Textocomentario"/>
-      </w:pPr>
-      <w:r>
-        <w:rPr>
-          <w:rStyle w:val="Refdecomentario"/>
-        </w:rPr>
-        <w:annotationRef/>
-      </w:r>
-      <w:r>
-        <w:t>á</w:t>
-      </w:r>
-    </w:p>
-  </w:comment>
-  <w:comment w:id="15" w:author="PETER UJFALUSSY" w:date="2015-04-19T11:01:00Z" w:initials="PU">
-    <w:p>
-      <w:pPr>
-        <w:pStyle w:val="Textocomentario"/>
-      </w:pPr>
-      <w:r>
-        <w:rPr>
-          <w:rStyle w:val="Refdecomentario"/>
-        </w:rPr>
-        <w:annotationRef/>
-      </w:r>
-      <w:r>
-        <w:t>á</w:t>
-      </w:r>
-    </w:p>
-  </w:comment>
-  <w:comment w:id="16" w:author="PETER UJFALUSSY" w:date="2015-04-19T11:05:00Z" w:initials="PU">
-    <w:p>
-      <w:pPr>
-        <w:rPr>
-          <w:rFonts w:ascii="Arial" w:hAnsi="Arial" w:cs="Arial"/>
-          <w:b/>
-          <w:sz w:val="18"/>
-          <w:szCs w:val="18"/>
-        </w:rPr>
-      </w:pPr>
-      <w:r>
-        <w:rPr>
-          <w:rStyle w:val="Refdecomentario"/>
-        </w:rPr>
-        <w:annotationRef/>
-      </w:r>
-      <w:r>
-        <w:rPr>
-          <w:rFonts w:ascii="Arial" w:hAnsi="Arial" w:cs="Arial"/>
-          <w:b/>
-          <w:sz w:val="18"/>
-          <w:szCs w:val="18"/>
-        </w:rPr>
-        <w:t>(A,</w:t>
-      </w:r>
-      <w:r>
-        <w:rPr>
-          <w:rFonts w:ascii="Arial" w:hAnsi="Arial" w:cs="Arial"/>
-          <w:b/>
-          <w:sz w:val="18"/>
-          <w:szCs w:val="18"/>
-        </w:rPr>
-        <w:t xml:space="preserve"> </w:t>
-      </w:r>
-      <w:r>
-        <w:rPr>
-          <w:rFonts w:ascii="Arial" w:hAnsi="Arial" w:cs="Arial"/>
-          <w:b/>
-          <w:sz w:val="18"/>
-          <w:szCs w:val="18"/>
-        </w:rPr>
-        <w:t>A)</w:t>
-      </w:r>
-      <w:r>
-        <w:rPr>
-          <w:rStyle w:val="Refdecomentario"/>
-        </w:rPr>
-        <w:annotationRef/>
-      </w:r>
-    </w:p>
-    <w:p>
-      <w:pPr>
-        <w:pStyle w:val="Textocomentario"/>
-      </w:pPr>
-    </w:p>
-  </w:comment>
-  <w:comment w:id="17" w:author="PETER UJFALUSSY" w:date="2015-04-19T11:06:00Z" w:initials="PU">
-    <w:p>
-      <w:pPr>
-        <w:pStyle w:val="Textocomentario"/>
-      </w:pPr>
-      <w:r>
-        <w:rPr>
-          <w:rStyle w:val="Refdecomentario"/>
-        </w:rPr>
-        <w:annotationRef/>
-      </w:r>
-      <w:r>
-        <w:t>(B, C)</w:t>
-      </w:r>
-    </w:p>
-  </w:comment>
-  <w:comment w:id="18" w:author="PETER UJFALUSSY" w:date="2015-04-19T11:06:00Z" w:initials="PU">
-    <w:p>
-      <w:pPr>
-        <w:pStyle w:val="Textocomentario"/>
-      </w:pPr>
-      <w:r>
-        <w:rPr>
-          <w:rStyle w:val="Refdecomentario"/>
-        </w:rPr>
-        <w:annotationRef/>
-      </w:r>
-      <w:r>
-        <w:t>(H, B)</w:t>
-      </w:r>
-    </w:p>
-  </w:comment>
-  <w:comment w:id="19" w:author="PETER UJFALUSSY" w:date="2015-04-19T11:07:00Z" w:initials="PU">
-    <w:p>
-      <w:pPr>
-        <w:pStyle w:val="Textocomentario"/>
-      </w:pPr>
-      <w:r>
-        <w:rPr>
-          <w:rStyle w:val="Refdecomentario"/>
-        </w:rPr>
-        <w:annotationRef/>
-      </w:r>
-      <w:r>
-        <w:t>(G, C)</w:t>
-      </w:r>
-    </w:p>
-  </w:comment>
-  <w:comment w:id="20" w:author="PETER UJFALUSSY" w:date="2015-04-19T11:07:00Z" w:initials="PU">
-    <w:p>
-      <w:pPr>
-        <w:pStyle w:val="Textocomentario"/>
-      </w:pPr>
-      <w:r>
-        <w:rPr>
-          <w:rStyle w:val="Refdecomentario"/>
-        </w:rPr>
-        <w:annotationRef/>
-      </w:r>
-      <w:r>
-        <w:t>(C, D)</w:t>
-      </w:r>
-    </w:p>
-  </w:comment>
-  <w:comment w:id="21" w:author="PETER UJFALUSSY" w:date="2015-04-19T11:08:00Z" w:initials="PU">
-    <w:p>
-      <w:pPr>
-        <w:pStyle w:val="Textocomentario"/>
-        <w:rPr>
-          <w:b/>
-        </w:rPr>
-      </w:pPr>
-      <w:r>
-        <w:rPr>
-          <w:rStyle w:val="Refdecomentario"/>
-        </w:rPr>
-        <w:annotationRef/>
-      </w:r>
-      <m:oMath>
-        <m:r>
-          <m:rPr>
-            <m:sty m:val="bi"/>
-          </m:rPr>
-          <w:rPr>
-            <w:rFonts w:ascii="Cambria Math" w:hAnsi="Cambria Math" w:cs="Arial"/>
-            <w:sz w:val="18"/>
-            <w:szCs w:val="18"/>
-          </w:rPr>
-          <m:t>[-2,2</m:t>
-        </m:r>
-      </m:oMath>
-      <w:r>
-        <w:rPr>
-          <w:b/>
-          <w:sz w:val="18"/>
-          <w:szCs w:val="18"/>
-        </w:rPr>
-        <w:t>]</w:t>
-      </w:r>
-    </w:p>
-  </w:comment>
-  <w:comment w:id="22" w:author="PETER UJFALUSSY" w:date="2015-04-19T11:02:00Z" w:initials="PU">
-    <w:p>
-      <w:pPr>
-        <w:pStyle w:val="Textocomentario"/>
-      </w:pPr>
-      <w:r>
-        <w:rPr>
-          <w:rStyle w:val="Refdecomentario"/>
-        </w:rPr>
-        <w:annotationRef/>
-      </w:r>
-      <m:oMath>
-        <m:r>
-          <w:rPr>
-            <w:rFonts w:ascii="Cambria Math" w:hAnsi="Cambria Math"/>
-            <w:sz w:val="18"/>
-            <w:szCs w:val="18"/>
-          </w:rPr>
-          <m:t>{-2,-1, 1, 2}</m:t>
-        </m:r>
-        <m:r>
-          <m:rPr>
-            <m:sty m:val="p"/>
-          </m:rPr>
-          <w:rPr>
-            <w:rStyle w:val="Refdecomentario"/>
-          </w:rPr>
-          <w:annotationRef/>
-        </m:r>
-      </m:oMath>
-    </w:p>
-  </w:comment>
-  <w:comment w:id="23" w:author="PETER UJFALUSSY" w:date="2015-04-19T11:10:00Z" w:initials="PU">
-    <w:p>
-      <w:pPr>
-        <w:pStyle w:val="Textocomentario"/>
-      </w:pPr>
-      <w:r>
-        <w:rPr>
-          <w:rStyle w:val="Refdecomentario"/>
-        </w:rPr>
-        <w:annotationRef/>
-      </w:r>
-      <w:r>
-        <w:t>0, 1</w:t>
-      </w:r>
-    </w:p>
-  </w:comment>
-  <w:comment w:id="24" w:author="PETER UJFALUSSY" w:date="2015-04-19T11:11:00Z" w:initials="PU">
-    <w:p>
-      <w:pPr>
-        <w:rPr>
-          <w:rFonts w:ascii="Arial" w:hAnsi="Arial"/>
-          <w:sz w:val="18"/>
-          <w:szCs w:val="18"/>
-        </w:rPr>
-      </w:pPr>
-      <w:r>
-        <w:rPr>
-          <w:rStyle w:val="Refdecomentario"/>
-        </w:rPr>
-        <w:annotationRef/>
-      </w:r>
-      <m:oMath>
-        <m:r>
-          <w:rPr>
-            <w:rFonts w:ascii="Cambria Math" w:hAnsi="Cambria Math" w:cs="Arial"/>
-            <w:sz w:val="18"/>
-            <w:szCs w:val="18"/>
-          </w:rPr>
-          <m:t>[-3, 3]</m:t>
-        </m:r>
-      </m:oMath>
-      <w:r>
-        <w:rPr>
-          <w:rFonts w:ascii="Arial" w:hAnsi="Arial"/>
-          <w:sz w:val="18"/>
-          <w:szCs w:val="18"/>
-        </w:rPr>
-        <w:t xml:space="preserve"> </w:t>
-      </w:r>
-      <w:r>
-        <w:rPr>
-          <w:rStyle w:val="Refdecomentario"/>
-        </w:rPr>
-        <w:annotationRef/>
-      </w:r>
-    </w:p>
-    <w:p>
-      <w:pPr>
-        <w:pStyle w:val="Textocomentario"/>
-      </w:pPr>
-    </w:p>
-  </w:comment>
-  <w:comment w:id="25" w:author="PETER UJFALUSSY" w:date="2015-04-19T11:13:00Z" w:initials="PU">
-    <w:p>
-      <w:pPr>
-        <w:rPr>
-          <w:rFonts w:ascii="Arial" w:hAnsi="Arial"/>
-          <w:sz w:val="18"/>
-          <w:szCs w:val="18"/>
-        </w:rPr>
-      </w:pPr>
-      <w:r>
-        <w:rPr>
-          <w:rStyle w:val="Refdecomentario"/>
-        </w:rPr>
-        <w:annotationRef/>
-      </w:r>
-      <m:oMath>
-        <m:r>
-          <w:rPr>
-            <w:rFonts w:ascii="Cambria Math" w:hAnsi="Cambria Math"/>
-            <w:sz w:val="18"/>
-            <w:szCs w:val="18"/>
-          </w:rPr>
-          <m:t>{-3, 0, 1, 2}</m:t>
-        </m:r>
-        <m:r>
-          <m:rPr>
-            <m:sty m:val="p"/>
-          </m:rPr>
-          <w:rPr>
-            <w:rStyle w:val="Refdecomentario"/>
-          </w:rPr>
-          <w:annotationRef/>
-        </m:r>
-      </m:oMath>
-      <w:r>
-        <w:rPr>
-          <w:rFonts w:ascii="Arial" w:hAnsi="Arial"/>
-          <w:sz w:val="18"/>
-          <w:szCs w:val="18"/>
-        </w:rPr>
-        <w:t xml:space="preserve"> </w:t>
-      </w:r>
-    </w:p>
-    <w:p>
-      <w:pPr>
-        <w:pStyle w:val="Textocomentario"/>
-      </w:pPr>
-    </w:p>
-  </w:comment>
-  <w:comment w:id="26" w:author="PETER UJFALUSSY" w:date="2015-04-19T11:14:00Z" w:initials="PU">
-    <w:p>
-      <w:pPr>
-        <w:pStyle w:val="Textocomentario"/>
-      </w:pPr>
-      <w:r>
-        <w:rPr>
-          <w:rStyle w:val="Refdecomentario"/>
-        </w:rPr>
-        <w:annotationRef/>
-      </w:r>
-      <m:oMath>
-        <m:r>
-          <w:rPr>
-            <w:rFonts w:ascii="Cambria Math" w:hAnsi="Cambria Math"/>
-            <w:sz w:val="18"/>
-            <w:szCs w:val="18"/>
-          </w:rPr>
-          <m:t>{-1, 0, 2, 3</m:t>
-        </m:r>
-      </m:oMath>
-      <w:r>
-        <w:rPr>
-          <w:sz w:val="18"/>
-          <w:szCs w:val="18"/>
-        </w:rPr>
-        <w:t>}</w:t>
-      </w:r>
-    </w:p>
-  </w:comment>
-  <w:comment w:id="27" w:author="PETER UJFALUSSY" w:date="2015-04-19T11:19:00Z" w:initials="PU">
-    <w:p>
-      <w:pPr>
-        <w:rPr>
-          <w:rFonts w:ascii="Arial" w:hAnsi="Arial"/>
-          <w:b/>
-          <w:sz w:val="18"/>
-          <w:szCs w:val="18"/>
-        </w:rPr>
-      </w:pPr>
-      <w:r>
-        <w:rPr>
-          <w:rStyle w:val="Refdecomentario"/>
-        </w:rPr>
-        <w:annotationRef/>
-      </w:r>
-      <m:oMath>
-        <m:r>
-          <m:rPr>
-            <m:sty m:val="b"/>
-          </m:rPr>
-          <w:rPr>
-            <w:rFonts w:ascii="Cambria Math" w:hAnsi="Cambria Math" w:cs="Arial"/>
-            <w:sz w:val="18"/>
-            <w:szCs w:val="18"/>
-          </w:rPr>
-          <m:t>[-3,3]</m:t>
-        </m:r>
-      </m:oMath>
-      <w:r>
-        <w:rPr>
-          <w:rFonts w:ascii="Arial" w:hAnsi="Arial"/>
-          <w:b/>
-          <w:sz w:val="18"/>
-          <w:szCs w:val="18"/>
-        </w:rPr>
-        <w:t xml:space="preserve"> </w:t>
-      </w:r>
-    </w:p>
-    <w:p>
-      <w:pPr>
-        <w:pStyle w:val="Textocomentario"/>
-      </w:pPr>
-    </w:p>
-  </w:comment>
-  <w:comment w:id="28" w:author="PETER UJFALUSSY" w:date="2015-04-19T11:25:00Z" w:initials="PU">
-    <w:p>
-      <w:pPr>
-        <w:pStyle w:val="Textocomentario"/>
-      </w:pPr>
-      <w:r>
-        <w:rPr>
-          <w:rStyle w:val="Refdecomentario"/>
-        </w:rPr>
-        <w:annotationRef/>
-      </w:r>
-      <m:oMath>
-        <m:r>
-          <w:rPr>
-            <w:rFonts w:ascii="Cambria Math" w:hAnsi="Cambria Math"/>
-            <w:sz w:val="18"/>
-            <w:szCs w:val="18"/>
-          </w:rPr>
-          <m:t>{-3, 0, 1, 2}</m:t>
-        </m:r>
-      </m:oMath>
-    </w:p>
-  </w:comment>
-  <w:comment w:id="29" w:author="PETER UJFALUSSY" w:date="2015-04-19T11:25:00Z" w:initials="PU">
-    <w:p>
-      <w:pPr>
-        <w:pStyle w:val="Textocomentario"/>
-      </w:pPr>
-      <w:r>
-        <w:rPr>
-          <w:rStyle w:val="Refdecomentario"/>
-        </w:rPr>
-        <w:annotationRef/>
-      </w:r>
-      <m:oMath>
-        <m:r>
-          <w:rPr>
-            <w:rFonts w:ascii="Cambria Math" w:hAnsi="Cambria Math"/>
-            <w:sz w:val="18"/>
-            <w:szCs w:val="18"/>
-          </w:rPr>
-          <m:t>{-1, 0, 2, 3}</m:t>
-        </m:r>
-      </m:oMath>
-    </w:p>
-  </w:comment>
-  <w:comment w:id="30" w:author="PETER UJFALUSSY" w:date="2015-04-19T11:26:00Z" w:initials="PU">
-    <w:p>
-      <w:pPr>
-        <w:pStyle w:val="Textocomentario"/>
-      </w:pPr>
-      <w:r>
-        <w:rPr>
-          <w:rStyle w:val="Refdecomentario"/>
-        </w:rPr>
-        <w:annotationRef/>
-      </w:r>
-      <w:r>
-        <w:t>las parejas que</w:t>
-      </w:r>
-    </w:p>
-  </w:comment>
-  <w:comment w:id="31" w:author="PETER UJFALUSSY" w:date="2015-04-19T11:29:00Z" w:initials="PU">
-    <w:p>
-      <w:pPr>
-        <w:pStyle w:val="Textocomentario"/>
-      </w:pPr>
-      <w:r>
-        <w:rPr>
-          <w:rStyle w:val="Refdecomentario"/>
-        </w:rPr>
-        <w:annotationRef/>
-      </w:r>
-      <m:oMath>
-        <m:f>
-          <m:fPr>
-            <m:ctrlPr>
-              <w:rPr>
-                <w:rFonts w:ascii="Cambria Math" w:hAnsi="Cambria Math" w:cs="Arial"/>
-                <w:i/>
-                <w:sz w:val="18"/>
-                <w:szCs w:val="18"/>
-              </w:rPr>
-            </m:ctrlPr>
-          </m:fPr>
-          <m:num>
-            <m:r>
-              <w:rPr>
-                <w:rFonts w:ascii="Cambria Math" w:hAnsi="Cambria Math" w:cs="Arial"/>
-                <w:sz w:val="18"/>
-                <w:szCs w:val="18"/>
-              </w:rPr>
-              <m:t>1</m:t>
-            </m:r>
-          </m:num>
-          <m:den>
-            <m:r>
-              <w:rPr>
-                <w:rFonts w:ascii="Cambria Math" w:hAnsi="Cambria Math" w:cs="Arial"/>
-                <w:sz w:val="18"/>
-                <w:szCs w:val="18"/>
-              </w:rPr>
-              <m:t>2</m:t>
-            </m:r>
-          </m:den>
-        </m:f>
-        <m:r>
-          <w:rPr>
-            <w:rFonts w:ascii="Cambria Math" w:hAnsi="Cambria Math" w:cs="Arial"/>
-            <w:sz w:val="18"/>
-            <w:szCs w:val="18"/>
-          </w:rPr>
-          <m:t xml:space="preserve"> ,</m:t>
-        </m:r>
-      </m:oMath>
-    </w:p>
-  </w:comment>
-</w:comments>
-</file>
-
-<file path=word/commentsExtended.xml><?xml version="1.0" encoding="utf-8"?>
-<w15:commentsEx xmlns:wpc="http://schemas.microsoft.com/office/word/2010/wordprocessingCanvas" xmlns:mc="http://schemas.openxmlformats.org/markup-compatibility/2006" xmlns:o="urn:schemas-microsoft-com:office:office" xmlns:r="http://schemas.openxmlformats.org/officeDocument/2006/relationships" xmlns:m="http://schemas.openxmlformats.org/officeDocument/2006/math" xmlns:v="urn:schemas-microsoft-com:vml" xmlns:wp14="http://schemas.microsoft.com/office/word/2010/wordprocessingDrawing" xmlns:wp="http://schemas.openxmlformats.org/drawingml/2006/wordprocessingDrawing" xmlns:w10="urn:schemas-microsoft-com:office:word" xmlns:w="http://schemas.openxmlformats.org/wordprocessingml/2006/main" xmlns:w14="http://schemas.microsoft.com/office/word/2010/wordml" xmlns:w15="http://schemas.microsoft.com/office/word/2012/wordml" xmlns:wpg="http://schemas.microsoft.com/office/word/2010/wordprocessingGroup" xmlns:wpi="http://schemas.microsoft.com/office/word/2010/wordprocessingInk" xmlns:wne="http://schemas.microsoft.com/office/word/2006/wordml" xmlns:wps="http://schemas.microsoft.com/office/word/2010/wordprocessingShape" mc:Ignorable="w14 w15 wp14">
-  <w15:commentEx w15:paraId="0BD0B37D" w15:done="0"/>
-  <w15:commentEx w15:paraId="1C0105B6" w15:done="0"/>
-  <w15:commentEx w15:paraId="516FAAF0" w15:done="0"/>
-  <w15:commentEx w15:paraId="784150F3" w15:done="0"/>
-  <w15:commentEx w15:paraId="0A1FAF39" w15:done="0"/>
-  <w15:commentEx w15:paraId="54E94288" w15:done="0"/>
-  <w15:commentEx w15:paraId="109BBA68" w15:done="0"/>
-  <w15:commentEx w15:paraId="082DCAD0" w15:done="0"/>
-  <w15:commentEx w15:paraId="3CA5CD76" w15:done="0"/>
-  <w15:commentEx w15:paraId="6C74606E" w15:done="0"/>
-  <w15:commentEx w15:paraId="051C50D3" w15:done="0"/>
-  <w15:commentEx w15:paraId="2E72561D" w15:done="0"/>
-  <w15:commentEx w15:paraId="078F90FB" w15:done="0"/>
-  <w15:commentEx w15:paraId="25FFE7D0" w15:done="0"/>
-  <w15:commentEx w15:paraId="4DF1FF5B" w15:done="0"/>
-  <w15:commentEx w15:paraId="7FCC0961" w15:done="0"/>
-  <w15:commentEx w15:paraId="75B77D0F" w15:done="0"/>
-  <w15:commentEx w15:paraId="7E12783F" w15:done="0"/>
-  <w15:commentEx w15:paraId="4895A76B" w15:done="0"/>
-  <w15:commentEx w15:paraId="781BB8CB" w15:done="0"/>
-  <w15:commentEx w15:paraId="44A5406E" w15:done="0"/>
-  <w15:commentEx w15:paraId="3FB41EB5" w15:done="0"/>
-  <w15:commentEx w15:paraId="1A27676D" w15:done="0"/>
-  <w15:commentEx w15:paraId="6971C8A6" w15:done="0"/>
-  <w15:commentEx w15:paraId="183B74E4" w15:done="0"/>
-  <w15:commentEx w15:paraId="77C15E5F" w15:done="0"/>
-  <w15:commentEx w15:paraId="2BA85FFC" w15:done="0"/>
-  <w15:commentEx w15:paraId="15DDB619" w15:done="0"/>
-  <w15:commentEx w15:paraId="38B83F3F" w15:done="0"/>
-  <w15:commentEx w15:paraId="100204D2" w15:done="0"/>
-</w15:commentsEx>
 </file>
 
 <file path=word/numbering.xml><?xml version="1.0" encoding="utf-8"?>
@@ -9933,6 +8983,9 @@
 
 <file path=word/people.xml><?xml version="1.0" encoding="utf-8"?>
 <w15:people xmlns:wpc="http://schemas.microsoft.com/office/word/2010/wordprocessingCanvas" xmlns:mc="http://schemas.openxmlformats.org/markup-compatibility/2006" xmlns:o="urn:schemas-microsoft-com:office:office" xmlns:r="http://schemas.openxmlformats.org/officeDocument/2006/relationships" xmlns:m="http://schemas.openxmlformats.org/officeDocument/2006/math" xmlns:v="urn:schemas-microsoft-com:vml" xmlns:wp14="http://schemas.microsoft.com/office/word/2010/wordprocessingDrawing" xmlns:wp="http://schemas.openxmlformats.org/drawingml/2006/wordprocessingDrawing" xmlns:w10="urn:schemas-microsoft-com:office:word" xmlns:w="http://schemas.openxmlformats.org/wordprocessingml/2006/main" xmlns:w14="http://schemas.microsoft.com/office/word/2010/wordml" xmlns:w15="http://schemas.microsoft.com/office/word/2012/wordml" xmlns:wpg="http://schemas.microsoft.com/office/word/2010/wordprocessingGroup" xmlns:wpi="http://schemas.microsoft.com/office/word/2010/wordprocessingInk" xmlns:wne="http://schemas.microsoft.com/office/word/2006/wordml" xmlns:wps="http://schemas.microsoft.com/office/word/2010/wordprocessingShape" mc:Ignorable="w14 w15 wp14">
+  <w15:person w15:author="Cristhian Andres Bello Rivera">
+    <w15:presenceInfo w15:providerId="Windows Live" w15:userId="e1248433d6724597"/>
+  </w15:person>
   <w15:person w15:author="PETER UJFALUSSY">
     <w15:presenceInfo w15:providerId="None" w15:userId="PETER UJFALUSSY"/>
   </w15:person>
@@ -10356,6 +9409,7 @@
     <w:uiPriority w:val="59"/>
     <w:rsid w:val="006907A4"/>
     <w:tblPr>
+      <w:tblInd w:w="0" w:type="dxa"/>
       <w:tblBorders>
         <w:top w:val="single" w:sz="4" w:space="0" w:color="auto"/>
         <w:left w:val="single" w:sz="4" w:space="0" w:color="auto"/>
@@ -10364,6 +9418,12 @@
         <w:insideH w:val="single" w:sz="4" w:space="0" w:color="auto"/>
         <w:insideV w:val="single" w:sz="4" w:space="0" w:color="auto"/>
       </w:tblBorders>
+      <w:tblCellMar>
+        <w:top w:w="0" w:type="dxa"/>
+        <w:left w:w="108" w:type="dxa"/>
+        <w:bottom w:w="0" w:type="dxa"/>
+        <w:right w:w="108" w:type="dxa"/>
+      </w:tblCellMar>
     </w:tblPr>
   </w:style>
   <w:style w:type="paragraph" w:styleId="Prrafodelista">

</xml_diff>